<commit_message>
added image processing part
</commit_message>
<xml_diff>
--- a/Dissertation.docx
+++ b/Dissertation.docx
@@ -32,7 +32,6 @@
             <w:rPr>
               <w:rFonts w:ascii="Calibri" w:hAnsi="Calibri" w:cstheme="minorHAnsi"/>
               <w:noProof/>
-              <w:lang w:val="en-GB"/>
             </w:rPr>
             <w:drawing>
               <wp:anchor distT="0" distB="0" distL="114300" distR="114300" simplePos="0" relativeHeight="251662336" behindDoc="0" locked="0" layoutInCell="1" allowOverlap="1" wp14:anchorId="4772F3AC" wp14:editId="1FFAE1DB">
@@ -58,7 +57,7 @@
                         <pic:cNvPicPr/>
                       </pic:nvPicPr>
                       <pic:blipFill>
-                        <a:blip r:embed="rId7" cstate="print">
+                        <a:blip r:embed="rId9" cstate="print">
                           <a:extLst>
                             <a:ext uri="{28A0092B-C50C-407E-A947-70E740481C1C}">
                               <a14:useLocalDpi xmlns:a14="http://schemas.microsoft.com/office/drawing/2010/main" val="0"/>
@@ -94,7 +93,6 @@
             <w:rPr>
               <w:rFonts w:ascii="Calibri" w:hAnsi="Calibri"/>
               <w:noProof/>
-              <w:lang w:val="en-GB"/>
             </w:rPr>
             <mc:AlternateContent>
               <mc:Choice Requires="wps">
@@ -198,7 +196,6 @@
             <w:rPr>
               <w:rFonts w:ascii="Calibri" w:hAnsi="Calibri"/>
               <w:noProof/>
-              <w:lang w:val="en-GB"/>
             </w:rPr>
             <mc:AlternateContent>
               <mc:Choice Requires="wps">
@@ -426,7 +423,6 @@
             <w:rPr>
               <w:rFonts w:ascii="Calibri" w:hAnsi="Calibri"/>
               <w:noProof/>
-              <w:lang w:val="en-GB"/>
             </w:rPr>
             <mc:AlternateContent>
               <mc:Choice Requires="wps">
@@ -3937,6 +3933,14 @@
           <w:szCs w:val="22"/>
           <w:lang w:val="en-GB"/>
         </w:rPr>
+      </w:r>
+      <w:r>
+        <w:rPr>
+          <w:rFonts w:asciiTheme="minorHAnsi" w:hAnsiTheme="minorHAnsi" w:cstheme="minorHAnsi"/>
+          <w:sz w:val="22"/>
+          <w:szCs w:val="22"/>
+          <w:lang w:val="en-GB"/>
+        </w:rPr>
         <w:fldChar w:fldCharType="separate"/>
       </w:r>
       <w:r>
@@ -4703,6 +4707,14 @@
           <w:lang w:val="en-GB"/>
         </w:rPr>
         <w:fldChar w:fldCharType="end"/>
+      </w:r>
+      <w:r>
+        <w:rPr>
+          <w:rFonts w:asciiTheme="minorHAnsi" w:hAnsiTheme="minorHAnsi" w:cstheme="minorHAnsi"/>
+          <w:sz w:val="22"/>
+          <w:szCs w:val="22"/>
+          <w:lang w:val="en-GB"/>
+        </w:rPr>
       </w:r>
       <w:r>
         <w:rPr>
@@ -5385,6 +5397,14 @@
           <w:szCs w:val="22"/>
           <w:lang w:val="en-GB"/>
         </w:rPr>
+      </w:r>
+      <w:r>
+        <w:rPr>
+          <w:rFonts w:asciiTheme="minorHAnsi" w:hAnsiTheme="minorHAnsi" w:cstheme="minorHAnsi"/>
+          <w:sz w:val="22"/>
+          <w:szCs w:val="22"/>
+          <w:lang w:val="en-GB"/>
+        </w:rPr>
         <w:fldChar w:fldCharType="separate"/>
       </w:r>
       <w:r>
@@ -5628,6 +5648,14 @@
           <w:szCs w:val="22"/>
           <w:lang w:val="en-GB"/>
         </w:rPr>
+      </w:r>
+      <w:r>
+        <w:rPr>
+          <w:rFonts w:asciiTheme="minorHAnsi" w:hAnsiTheme="minorHAnsi" w:cstheme="minorHAnsi"/>
+          <w:sz w:val="22"/>
+          <w:szCs w:val="22"/>
+          <w:lang w:val="en-GB"/>
+        </w:rPr>
         <w:fldChar w:fldCharType="separate"/>
       </w:r>
       <w:r>
@@ -5976,6 +6004,15 @@
           <w:lang w:val="en-GB"/>
         </w:rPr>
         <w:fldChar w:fldCharType="end"/>
+      </w:r>
+      <w:r>
+        <w:rPr>
+          <w:rFonts w:asciiTheme="minorHAnsi" w:hAnsiTheme="minorHAnsi" w:cstheme="minorHAnsi"/>
+          <w:color w:val="000000"/>
+          <w:sz w:val="22"/>
+          <w:szCs w:val="22"/>
+          <w:lang w:val="en-GB"/>
+        </w:rPr>
       </w:r>
       <w:r>
         <w:rPr>
@@ -6414,6 +6451,15 @@
           <w:szCs w:val="22"/>
           <w:lang w:val="en-GB"/>
         </w:rPr>
+      </w:r>
+      <w:r>
+        <w:rPr>
+          <w:rFonts w:asciiTheme="minorHAnsi" w:hAnsiTheme="minorHAnsi" w:cstheme="minorHAnsi"/>
+          <w:color w:val="000000"/>
+          <w:sz w:val="22"/>
+          <w:szCs w:val="22"/>
+          <w:lang w:val="en-GB"/>
+        </w:rPr>
         <w:fldChar w:fldCharType="separate"/>
       </w:r>
       <w:r>
@@ -6775,6 +6821,15 @@
           <w:lang w:val="en-GB"/>
         </w:rPr>
         <w:fldChar w:fldCharType="end"/>
+      </w:r>
+      <w:r>
+        <w:rPr>
+          <w:rFonts w:asciiTheme="minorHAnsi" w:hAnsiTheme="minorHAnsi" w:cstheme="minorHAnsi"/>
+          <w:color w:val="000000"/>
+          <w:sz w:val="22"/>
+          <w:szCs w:val="22"/>
+          <w:lang w:val="en-GB"/>
+        </w:rPr>
       </w:r>
       <w:r>
         <w:rPr>
@@ -6985,6 +7040,15 @@
           <w:lang w:val="en-GB"/>
         </w:rPr>
         <w:fldChar w:fldCharType="end"/>
+      </w:r>
+      <w:r>
+        <w:rPr>
+          <w:rFonts w:asciiTheme="minorHAnsi" w:hAnsiTheme="minorHAnsi" w:cstheme="minorHAnsi"/>
+          <w:color w:val="000000"/>
+          <w:sz w:val="22"/>
+          <w:szCs w:val="22"/>
+          <w:lang w:val="en-GB"/>
+        </w:rPr>
       </w:r>
       <w:r>
         <w:rPr>
@@ -7211,6 +7275,15 @@
           <w:lang w:val="en-GB"/>
         </w:rPr>
         <w:fldChar w:fldCharType="end"/>
+      </w:r>
+      <w:r>
+        <w:rPr>
+          <w:rFonts w:asciiTheme="minorHAnsi" w:hAnsiTheme="minorHAnsi" w:cstheme="minorHAnsi"/>
+          <w:color w:val="000000"/>
+          <w:sz w:val="22"/>
+          <w:szCs w:val="22"/>
+          <w:lang w:val="en-GB"/>
+        </w:rPr>
       </w:r>
       <w:r>
         <w:rPr>
@@ -8760,29 +8833,7 @@
           <w:szCs w:val="22"/>
           <w:lang w:val="en-GB"/>
         </w:rPr>
-        <w:t xml:space="preserve">co-morbidies and </w:t>
-      </w:r>
-      <w:bookmarkStart w:id="6" w:name="_GoBack"/>
-      <w:r>
-        <w:rPr>
-          <w:rFonts w:asciiTheme="minorHAnsi" w:hAnsiTheme="minorHAnsi" w:cstheme="minorHAnsi"/>
-          <w:color w:val="000000"/>
-          <w:sz w:val="22"/>
-          <w:szCs w:val="22"/>
-          <w:lang w:val="en-GB"/>
-        </w:rPr>
-        <w:t>hip</w:t>
-      </w:r>
-      <w:bookmarkEnd w:id="6"/>
-      <w:r>
-        <w:rPr>
-          <w:rFonts w:asciiTheme="minorHAnsi" w:hAnsiTheme="minorHAnsi" w:cstheme="minorHAnsi"/>
-          <w:color w:val="000000"/>
-          <w:sz w:val="22"/>
-          <w:szCs w:val="22"/>
-          <w:lang w:val="en-GB"/>
-        </w:rPr>
-        <w:t xml:space="preserve">pocampal sclerosis </w:t>
+        <w:t xml:space="preserve">co-morbidies and hippocampal sclerosis </w:t>
       </w:r>
       <w:r>
         <w:rPr>
@@ -9202,6 +9253,15 @@
           <w:szCs w:val="22"/>
           <w:lang w:val="en-GB"/>
         </w:rPr>
+      </w:r>
+      <w:r>
+        <w:rPr>
+          <w:rFonts w:asciiTheme="minorHAnsi" w:hAnsiTheme="minorHAnsi" w:cstheme="minorHAnsi"/>
+          <w:color w:val="000000"/>
+          <w:sz w:val="22"/>
+          <w:szCs w:val="22"/>
+          <w:lang w:val="en-GB"/>
+        </w:rPr>
         <w:fldChar w:fldCharType="separate"/>
       </w:r>
       <w:r>
@@ -9287,10 +9347,10 @@
       <w:r>
         <w:rPr>
           <w:rFonts w:asciiTheme="minorHAnsi" w:hAnsiTheme="minorHAnsi" w:cstheme="minorHAnsi"/>
-          <w:color w:val="000000"/>
-          <w:sz w:val="22"/>
-          <w:szCs w:val="22"/>
-          <w:lang w:val="en-GB"/>
+          <w:noProof/>
+          <w:color w:val="000000"/>
+          <w:sz w:val="22"/>
+          <w:szCs w:val="22"/>
         </w:rPr>
         <w:lastRenderedPageBreak/>
         <w:drawing>
@@ -9311,7 +9371,7 @@
                     </pic:cNvPicPr>
                   </pic:nvPicPr>
                   <pic:blipFill>
-                    <a:blip r:embed="rId8"/>
+                    <a:blip r:embed="rId10"/>
                     <a:stretch>
                       <a:fillRect/>
                     </a:stretch>
@@ -9364,7 +9424,7 @@
           <w:lang w:val="en-GB"/>
         </w:rPr>
       </w:pPr>
-      <w:bookmarkStart w:id="7" w:name="_Ref521175502"/>
+      <w:bookmarkStart w:id="6" w:name="_Ref521175502"/>
       <w:r>
         <w:rPr>
           <w:rFonts w:asciiTheme="minorHAnsi" w:hAnsiTheme="minorHAnsi" w:cstheme="minorHAnsi"/>
@@ -9438,7 +9498,7 @@
         </w:rPr>
         <w:fldChar w:fldCharType="end"/>
       </w:r>
-      <w:bookmarkEnd w:id="7"/>
+      <w:bookmarkEnd w:id="6"/>
       <w:r>
         <w:rPr>
           <w:rFonts w:asciiTheme="minorHAnsi" w:hAnsiTheme="minorHAnsi" w:cstheme="minorHAnsi"/>
@@ -9662,14 +9722,14 @@
           <w:lang w:val="en-GB"/>
         </w:rPr>
       </w:pPr>
-      <w:bookmarkStart w:id="8" w:name="_Toc521186376"/>
+      <w:bookmarkStart w:id="7" w:name="_Toc521186376"/>
       <w:r>
         <w:rPr>
           <w:lang w:val="en-GB"/>
         </w:rPr>
         <w:t>Image processing on Diagnosis</w:t>
       </w:r>
-      <w:bookmarkEnd w:id="8"/>
+      <w:bookmarkEnd w:id="7"/>
     </w:p>
     <w:p>
       <w:pPr>
@@ -9696,7 +9756,7 @@
           <w:lang w:val="en-GB"/>
         </w:rPr>
       </w:pPr>
-      <w:bookmarkStart w:id="9" w:name="_Toc521186377"/>
+      <w:bookmarkStart w:id="8" w:name="_Toc521186377"/>
       <w:r>
         <w:rPr>
           <w:lang w:val="en-GB"/>
@@ -9718,7 +9778,7 @@
         <w:lastRenderedPageBreak/>
         <w:t>Objective</w:t>
       </w:r>
-      <w:bookmarkEnd w:id="9"/>
+      <w:bookmarkEnd w:id="8"/>
     </w:p>
     <w:p>
       <w:pPr>
@@ -9738,7 +9798,7 @@
           <w:lang w:val="en-GB"/>
         </w:rPr>
       </w:pPr>
-      <w:bookmarkStart w:id="10" w:name="_Toc521186378"/>
+      <w:bookmarkStart w:id="9" w:name="_Toc521186378"/>
       <w:r>
         <w:rPr>
           <w:lang w:val="en-GB"/>
@@ -9760,7 +9820,7 @@
         <w:lastRenderedPageBreak/>
         <w:t>Methods</w:t>
       </w:r>
-      <w:bookmarkEnd w:id="10"/>
+      <w:bookmarkEnd w:id="9"/>
     </w:p>
     <w:p>
       <w:pPr>
@@ -9780,14 +9840,14 @@
           <w:lang w:val="en-GB"/>
         </w:rPr>
       </w:pPr>
-      <w:bookmarkStart w:id="11" w:name="_Toc521186379"/>
+      <w:bookmarkStart w:id="10" w:name="_Toc521186379"/>
       <w:r>
         <w:rPr>
           <w:lang w:val="en-GB"/>
         </w:rPr>
         <w:t>Data Handling</w:t>
       </w:r>
-      <w:bookmarkEnd w:id="11"/>
+      <w:bookmarkEnd w:id="10"/>
     </w:p>
     <w:p>
       <w:pPr>
@@ -9802,397 +9862,75 @@
         <w:jc w:val="both"/>
         <w:rPr>
           <w:rFonts w:asciiTheme="minorHAnsi" w:hAnsiTheme="minorHAnsi" w:cstheme="minorHAnsi"/>
-          <w:sz w:val="22"/>
-          <w:szCs w:val="22"/>
-          <w:lang w:val="en-GB"/>
-        </w:rPr>
-      </w:pPr>
-      <w:r>
-        <w:rPr>
-          <w:rFonts w:asciiTheme="minorHAnsi" w:hAnsiTheme="minorHAnsi" w:cstheme="minorHAnsi"/>
-          <w:sz w:val="22"/>
-          <w:szCs w:val="22"/>
-          <w:lang w:val="en-GB"/>
-        </w:rPr>
-        <w:t xml:space="preserve">Data was consist of </w:t>
-      </w:r>
-      <w:r>
-        <w:rPr>
-          <w:rFonts w:asciiTheme="minorHAnsi" w:hAnsiTheme="minorHAnsi" w:cstheme="minorHAnsi"/>
-          <w:sz w:val="22"/>
-          <w:szCs w:val="22"/>
-          <w:lang w:val="en-GB"/>
-        </w:rPr>
-        <w:t>T1-weighted MR</w:t>
-      </w:r>
-      <w:r>
-        <w:rPr>
-          <w:rFonts w:asciiTheme="minorHAnsi" w:hAnsiTheme="minorHAnsi" w:cstheme="minorHAnsi"/>
-          <w:sz w:val="22"/>
-          <w:szCs w:val="22"/>
-          <w:lang w:val="en-GB"/>
-        </w:rPr>
-        <w:t xml:space="preserve"> images which was in nii format, gathered from ADNI. ADNI is the short form of the </w:t>
-      </w:r>
-      <w:r>
-        <w:rPr>
-          <w:rFonts w:asciiTheme="minorHAnsi" w:hAnsiTheme="minorHAnsi" w:cstheme="minorHAnsi"/>
-          <w:sz w:val="22"/>
-          <w:szCs w:val="22"/>
-          <w:lang w:val="en-GB"/>
-        </w:rPr>
-        <w:t>Alzheimer’s disease</w:t>
-      </w:r>
-      <w:r>
-        <w:rPr>
-          <w:rFonts w:asciiTheme="minorHAnsi" w:hAnsiTheme="minorHAnsi" w:cstheme="minorHAnsi"/>
-          <w:sz w:val="22"/>
-          <w:szCs w:val="22"/>
-          <w:lang w:val="en-GB"/>
-        </w:rPr>
-        <w:t xml:space="preserve"> Neuroimaging Initiative, </w:t>
-      </w:r>
-      <w:r>
-        <w:rPr>
-          <w:rFonts w:asciiTheme="minorHAnsi" w:hAnsiTheme="minorHAnsi" w:cstheme="minorHAnsi"/>
-          <w:sz w:val="22"/>
-          <w:szCs w:val="22"/>
-          <w:lang w:val="en-GB"/>
-        </w:rPr>
-        <w:t xml:space="preserve">which </w:t>
-      </w:r>
-      <w:r>
-        <w:rPr>
-          <w:rFonts w:asciiTheme="minorHAnsi" w:hAnsiTheme="minorHAnsi" w:cstheme="minorHAnsi"/>
-          <w:sz w:val="22"/>
-          <w:szCs w:val="22"/>
-          <w:lang w:val="en-GB"/>
-        </w:rPr>
-        <w:t xml:space="preserve">was established in 2004, and their goal to conduct better solutions on Alzheimer’s disease by investigating and confirming the biomarkers for clinical purposes </w:t>
-      </w:r>
-      <w:r>
-        <w:rPr>
-          <w:rFonts w:asciiTheme="minorHAnsi" w:hAnsiTheme="minorHAnsi" w:cstheme="minorHAnsi"/>
-          <w:sz w:val="22"/>
-          <w:szCs w:val="22"/>
-          <w:lang w:val="en-GB"/>
-        </w:rPr>
-        <w:fldChar w:fldCharType="begin">
-          <w:fldData xml:space="preserve">PEVuZE5vdGU+PENpdGU+PEF1dGhvcj5XZWluZXI8L0F1dGhvcj48WWVhcj4yMDE1PC9ZZWFyPjxS
-ZWNOdW0+NDI8L1JlY051bT48RGlzcGxheVRleHQ+KFdlaW5lciBldCBhbC4sIDIwMTUpPC9EaXNw
-bGF5VGV4dD48cmVjb3JkPjxyZWMtbnVtYmVyPjQyPC9yZWMtbnVtYmVyPjxmb3JlaWduLWtleXM+
-PGtleSBhcHA9IkVOIiBkYi1pZD0id3hzMjVyMjVneDlyZmplcGZmcTVzOXNoZTkyZGVmZWY5ZTJl
-IiB0aW1lc3RhbXA9IjE1MzM0NzU2NjEiPjQyPC9rZXk+PC9mb3JlaWduLWtleXM+PHJlZi10eXBl
-IG5hbWU9IkpvdXJuYWwgQXJ0aWNsZSI+MTc8L3JlZi10eXBlPjxjb250cmlidXRvcnM+PGF1dGhv
-cnM+PGF1dGhvcj5XZWluZXIsIE0uIFcuPC9hdXRob3I+PGF1dGhvcj5WZWl0Y2gsIEQuIFAuPC9h
-dXRob3I+PGF1dGhvcj5BaXNlbiwgUC4gUy48L2F1dGhvcj48YXV0aG9yPkJlY2tldHQsIEwuIEEu
-PC9hdXRob3I+PGF1dGhvcj5DYWlybnMsIE4uIEouPC9hdXRob3I+PGF1dGhvcj5DZWRhcmJhdW0s
-IEouPC9hdXRob3I+PGF1dGhvcj5Eb25vaHVlLCBNLiBDLjwvYXV0aG9yPjxhdXRob3I+R3JlZW4s
-IFIuIEMuPC9hdXRob3I+PGF1dGhvcj5IYXJ2ZXksIEQuPC9hdXRob3I+PGF1dGhvcj5KYWNrLCBD
-LiBSLiwgSnIuPC9hdXRob3I+PGF1dGhvcj5KYWd1c3QsIFcuPC9hdXRob3I+PGF1dGhvcj5Nb3Jy
-aXMsIEouIEMuPC9hdXRob3I+PGF1dGhvcj5QZXRlcnNlbiwgUi4gQy48L2F1dGhvcj48YXV0aG9y
-PlNheWtpbiwgQS4gSi48L2F1dGhvcj48YXV0aG9yPlNoYXcsIEwuPC9hdXRob3I+PGF1dGhvcj5U
-aG9tcHNvbiwgUC4gTS48L2F1dGhvcj48YXV0aG9yPlRvZ2EsIEEuIFcuPC9hdXRob3I+PGF1dGhv
-cj5Ucm9qYW5vd3NraSwgSi4gUS48L2F1dGhvcj48YXV0aG9yPkFsemhlaW1lciZhcG9zO3MgRGlz
-ZWFzZSBOZXVyb2ltYWdpbmcsIEluaXRpYXRpdmU8L2F1dGhvcj48L2F1dGhvcnM+PC9jb250cmli
-dXRvcnM+PGF1dGgtYWRkcmVzcz5EZXBhcnRtZW50IG9mIFZldGVyYW5zIEFmZmFpcnMgTWVkaWNh
-bCBDZW50ZXIsIENlbnRlciBmb3IgSW1hZ2luZyBvZiBOZXVyb2RlZ2VuZXJhdGl2ZSBEaXNlYXNl
-cywgU2FuIEZyYW5jaXNjbywgQ0EsIFVTQTsgRGVwYXJ0bWVudCBvZiBSYWRpb2xvZ3ksIFVuaXZl
-cnNpdHkgb2YgQ2FsaWZvcm5pYSwgU2FuIEZyYW5jaXNjbywgU2FuIEZyYW5jaXNjbywgQ0EsIFVT
-QTsgRGVwYXJ0bWVudCBvZiBNZWRpY2luZSwgVW5pdmVyc2l0eSBvZiBDYWxpZm9ybmlhLCBTYW4g
-RnJhbmNpc2NvLCBTYW4gRnJhbmNpc2NvLCBDQSwgVVNBOyBEZXBhcnRtZW50IG9mIFBzeWNoaWF0
-cnksIFVuaXZlcnNpdHkgb2YgQ2FsaWZvcm5pYSwgU2FuIEZyYW5jaXNjbywgU2FuIEZyYW5jaXNj
-bywgQ0EsIFVTQTsgRGVwYXJ0bWVudCBvZiBOZXVyb2xvZ3ksIFVuaXZlcnNpdHkgb2YgQ2FsaWZv
-cm5pYSwgU2FuIEZyYW5jaXNjbywgU2FuIEZyYW5jaXNjbywgQ0EsIFVTQS4gRWxlY3Ryb25pYyBh
-ZGRyZXNzOiBtaWNoYWVsLndlaW5lckB1Y3NmLmVkdS4mI3hEO0RlcGFydG1lbnQgb2YgVmV0ZXJh
-bnMgQWZmYWlycyBNZWRpY2FsIENlbnRlciwgQ2VudGVyIGZvciBJbWFnaW5nIG9mIE5ldXJvZGVn
-ZW5lcmF0aXZlIERpc2Vhc2VzLCBTYW4gRnJhbmNpc2NvLCBDQSwgVVNBLiYjeEQ7RGVwYXJ0bWVu
-dCBvZiBOZXVyb3NjaWVuY2VzLCBVbml2ZXJzaXR5IG9mIENhbGlmb3JuaWEtIFNhbiBEaWVnbywg
-TGEgSm9sbGEsIENBLCBVU0EuJiN4RDtEaXZpc2lvbiBvZiBCaW9zdGF0aXN0aWNzLCBEZXBhcnRt
-ZW50IG9mIFB1YmxpYyBIZWFsdGggU2NpZW5jZXMsIFVuaXZlcnNpdHkgb2YgQ2FsaWZvcm5pYSwg
-RGF2aXMsIERhdmlzLCBDQSwgVVNBLiYjeEQ7RGVwYXJ0bWVudCBvZiBOZXVyb2xvZ3ksIEtuaWdo
-dCBBbHpoZWltZXImYXBvcztzIERpc2Vhc2UgUmVzZWFyY2ggQ2VudGVyLCBXYXNoaW5ndG9uIFVu
-aXZlcnNpdHkgU2Nob29sIG9mIE1lZGljaW5lLCBTYWludCBMb3VpcywgTU8sIFVTQTsgRGVwYXJ0
-bWVudCBvZiBOZXVyb2xvZ3ksIFdhc2hpbmd0b24gVW5pdmVyc2l0eSBTY2hvb2wgb2YgTWVkaWNp
-bmUsIFNhaW50IExvdWlzLCBNTywgVVNBLiYjeEQ7TmV1cm9sb2d5IEVhcmx5IENsaW5pY2FsIERl
-dmVsb3BtZW50LCBCaW9nZW4gSWRlYywgQ2FtYnJpZGdlLCBNQSwgVVNBLiYjeEQ7RGl2aXNpb24g
-b2YgQmlvc3RhdGlzdGljcyBhbmQgQmlvaW5mb3JtYXRpY3MsIERlcGFydG1lbnQgb2YgRmFtaWx5
-IE1lZGljaW5lIGFuZCBQdWJsaWMgSGVhbHRoLCBVbml2ZXJzaXR5IG9mIENhbGlmb3JuaWEsIFNh
-biBEaWVnbywgU2FuIERpZWdvLCBDQSwgVVNBLiYjeEQ7RGl2aXNpb24gb2YgR2VuZXRpY3MsIERl
-cGFydG1lbnQgb2YgTWVkaWNpbmUsIEJyaWdoYW0gYW5kIFdvbWVuJmFwb3M7cyBIb3NwaXRhbCBh
-bmQgSGFydmFyZCBNZWRpY2FsIFNjaG9vbCwgQm9zdG9uLCBNQSwgVVNBLiYjeEQ7RGVwYXJ0bWVu
-dCBvZiBSYWRpb2xvZ3ksIE1heW8gQ2xpbmljLCBSb2NoZXN0ZXIsIE1OLCBVU0EuJiN4RDtIZWxl
-biBXaWxscyBOZXVyb3NjaWVuY2UgSW5zdGl0dXRlIGFuZCB0aGUgU2Nob29sIG9mIFB1YmxpYyBI
-ZWFsdGgsIFVuaXZlcnNpdHkgb2YgQ2FsaWZvcm5pYSBCZXJrZWxleSwgQmVya2VsZXksIENBLCBV
-U0EuJiN4RDtEZXBhcnRtZW50IG9mIE5ldXJvbG9neSwgV2FzaGluZ3RvbiBVbml2ZXJzaXR5IFNj
-aG9vbCBvZiBNZWRpY2luZSwgU2FpbnQgTG91aXMsIE1PLCBVU0EuJiN4RDtEZXBhcnRtZW50IG9m
-IE5ldXJvbG9neSwgTWF5byBDbGluaWMsIFJvY2hlc3RlciwgTU4sIFVTQS4mI3hEO0RlcGFydG1l
-bnQgb2YgTWVkaWNhbCBhbmQgTW9sZWN1bGFyIEdlbmV0aWNzLCBJbmRpYW5hIFVuaXZlcnNpdHkg
-U2Nob29sIG9mIE1lZGljaW5lLCBJbmRpYW5hcG9saXMsIElOLCBVU0EuJiN4RDtEZXBhcnRtZW50
-IG9mIFBhdGhvbG9neSBhbmQgTGFib3JhdG9yeSBNZWRpY2luZSwgUGVyZWxtYW4gU2Nob29sIG9m
-IE1lZGljaW5lLCBVbml2ZXJzaXR5IG9mIFBlbm5zeWx2YW5pYSwgUGhpbGFkZWxwaGlhLCBQQSwg
-VVNBLiYjeEQ7SW1hZ2luZyBHZW5ldGljcyBDZW50ZXIsIEluc3RpdHV0ZSBmb3IgTmV1cm9pbWFn
-aW5nIGFuZCBJbmZvcm1hdGljcywgVW5pdmVyc2l0eSBvZiBTb3V0aGVybiBDYWxpZm9ybmlhLCBN
-YXJpbmEgRGVsIFJleSwgQ0EsIFVTQS4mI3hEO0xhYm9yYXRvcnkgb2YgTmV1cm9pbWFnaW5nLCBJ
-bnN0aXR1dGUgb2YgTmV1cm9pbWFnaW5nIGFuZCBJbmZvcm1hdGljcywgS2VjayBTY2hvb2wgb2Yg
-TWVkaWNpbmUgb2YgVW5pdmVyc2l0eSBvZiBTb3V0aGVybiBDYWxpZm9ybmlhIExvcyBBbmdlbGVz
-LCBDQSwgVVNBLiYjeEQ7RGVwYXJ0bWVudCBvZiBQYXRob2xvZ3kgYW5kIExhYm9yYXRvcnkgTWVk
-aWNpbmUsIENlbnRlciBmb3IgTmV1cm9kZWdlbmVyYXRpdmUgUmVzZWFyY2gsIFBlcmVsbWFuIFNj
-aG9vbCBvZiBNZWRpY2luZSwgVW5pdmVyc2l0eSBvZiBQZW5uc3lsdmFuaWEsIFBoaWxhZGVscGhp
-YSwgUEEsIFVTQTsgSW5zdGl0dXRlIG9uIEFnaW5nLCBQZXJlbG1hbiBTY2hvb2wgb2YgTWVkaWNp
-bmUsIFVuaXZlcnNpdHkgb2YgUGVubnN5bHZhbmlhLCBQaGlsYWRlbHBoaWEsIFBBLCBVU0E7IEFs
-emhlaW1lciZhcG9zO3MgRGlzZWFzZSBDb3JlIENlbnRlciwgUGVyZWxtYW4gU2Nob29sIG9mIE1l
-ZGljaW5lLCBVbml2ZXJzaXR5IG9mIFBlbm5zeWx2YW5pYSwgUGhpbGFkZWxwaGlhLCBQQSwgVVNB
-OyBVZGFsbCBQYXJraW5zb24mYXBvcztzIFJlc2VhcmNoIENlbnRlciwgUGVyZWxtYW4gU2Nob29s
-IG9mIE1lZGljaW5lLCBVbml2ZXJzaXR5IG9mIFBlbm5zeWx2YW5pYSwgUGhpbGFkZWxwaGlhLCBQ
-QSwgVVNBLjwvYXV0aC1hZGRyZXNzPjx0aXRsZXM+PHRpdGxlPkltcGFjdCBvZiB0aGUgQWx6aGVp
-bWVyJmFwb3M7cyBEaXNlYXNlIE5ldXJvaW1hZ2luZyBJbml0aWF0aXZlLCAyMDA0IHRvIDIwMTQ8
-L3RpdGxlPjxzZWNvbmRhcnktdGl0bGU+QWx6aGVpbWVycyBEZW1lbnQ8L3NlY29uZGFyeS10aXRs
-ZT48L3RpdGxlcz48cGVyaW9kaWNhbD48ZnVsbC10aXRsZT5BbHpoZWltZXJzIERlbWVudDwvZnVs
-bC10aXRsZT48L3BlcmlvZGljYWw+PHBhZ2VzPjg2NS04NDwvcGFnZXM+PHZvbHVtZT4xMTwvdm9s
-dW1lPjxudW1iZXI+NzwvbnVtYmVyPjxrZXl3b3Jkcz48a2V5d29yZD5BbHpoZWltZXIgRGlzZWFz
-ZS8qZGlhZ25vc2lzLyp0aGVyYXB5PC9rZXl3b3JkPjxrZXl3b3JkPkJpb21hcmtlcnM8L2tleXdv
-cmQ+PGtleXdvcmQ+Q2xpbmljYWwgVHJpYWxzIGFzIFRvcGljPC9rZXl3b3JkPjxrZXl3b3JkPkRh
-dGFiYXNlcywgQmlibGlvZ3JhcGhpYy9zdGF0aXN0aWNzICZhbXA7IG51bWVyaWNhbCBkYXRhPC9r
-ZXl3b3JkPjxrZXl3b3JkPkRpc2Vhc2UgUHJvZ3Jlc3Npb248L2tleXdvcmQ+PGtleXdvcmQ+SHVt
-YW5zPC9rZXl3b3JkPjxrZXl3b3JkPkxvbmdpdHVkaW5hbCBTdHVkaWVzPC9rZXl3b3JkPjxrZXl3
-b3JkPk5ldXJvaW1hZ2luZy8qbWV0aG9kczwva2V5d29yZD48a2V5d29yZD5BRCBiaW9tYXJrZXIg
-c2lnbmF0dXJlPC9rZXl3b3JkPjxrZXl3b3JkPkFsemhlaW1lciZhcG9zO3MgZGlzZWFzZTwva2V5
-d29yZD48a2V5d29yZD5BbXlsb2lkIHBoZW5vdHlwaW5nPC9rZXl3b3JkPjxrZXl3b3JkPkNsaW5p
-Y2FsIHRyaWFsIGJpb21hcmtlcnM8L2tleXdvcmQ+PGtleXdvcmQ+RGF0YS1zaGFyaW5nPC9rZXl3
-b3JkPjxrZXl3b3JkPlRhdSBpbWFnaW5nPC9rZXl3b3JkPjxrZXl3b3JkPldvcmxkd2lkZSBBRE5J
-PC9rZXl3b3JkPjwva2V5d29yZHM+PGRhdGVzPjx5ZWFyPjIwMTU8L3llYXI+PHB1Yi1kYXRlcz48
-ZGF0ZT5KdWw8L2RhdGU+PC9wdWItZGF0ZXM+PC9kYXRlcz48aXNibj4xNTUyLTUyNzkgKEVsZWN0
-cm9uaWMpJiN4RDsxNTUyLTUyNjAgKExpbmtpbmcpPC9pc2JuPjxhY2Nlc3Npb24tbnVtPjI2MTk0
-MzIwPC9hY2Nlc3Npb24tbnVtPjx1cmxzPjxyZWxhdGVkLXVybHM+PHVybD5odHRwczovL3d3dy5u
-Y2JpLm5sbS5uaWguZ292L3B1Ym1lZC8yNjE5NDMyMDwvdXJsPjwvcmVsYXRlZC11cmxzPjwvdXJs
-cz48Y3VzdG9tMj5QTUM0NjU5NDA3PC9jdXN0b20yPjxlbGVjdHJvbmljLXJlc291cmNlLW51bT4x
-MC4xMDE2L2ouamFsei4yMDE1LjA0LjAwNTwvZWxlY3Ryb25pYy1yZXNvdXJjZS1udW0+PC9yZWNv
-cmQ+PC9DaXRlPjwvRW5kTm90ZT5=
-</w:fldData>
-        </w:fldChar>
-      </w:r>
-      <w:r>
-        <w:rPr>
-          <w:rFonts w:asciiTheme="minorHAnsi" w:hAnsiTheme="minorHAnsi" w:cstheme="minorHAnsi"/>
-          <w:sz w:val="22"/>
-          <w:szCs w:val="22"/>
-          <w:lang w:val="en-GB"/>
-        </w:rPr>
-        <w:instrText xml:space="preserve"> ADDIN EN.CITE </w:instrText>
-      </w:r>
-      <w:r>
-        <w:rPr>
-          <w:rFonts w:asciiTheme="minorHAnsi" w:hAnsiTheme="minorHAnsi" w:cstheme="minorHAnsi"/>
-          <w:sz w:val="22"/>
-          <w:szCs w:val="22"/>
-          <w:lang w:val="en-GB"/>
-        </w:rPr>
-        <w:fldChar w:fldCharType="begin">
-          <w:fldData xml:space="preserve">PEVuZE5vdGU+PENpdGU+PEF1dGhvcj5XZWluZXI8L0F1dGhvcj48WWVhcj4yMDE1PC9ZZWFyPjxS
-ZWNOdW0+NDI8L1JlY051bT48RGlzcGxheVRleHQ+KFdlaW5lciBldCBhbC4sIDIwMTUpPC9EaXNw
-bGF5VGV4dD48cmVjb3JkPjxyZWMtbnVtYmVyPjQyPC9yZWMtbnVtYmVyPjxmb3JlaWduLWtleXM+
-PGtleSBhcHA9IkVOIiBkYi1pZD0id3hzMjVyMjVneDlyZmplcGZmcTVzOXNoZTkyZGVmZWY5ZTJl
-IiB0aW1lc3RhbXA9IjE1MzM0NzU2NjEiPjQyPC9rZXk+PC9mb3JlaWduLWtleXM+PHJlZi10eXBl
-IG5hbWU9IkpvdXJuYWwgQXJ0aWNsZSI+MTc8L3JlZi10eXBlPjxjb250cmlidXRvcnM+PGF1dGhv
-cnM+PGF1dGhvcj5XZWluZXIsIE0uIFcuPC9hdXRob3I+PGF1dGhvcj5WZWl0Y2gsIEQuIFAuPC9h
-dXRob3I+PGF1dGhvcj5BaXNlbiwgUC4gUy48L2F1dGhvcj48YXV0aG9yPkJlY2tldHQsIEwuIEEu
-PC9hdXRob3I+PGF1dGhvcj5DYWlybnMsIE4uIEouPC9hdXRob3I+PGF1dGhvcj5DZWRhcmJhdW0s
-IEouPC9hdXRob3I+PGF1dGhvcj5Eb25vaHVlLCBNLiBDLjwvYXV0aG9yPjxhdXRob3I+R3JlZW4s
-IFIuIEMuPC9hdXRob3I+PGF1dGhvcj5IYXJ2ZXksIEQuPC9hdXRob3I+PGF1dGhvcj5KYWNrLCBD
-LiBSLiwgSnIuPC9hdXRob3I+PGF1dGhvcj5KYWd1c3QsIFcuPC9hdXRob3I+PGF1dGhvcj5Nb3Jy
-aXMsIEouIEMuPC9hdXRob3I+PGF1dGhvcj5QZXRlcnNlbiwgUi4gQy48L2F1dGhvcj48YXV0aG9y
-PlNheWtpbiwgQS4gSi48L2F1dGhvcj48YXV0aG9yPlNoYXcsIEwuPC9hdXRob3I+PGF1dGhvcj5U
-aG9tcHNvbiwgUC4gTS48L2F1dGhvcj48YXV0aG9yPlRvZ2EsIEEuIFcuPC9hdXRob3I+PGF1dGhv
-cj5Ucm9qYW5vd3NraSwgSi4gUS48L2F1dGhvcj48YXV0aG9yPkFsemhlaW1lciZhcG9zO3MgRGlz
-ZWFzZSBOZXVyb2ltYWdpbmcsIEluaXRpYXRpdmU8L2F1dGhvcj48L2F1dGhvcnM+PC9jb250cmli
-dXRvcnM+PGF1dGgtYWRkcmVzcz5EZXBhcnRtZW50IG9mIFZldGVyYW5zIEFmZmFpcnMgTWVkaWNh
-bCBDZW50ZXIsIENlbnRlciBmb3IgSW1hZ2luZyBvZiBOZXVyb2RlZ2VuZXJhdGl2ZSBEaXNlYXNl
-cywgU2FuIEZyYW5jaXNjbywgQ0EsIFVTQTsgRGVwYXJ0bWVudCBvZiBSYWRpb2xvZ3ksIFVuaXZl
-cnNpdHkgb2YgQ2FsaWZvcm5pYSwgU2FuIEZyYW5jaXNjbywgU2FuIEZyYW5jaXNjbywgQ0EsIFVT
-QTsgRGVwYXJ0bWVudCBvZiBNZWRpY2luZSwgVW5pdmVyc2l0eSBvZiBDYWxpZm9ybmlhLCBTYW4g
-RnJhbmNpc2NvLCBTYW4gRnJhbmNpc2NvLCBDQSwgVVNBOyBEZXBhcnRtZW50IG9mIFBzeWNoaWF0
-cnksIFVuaXZlcnNpdHkgb2YgQ2FsaWZvcm5pYSwgU2FuIEZyYW5jaXNjbywgU2FuIEZyYW5jaXNj
-bywgQ0EsIFVTQTsgRGVwYXJ0bWVudCBvZiBOZXVyb2xvZ3ksIFVuaXZlcnNpdHkgb2YgQ2FsaWZv
-cm5pYSwgU2FuIEZyYW5jaXNjbywgU2FuIEZyYW5jaXNjbywgQ0EsIFVTQS4gRWxlY3Ryb25pYyBh
-ZGRyZXNzOiBtaWNoYWVsLndlaW5lckB1Y3NmLmVkdS4mI3hEO0RlcGFydG1lbnQgb2YgVmV0ZXJh
-bnMgQWZmYWlycyBNZWRpY2FsIENlbnRlciwgQ2VudGVyIGZvciBJbWFnaW5nIG9mIE5ldXJvZGVn
-ZW5lcmF0aXZlIERpc2Vhc2VzLCBTYW4gRnJhbmNpc2NvLCBDQSwgVVNBLiYjeEQ7RGVwYXJ0bWVu
-dCBvZiBOZXVyb3NjaWVuY2VzLCBVbml2ZXJzaXR5IG9mIENhbGlmb3JuaWEtIFNhbiBEaWVnbywg
-TGEgSm9sbGEsIENBLCBVU0EuJiN4RDtEaXZpc2lvbiBvZiBCaW9zdGF0aXN0aWNzLCBEZXBhcnRt
-ZW50IG9mIFB1YmxpYyBIZWFsdGggU2NpZW5jZXMsIFVuaXZlcnNpdHkgb2YgQ2FsaWZvcm5pYSwg
-RGF2aXMsIERhdmlzLCBDQSwgVVNBLiYjeEQ7RGVwYXJ0bWVudCBvZiBOZXVyb2xvZ3ksIEtuaWdo
-dCBBbHpoZWltZXImYXBvcztzIERpc2Vhc2UgUmVzZWFyY2ggQ2VudGVyLCBXYXNoaW5ndG9uIFVu
-aXZlcnNpdHkgU2Nob29sIG9mIE1lZGljaW5lLCBTYWludCBMb3VpcywgTU8sIFVTQTsgRGVwYXJ0
-bWVudCBvZiBOZXVyb2xvZ3ksIFdhc2hpbmd0b24gVW5pdmVyc2l0eSBTY2hvb2wgb2YgTWVkaWNp
-bmUsIFNhaW50IExvdWlzLCBNTywgVVNBLiYjeEQ7TmV1cm9sb2d5IEVhcmx5IENsaW5pY2FsIERl
-dmVsb3BtZW50LCBCaW9nZW4gSWRlYywgQ2FtYnJpZGdlLCBNQSwgVVNBLiYjeEQ7RGl2aXNpb24g
-b2YgQmlvc3RhdGlzdGljcyBhbmQgQmlvaW5mb3JtYXRpY3MsIERlcGFydG1lbnQgb2YgRmFtaWx5
-IE1lZGljaW5lIGFuZCBQdWJsaWMgSGVhbHRoLCBVbml2ZXJzaXR5IG9mIENhbGlmb3JuaWEsIFNh
-biBEaWVnbywgU2FuIERpZWdvLCBDQSwgVVNBLiYjeEQ7RGl2aXNpb24gb2YgR2VuZXRpY3MsIERl
-cGFydG1lbnQgb2YgTWVkaWNpbmUsIEJyaWdoYW0gYW5kIFdvbWVuJmFwb3M7cyBIb3NwaXRhbCBh
-bmQgSGFydmFyZCBNZWRpY2FsIFNjaG9vbCwgQm9zdG9uLCBNQSwgVVNBLiYjeEQ7RGVwYXJ0bWVu
-dCBvZiBSYWRpb2xvZ3ksIE1heW8gQ2xpbmljLCBSb2NoZXN0ZXIsIE1OLCBVU0EuJiN4RDtIZWxl
-biBXaWxscyBOZXVyb3NjaWVuY2UgSW5zdGl0dXRlIGFuZCB0aGUgU2Nob29sIG9mIFB1YmxpYyBI
-ZWFsdGgsIFVuaXZlcnNpdHkgb2YgQ2FsaWZvcm5pYSBCZXJrZWxleSwgQmVya2VsZXksIENBLCBV
-U0EuJiN4RDtEZXBhcnRtZW50IG9mIE5ldXJvbG9neSwgV2FzaGluZ3RvbiBVbml2ZXJzaXR5IFNj
-aG9vbCBvZiBNZWRpY2luZSwgU2FpbnQgTG91aXMsIE1PLCBVU0EuJiN4RDtEZXBhcnRtZW50IG9m
-IE5ldXJvbG9neSwgTWF5byBDbGluaWMsIFJvY2hlc3RlciwgTU4sIFVTQS4mI3hEO0RlcGFydG1l
-bnQgb2YgTWVkaWNhbCBhbmQgTW9sZWN1bGFyIEdlbmV0aWNzLCBJbmRpYW5hIFVuaXZlcnNpdHkg
-U2Nob29sIG9mIE1lZGljaW5lLCBJbmRpYW5hcG9saXMsIElOLCBVU0EuJiN4RDtEZXBhcnRtZW50
-IG9mIFBhdGhvbG9neSBhbmQgTGFib3JhdG9yeSBNZWRpY2luZSwgUGVyZWxtYW4gU2Nob29sIG9m
-IE1lZGljaW5lLCBVbml2ZXJzaXR5IG9mIFBlbm5zeWx2YW5pYSwgUGhpbGFkZWxwaGlhLCBQQSwg
-VVNBLiYjeEQ7SW1hZ2luZyBHZW5ldGljcyBDZW50ZXIsIEluc3RpdHV0ZSBmb3IgTmV1cm9pbWFn
-aW5nIGFuZCBJbmZvcm1hdGljcywgVW5pdmVyc2l0eSBvZiBTb3V0aGVybiBDYWxpZm9ybmlhLCBN
-YXJpbmEgRGVsIFJleSwgQ0EsIFVTQS4mI3hEO0xhYm9yYXRvcnkgb2YgTmV1cm9pbWFnaW5nLCBJ
-bnN0aXR1dGUgb2YgTmV1cm9pbWFnaW5nIGFuZCBJbmZvcm1hdGljcywgS2VjayBTY2hvb2wgb2Yg
-TWVkaWNpbmUgb2YgVW5pdmVyc2l0eSBvZiBTb3V0aGVybiBDYWxpZm9ybmlhIExvcyBBbmdlbGVz
-LCBDQSwgVVNBLiYjeEQ7RGVwYXJ0bWVudCBvZiBQYXRob2xvZ3kgYW5kIExhYm9yYXRvcnkgTWVk
-aWNpbmUsIENlbnRlciBmb3IgTmV1cm9kZWdlbmVyYXRpdmUgUmVzZWFyY2gsIFBlcmVsbWFuIFNj
-aG9vbCBvZiBNZWRpY2luZSwgVW5pdmVyc2l0eSBvZiBQZW5uc3lsdmFuaWEsIFBoaWxhZGVscGhp
-YSwgUEEsIFVTQTsgSW5zdGl0dXRlIG9uIEFnaW5nLCBQZXJlbG1hbiBTY2hvb2wgb2YgTWVkaWNp
-bmUsIFVuaXZlcnNpdHkgb2YgUGVubnN5bHZhbmlhLCBQaGlsYWRlbHBoaWEsIFBBLCBVU0E7IEFs
-emhlaW1lciZhcG9zO3MgRGlzZWFzZSBDb3JlIENlbnRlciwgUGVyZWxtYW4gU2Nob29sIG9mIE1l
-ZGljaW5lLCBVbml2ZXJzaXR5IG9mIFBlbm5zeWx2YW5pYSwgUGhpbGFkZWxwaGlhLCBQQSwgVVNB
-OyBVZGFsbCBQYXJraW5zb24mYXBvcztzIFJlc2VhcmNoIENlbnRlciwgUGVyZWxtYW4gU2Nob29s
-IG9mIE1lZGljaW5lLCBVbml2ZXJzaXR5IG9mIFBlbm5zeWx2YW5pYSwgUGhpbGFkZWxwaGlhLCBQ
-QSwgVVNBLjwvYXV0aC1hZGRyZXNzPjx0aXRsZXM+PHRpdGxlPkltcGFjdCBvZiB0aGUgQWx6aGVp
-bWVyJmFwb3M7cyBEaXNlYXNlIE5ldXJvaW1hZ2luZyBJbml0aWF0aXZlLCAyMDA0IHRvIDIwMTQ8
-L3RpdGxlPjxzZWNvbmRhcnktdGl0bGU+QWx6aGVpbWVycyBEZW1lbnQ8L3NlY29uZGFyeS10aXRs
-ZT48L3RpdGxlcz48cGVyaW9kaWNhbD48ZnVsbC10aXRsZT5BbHpoZWltZXJzIERlbWVudDwvZnVs
-bC10aXRsZT48L3BlcmlvZGljYWw+PHBhZ2VzPjg2NS04NDwvcGFnZXM+PHZvbHVtZT4xMTwvdm9s
-dW1lPjxudW1iZXI+NzwvbnVtYmVyPjxrZXl3b3Jkcz48a2V5d29yZD5BbHpoZWltZXIgRGlzZWFz
-ZS8qZGlhZ25vc2lzLyp0aGVyYXB5PC9rZXl3b3JkPjxrZXl3b3JkPkJpb21hcmtlcnM8L2tleXdv
-cmQ+PGtleXdvcmQ+Q2xpbmljYWwgVHJpYWxzIGFzIFRvcGljPC9rZXl3b3JkPjxrZXl3b3JkPkRh
-dGFiYXNlcywgQmlibGlvZ3JhcGhpYy9zdGF0aXN0aWNzICZhbXA7IG51bWVyaWNhbCBkYXRhPC9r
-ZXl3b3JkPjxrZXl3b3JkPkRpc2Vhc2UgUHJvZ3Jlc3Npb248L2tleXdvcmQ+PGtleXdvcmQ+SHVt
-YW5zPC9rZXl3b3JkPjxrZXl3b3JkPkxvbmdpdHVkaW5hbCBTdHVkaWVzPC9rZXl3b3JkPjxrZXl3
-b3JkPk5ldXJvaW1hZ2luZy8qbWV0aG9kczwva2V5d29yZD48a2V5d29yZD5BRCBiaW9tYXJrZXIg
-c2lnbmF0dXJlPC9rZXl3b3JkPjxrZXl3b3JkPkFsemhlaW1lciZhcG9zO3MgZGlzZWFzZTwva2V5
-d29yZD48a2V5d29yZD5BbXlsb2lkIHBoZW5vdHlwaW5nPC9rZXl3b3JkPjxrZXl3b3JkPkNsaW5p
-Y2FsIHRyaWFsIGJpb21hcmtlcnM8L2tleXdvcmQ+PGtleXdvcmQ+RGF0YS1zaGFyaW5nPC9rZXl3
-b3JkPjxrZXl3b3JkPlRhdSBpbWFnaW5nPC9rZXl3b3JkPjxrZXl3b3JkPldvcmxkd2lkZSBBRE5J
-PC9rZXl3b3JkPjwva2V5d29yZHM+PGRhdGVzPjx5ZWFyPjIwMTU8L3llYXI+PHB1Yi1kYXRlcz48
-ZGF0ZT5KdWw8L2RhdGU+PC9wdWItZGF0ZXM+PC9kYXRlcz48aXNibj4xNTUyLTUyNzkgKEVsZWN0
-cm9uaWMpJiN4RDsxNTUyLTUyNjAgKExpbmtpbmcpPC9pc2JuPjxhY2Nlc3Npb24tbnVtPjI2MTk0
-MzIwPC9hY2Nlc3Npb24tbnVtPjx1cmxzPjxyZWxhdGVkLXVybHM+PHVybD5odHRwczovL3d3dy5u
-Y2JpLm5sbS5uaWguZ292L3B1Ym1lZC8yNjE5NDMyMDwvdXJsPjwvcmVsYXRlZC11cmxzPjwvdXJs
-cz48Y3VzdG9tMj5QTUM0NjU5NDA3PC9jdXN0b20yPjxlbGVjdHJvbmljLXJlc291cmNlLW51bT4x
-MC4xMDE2L2ouamFsei4yMDE1LjA0LjAwNTwvZWxlY3Ryb25pYy1yZXNvdXJjZS1udW0+PC9yZWNv
-cmQ+PC9DaXRlPjwvRW5kTm90ZT5=
-</w:fldData>
-        </w:fldChar>
-      </w:r>
-      <w:r>
-        <w:rPr>
-          <w:rFonts w:asciiTheme="minorHAnsi" w:hAnsiTheme="minorHAnsi" w:cstheme="minorHAnsi"/>
-          <w:sz w:val="22"/>
-          <w:szCs w:val="22"/>
-          <w:lang w:val="en-GB"/>
-        </w:rPr>
-        <w:instrText xml:space="preserve"> ADDIN EN.CITE.DATA </w:instrText>
-      </w:r>
-      <w:r>
-        <w:rPr>
-          <w:rFonts w:asciiTheme="minorHAnsi" w:hAnsiTheme="minorHAnsi" w:cstheme="minorHAnsi"/>
-          <w:sz w:val="22"/>
-          <w:szCs w:val="22"/>
-          <w:lang w:val="en-GB"/>
-        </w:rPr>
-      </w:r>
-      <w:r>
-        <w:rPr>
-          <w:rFonts w:asciiTheme="minorHAnsi" w:hAnsiTheme="minorHAnsi" w:cstheme="minorHAnsi"/>
-          <w:sz w:val="22"/>
-          <w:szCs w:val="22"/>
-          <w:lang w:val="en-GB"/>
-        </w:rPr>
-        <w:fldChar w:fldCharType="end"/>
-      </w:r>
-      <w:r>
-        <w:rPr>
-          <w:rFonts w:asciiTheme="minorHAnsi" w:hAnsiTheme="minorHAnsi" w:cstheme="minorHAnsi"/>
-          <w:sz w:val="22"/>
-          <w:szCs w:val="22"/>
-          <w:lang w:val="en-GB"/>
-        </w:rPr>
-        <w:fldChar w:fldCharType="separate"/>
-      </w:r>
-      <w:r>
-        <w:rPr>
-          <w:rFonts w:asciiTheme="minorHAnsi" w:hAnsiTheme="minorHAnsi" w:cstheme="minorHAnsi"/>
-          <w:noProof/>
-          <w:sz w:val="22"/>
-          <w:szCs w:val="22"/>
-          <w:lang w:val="en-GB"/>
-        </w:rPr>
-        <w:t>(Weiner et al., 2015)</w:t>
-      </w:r>
-      <w:r>
-        <w:rPr>
-          <w:rFonts w:asciiTheme="minorHAnsi" w:hAnsiTheme="minorHAnsi" w:cstheme="minorHAnsi"/>
-          <w:sz w:val="22"/>
-          <w:szCs w:val="22"/>
-          <w:lang w:val="en-GB"/>
-        </w:rPr>
-        <w:fldChar w:fldCharType="end"/>
-      </w:r>
-      <w:r>
-        <w:rPr>
-          <w:rFonts w:asciiTheme="minorHAnsi" w:hAnsiTheme="minorHAnsi" w:cstheme="minorHAnsi"/>
-          <w:sz w:val="22"/>
-          <w:szCs w:val="22"/>
-          <w:lang w:val="en-GB"/>
-        </w:rPr>
-        <w:t>.</w:t>
-      </w:r>
-      <w:r>
-        <w:rPr>
-          <w:rFonts w:asciiTheme="minorHAnsi" w:hAnsiTheme="minorHAnsi" w:cstheme="minorHAnsi"/>
-          <w:sz w:val="22"/>
-          <w:szCs w:val="22"/>
-          <w:lang w:val="en-GB"/>
-        </w:rPr>
-        <w:t xml:space="preserve"> In dataset there were 479 patients and in total 1314 MRI images. </w:t>
-      </w:r>
-      <w:r>
-        <w:rPr>
-          <w:rFonts w:asciiTheme="minorHAnsi" w:hAnsiTheme="minorHAnsi" w:cstheme="minorHAnsi"/>
-          <w:sz w:val="22"/>
-          <w:szCs w:val="22"/>
-          <w:lang w:val="en-GB"/>
-        </w:rPr>
-        <w:t xml:space="preserve">There were 415 healthy person images, 657 images of who are suffering from mild cognitive impairment and 242 images of people who are diagnosed as Alzheimer’s </w:t>
-      </w:r>
-      <w:commentRangeStart w:id="12"/>
-      <w:r>
-        <w:rPr>
-          <w:rFonts w:asciiTheme="minorHAnsi" w:hAnsiTheme="minorHAnsi" w:cstheme="minorHAnsi"/>
-          <w:sz w:val="22"/>
-          <w:szCs w:val="22"/>
-          <w:lang w:val="en-GB"/>
-        </w:rPr>
-        <w:t>disease</w:t>
-      </w:r>
-      <w:commentRangeEnd w:id="12"/>
-      <w:r>
-        <w:rPr>
-          <w:rStyle w:val="CommentReference"/>
-          <w:rFonts w:asciiTheme="minorHAnsi" w:hAnsiTheme="minorHAnsi" w:cstheme="minorHAnsi"/>
-          <w:sz w:val="22"/>
-          <w:szCs w:val="22"/>
-        </w:rPr>
-        <w:commentReference w:id="12"/>
-      </w:r>
-      <w:r>
-        <w:rPr>
-          <w:rFonts w:asciiTheme="minorHAnsi" w:hAnsiTheme="minorHAnsi" w:cstheme="minorHAnsi"/>
-          <w:sz w:val="22"/>
-          <w:szCs w:val="22"/>
-          <w:lang w:val="en-GB"/>
-        </w:rPr>
-        <w:t>.</w:t>
-      </w:r>
+          <w:color w:val="000000"/>
+          <w:sz w:val="22"/>
+          <w:szCs w:val="22"/>
+        </w:rPr>
+      </w:pPr>
+      <w:r>
+        <w:rPr>
+          <w:rFonts w:asciiTheme="minorHAnsi" w:hAnsiTheme="minorHAnsi" w:cstheme="minorHAnsi"/>
+          <w:color w:val="000000"/>
+          <w:sz w:val="22"/>
+          <w:szCs w:val="22"/>
+        </w:rPr>
+        <w:t xml:space="preserve">Data was the collection of T1-weighted MR images which were in nii format, gathered from ADNI* (Alzheimer’s disease Neuroimaging Initiative) database. In dataset, there were total of 479 patients and 1314 MR images. 415 of those images were belong to healthy participants, 657 of those images were whom are suffering from mild cognitive impairment and, finally 242 images with patients of AD. The age of study subjects were varying between X to Y years, which the participant demographics are given in </w:t>
+      </w:r>
+      <w:r>
+        <w:rPr>
+          <w:rFonts w:asciiTheme="minorHAnsi" w:hAnsiTheme="minorHAnsi" w:cstheme="minorHAnsi"/>
+          <w:color w:val="000000"/>
+          <w:sz w:val="22"/>
+          <w:szCs w:val="22"/>
+          <w:highlight w:val="yellow"/>
+        </w:rPr>
+        <w:t>Table X.</w:t>
+      </w:r>
+    </w:p>
+    <w:p>
+      <w:pPr>
+        <w:spacing w:line="360" w:lineRule="auto"/>
+        <w:jc w:val="both"/>
+        <w:rPr>
+          <w:rFonts w:asciiTheme="minorHAnsi" w:hAnsiTheme="minorHAnsi" w:cstheme="minorHAnsi"/>
+          <w:color w:val="000000"/>
+          <w:sz w:val="22"/>
+          <w:szCs w:val="22"/>
+        </w:rPr>
+      </w:pPr>
+    </w:p>
+    <w:p>
+      <w:pPr>
+        <w:spacing w:line="360" w:lineRule="auto"/>
+        <w:jc w:val="both"/>
+        <w:rPr>
+          <w:rFonts w:asciiTheme="minorHAnsi" w:hAnsiTheme="minorHAnsi" w:cstheme="minorHAnsi"/>
+          <w:color w:val="000000"/>
+          <w:sz w:val="22"/>
+          <w:szCs w:val="22"/>
+        </w:rPr>
+      </w:pPr>
+      <w:r>
+        <w:rPr>
+          <w:rFonts w:asciiTheme="minorHAnsi" w:hAnsiTheme="minorHAnsi" w:cstheme="minorHAnsi"/>
+          <w:color w:val="000000"/>
+          <w:sz w:val="22"/>
+          <w:szCs w:val="22"/>
+        </w:rPr>
+        <w:t xml:space="preserve">*Data used in preparation of this study were obtained from the Alzheimer’s Disease Neuroimaging Initiative (ADNI) database (adni.loni.usc.edu). As such, the investigators within the ADNI contributed to the design and implementation of ADNI and/or provided data but did not participate in analysis or writing of this report. A complete listing of ADNI investigators can be found at: </w:t>
+      </w:r>
+      <w:hyperlink r:id="rId11" w:history="1">
+        <w:r>
+          <w:rPr>
+            <w:rStyle w:val="Hyperlink"/>
+            <w:rFonts w:asciiTheme="minorHAnsi" w:hAnsiTheme="minorHAnsi" w:cstheme="minorHAnsi"/>
+            <w:color w:val="1155CC"/>
+            <w:sz w:val="22"/>
+            <w:szCs w:val="22"/>
+          </w:rPr>
+          <w:t>http://adni.loni.usc.edu/wp-content/uploads/how_to_apply/ADNI_Acknowledgement_List.pdf</w:t>
+        </w:r>
+      </w:hyperlink>
     </w:p>
     <w:p>
       <w:pPr>
@@ -10213,14 +9951,97 @@
           <w:lang w:val="en-GB"/>
         </w:rPr>
       </w:pPr>
-      <w:bookmarkStart w:id="13" w:name="_Toc521186380"/>
+      <w:bookmarkStart w:id="11" w:name="_Toc521186380"/>
       <w:r>
         <w:rPr>
           <w:lang w:val="en-GB"/>
         </w:rPr>
         <w:t>Use of Big Data Techniques</w:t>
       </w:r>
-      <w:bookmarkEnd w:id="13"/>
+      <w:bookmarkEnd w:id="11"/>
+    </w:p>
+    <w:p>
+      <w:pPr>
+        <w:rPr>
+          <w:lang w:val="en-GB"/>
+        </w:rPr>
+      </w:pPr>
+    </w:p>
+    <w:p>
+      <w:pPr>
+        <w:spacing w:line="360" w:lineRule="auto"/>
+        <w:jc w:val="both"/>
+        <w:rPr>
+          <w:rFonts w:asciiTheme="minorHAnsi" w:eastAsia="Times New Roman" w:hAnsiTheme="minorHAnsi" w:cstheme="minorHAnsi"/>
+          <w:sz w:val="22"/>
+          <w:szCs w:val="22"/>
+        </w:rPr>
+      </w:pPr>
+      <w:r>
+        <w:rPr>
+          <w:rFonts w:asciiTheme="minorHAnsi" w:eastAsia="Times New Roman" w:hAnsiTheme="minorHAnsi" w:cstheme="minorHAnsi"/>
+          <w:color w:val="000000"/>
+          <w:sz w:val="22"/>
+          <w:szCs w:val="22"/>
+        </w:rPr>
+        <w:t>After data was obtained from ADNI database, it was stored in a folder size of 90 GB. First approach to organize the data for smart loops for the image processing part. Extract, Transform and Load approach was used for the images. There were two image processing techniques examined, that changed the course of the transform stage and generated different output, but for both experiments group of the patients were gathered from the headers of the images.</w:t>
+      </w:r>
+    </w:p>
+    <w:p>
+      <w:pPr>
+        <w:spacing w:line="360" w:lineRule="auto"/>
+        <w:jc w:val="both"/>
+        <w:rPr>
+          <w:rFonts w:asciiTheme="minorHAnsi" w:eastAsia="Times New Roman" w:hAnsiTheme="minorHAnsi" w:cstheme="minorHAnsi"/>
+          <w:sz w:val="22"/>
+          <w:szCs w:val="22"/>
+        </w:rPr>
+      </w:pPr>
+    </w:p>
+    <w:p>
+      <w:pPr>
+        <w:spacing w:line="360" w:lineRule="auto"/>
+        <w:jc w:val="both"/>
+        <w:rPr>
+          <w:rFonts w:asciiTheme="minorHAnsi" w:eastAsia="Times New Roman" w:hAnsiTheme="minorHAnsi" w:cstheme="minorHAnsi"/>
+          <w:sz w:val="22"/>
+          <w:szCs w:val="22"/>
+        </w:rPr>
+      </w:pPr>
+      <w:r>
+        <w:rPr>
+          <w:rFonts w:asciiTheme="minorHAnsi" w:eastAsia="Times New Roman" w:hAnsiTheme="minorHAnsi" w:cstheme="minorHAnsi"/>
+          <w:color w:val="000000"/>
+          <w:sz w:val="22"/>
+          <w:szCs w:val="22"/>
+        </w:rPr>
+        <w:t>For the first image processing trial, images were extracted from pile and transformed into huge arrays with 10 million elements in it, then those arrays were stored in a dataset to be loaded by the machine. For the second approach, images were directly transformed into meaningful values; i.e brain volume, volume of gray matter, etc. After processing the images values for each patient stored in a dataset with patients’ ID, group respectively. Dat</w:t>
+      </w:r>
+      <w:r>
+        <w:rPr>
+          <w:rFonts w:asciiTheme="minorHAnsi" w:eastAsia="Times New Roman" w:hAnsiTheme="minorHAnsi" w:cstheme="minorHAnsi"/>
+          <w:color w:val="000000"/>
+          <w:sz w:val="22"/>
+          <w:szCs w:val="22"/>
+        </w:rPr>
+        <w:t xml:space="preserve">asets were ready to be used by </w:t>
+      </w:r>
+      <w:r>
+        <w:rPr>
+          <w:rFonts w:asciiTheme="minorHAnsi" w:eastAsia="Times New Roman" w:hAnsiTheme="minorHAnsi" w:cstheme="minorHAnsi"/>
+          <w:color w:val="000000"/>
+          <w:sz w:val="22"/>
+          <w:szCs w:val="22"/>
+        </w:rPr>
+        <w:t xml:space="preserve">machine learning techniques. </w:t>
+      </w:r>
+    </w:p>
+    <w:p>
+      <w:pPr>
+        <w:rPr>
+          <w:lang w:val="en-GB"/>
+        </w:rPr>
+      </w:pPr>
     </w:p>
     <w:p>
       <w:pPr>
@@ -10259,354 +10080,34 @@
           <w:lang w:val="en-GB"/>
         </w:rPr>
       </w:pPr>
-      <w:bookmarkStart w:id="14" w:name="_Toc521186381"/>
+      <w:bookmarkStart w:id="12" w:name="_Toc521186381"/>
       <w:r>
         <w:rPr>
           <w:lang w:val="en-GB"/>
         </w:rPr>
         <w:t>Image Processing</w:t>
       </w:r>
-      <w:bookmarkEnd w:id="14"/>
+      <w:bookmarkEnd w:id="12"/>
     </w:p>
     <w:p>
       <w:pPr>
         <w:spacing w:line="360" w:lineRule="auto"/>
         <w:jc w:val="both"/>
         <w:rPr>
-          <w:lang w:val="en-GB"/>
-        </w:rPr>
-      </w:pPr>
-    </w:p>
-    <w:p>
-      <w:pPr>
-        <w:spacing w:line="360" w:lineRule="auto"/>
-        <w:jc w:val="both"/>
-        <w:rPr>
-          <w:rFonts w:asciiTheme="minorHAnsi" w:hAnsiTheme="minorHAnsi" w:cstheme="minorHAnsi"/>
-          <w:sz w:val="22"/>
-          <w:szCs w:val="22"/>
-          <w:lang w:val="en-GB"/>
-        </w:rPr>
-      </w:pPr>
-      <w:r>
-        <w:rPr>
-          <w:rFonts w:asciiTheme="minorHAnsi" w:hAnsiTheme="minorHAnsi" w:cstheme="minorHAnsi"/>
-          <w:sz w:val="22"/>
-          <w:szCs w:val="22"/>
-          <w:lang w:val="en-GB"/>
-        </w:rPr>
-        <w:t>In this part, effectiveness of Spherical Brain Mapping on texture measures on prediction of MCI patients’ conversion rate to AD</w:t>
-      </w:r>
-      <w:r>
-        <w:rPr>
-          <w:rFonts w:asciiTheme="minorHAnsi" w:hAnsiTheme="minorHAnsi" w:cstheme="minorHAnsi"/>
-          <w:sz w:val="22"/>
-          <w:szCs w:val="22"/>
-          <w:lang w:val="en-GB"/>
-        </w:rPr>
-        <w:t xml:space="preserve"> </w:t>
-      </w:r>
-      <w:r>
-        <w:rPr>
-          <w:rFonts w:asciiTheme="minorHAnsi" w:hAnsiTheme="minorHAnsi" w:cstheme="minorHAnsi"/>
-          <w:sz w:val="22"/>
-          <w:szCs w:val="22"/>
-          <w:lang w:val="en-GB"/>
-        </w:rPr>
-        <w:fldChar w:fldCharType="begin"/>
-      </w:r>
-      <w:r>
-        <w:rPr>
-          <w:rFonts w:asciiTheme="minorHAnsi" w:hAnsiTheme="minorHAnsi" w:cstheme="minorHAnsi"/>
-          <w:sz w:val="22"/>
-          <w:szCs w:val="22"/>
-          <w:lang w:val="en-GB"/>
-        </w:rPr>
-        <w:instrText xml:space="preserve"> ADDIN EN.CITE &lt;EndNote&gt;&lt;Cite&gt;&lt;Author&gt;Martinez-Murcia&lt;/Author&gt;&lt;Year&gt;2016&lt;/Year&gt;&lt;RecNum&gt;45&lt;/RecNum&gt;&lt;DisplayText&gt;(Martinez-Murcia et al., 2016)&lt;/DisplayText&gt;&lt;record&gt;&lt;rec-number&gt;45&lt;/rec-number&gt;&lt;foreign-keys&gt;&lt;key app="EN" db-id="wxs25r25gx9rfjepffq5s9she92defef9e2e" timestamp="1533485260"&gt;45&lt;/key&gt;&lt;/foreign-keys&gt;&lt;ref-type name="Journal Article"&gt;17&lt;/ref-type&gt;&lt;contributors&gt;&lt;authors&gt;&lt;author&gt;Martinez-Murcia, F. J.&lt;/author&gt;&lt;author&gt;Gorriz, J. M.&lt;/author&gt;&lt;author&gt;Ramirez, J.&lt;/author&gt;&lt;author&gt;Ortiz, A.&lt;/author&gt;&lt;author&gt;For The Alzheimer&amp;apos;s Disease Neuroimaging, Initiative&lt;/author&gt;&lt;/authors&gt;&lt;/contributors&gt;&lt;auth-address&gt;Department of Signal Theory, Networking and Communications, 18071 University of Granada, Spain. gorriz@ugr.es.&lt;/auth-address&gt;&lt;titles&gt;&lt;title&gt;A Spherical Brain Mapping of MR Images for the Detection of Alzheimer&amp;apos;s Disease&lt;/title&gt;&lt;secondary-title&gt;Curr Alzheimer Res&lt;/secondary-title&gt;&lt;/titles&gt;&lt;periodical&gt;&lt;full-title&gt;Curr Alzheimer Res&lt;/full-title&gt;&lt;/periodical&gt;&lt;pages&gt;575-88&lt;/pages&gt;&lt;volume&gt;13&lt;/volume&gt;&lt;number&gt;5&lt;/number&gt;&lt;keywords&gt;&lt;keyword&gt;Aged&lt;/keyword&gt;&lt;keyword&gt;Aged, 80 and over&lt;/keyword&gt;&lt;keyword&gt;Alzheimer Disease/*diagnostic imaging&lt;/keyword&gt;&lt;keyword&gt;Brain/*diagnostic imaging&lt;/keyword&gt;&lt;keyword&gt;*Brain Mapping&lt;/keyword&gt;&lt;keyword&gt;Databases, Factual/statistics &amp;amp; numerical data&lt;/keyword&gt;&lt;keyword&gt;Female&lt;/keyword&gt;&lt;keyword&gt;Humans&lt;/keyword&gt;&lt;keyword&gt;Image Interpretation, Computer-Assisted&lt;/keyword&gt;&lt;keyword&gt;Machine Learning&lt;/keyword&gt;&lt;keyword&gt;*Magnetic Resonance Imaging&lt;/keyword&gt;&lt;keyword&gt;Male&lt;/keyword&gt;&lt;keyword&gt;Middle Aged&lt;/keyword&gt;&lt;keyword&gt;Retrospective Studies&lt;/keyword&gt;&lt;keyword&gt;Sensitivity and Specificity&lt;/keyword&gt;&lt;/keywords&gt;&lt;dates&gt;&lt;year&gt;2016&lt;/year&gt;&lt;/dates&gt;&lt;isbn&gt;1875-5828 (Electronic)&amp;#xD;1567-2050 (Linking)&lt;/isbn&gt;&lt;accession-num&gt;26971941&lt;/accession-num&gt;&lt;urls&gt;&lt;related-urls&gt;&lt;url&gt;https://www.ncbi.nlm.nih.gov/pubmed/26971941&lt;/url&gt;&lt;/related-urls&gt;&lt;/urls&gt;&lt;/record&gt;&lt;/Cite&gt;&lt;/EndNote&gt;</w:instrText>
-      </w:r>
-      <w:r>
-        <w:rPr>
-          <w:rFonts w:asciiTheme="minorHAnsi" w:hAnsiTheme="minorHAnsi" w:cstheme="minorHAnsi"/>
-          <w:sz w:val="22"/>
-          <w:szCs w:val="22"/>
-          <w:lang w:val="en-GB"/>
-        </w:rPr>
-        <w:fldChar w:fldCharType="separate"/>
-      </w:r>
-      <w:r>
-        <w:rPr>
-          <w:rFonts w:asciiTheme="minorHAnsi" w:hAnsiTheme="minorHAnsi" w:cstheme="minorHAnsi"/>
-          <w:noProof/>
-          <w:sz w:val="22"/>
-          <w:szCs w:val="22"/>
-          <w:lang w:val="en-GB"/>
-        </w:rPr>
-        <w:t>(Martinez-Murcia et al., 2016)</w:t>
-      </w:r>
-      <w:r>
-        <w:rPr>
-          <w:rFonts w:asciiTheme="minorHAnsi" w:hAnsiTheme="minorHAnsi" w:cstheme="minorHAnsi"/>
-          <w:sz w:val="22"/>
-          <w:szCs w:val="22"/>
-          <w:lang w:val="en-GB"/>
-        </w:rPr>
-        <w:fldChar w:fldCharType="end"/>
-      </w:r>
-      <w:r>
-        <w:rPr>
-          <w:rFonts w:asciiTheme="minorHAnsi" w:hAnsiTheme="minorHAnsi" w:cstheme="minorHAnsi"/>
-          <w:sz w:val="22"/>
-          <w:szCs w:val="22"/>
-          <w:lang w:val="en-GB"/>
-        </w:rPr>
-        <w:t xml:space="preserve">. </w:t>
-      </w:r>
-      <w:r>
-        <w:rPr>
-          <w:rFonts w:asciiTheme="minorHAnsi" w:hAnsiTheme="minorHAnsi" w:cstheme="minorHAnsi"/>
-          <w:sz w:val="22"/>
-          <w:szCs w:val="22"/>
-          <w:lang w:val="en-GB"/>
-        </w:rPr>
-        <w:t xml:space="preserve">Since MR images are used frequently on diagnosis of AD by inspecting the decrease of the grey matter and white matter, yet decay is mainly been seen in the grey matter tissue </w:t>
-      </w:r>
-      <w:r>
-        <w:rPr>
-          <w:rFonts w:asciiTheme="minorHAnsi" w:hAnsiTheme="minorHAnsi" w:cstheme="minorHAnsi"/>
-          <w:sz w:val="22"/>
-          <w:szCs w:val="22"/>
-          <w:lang w:val="en-GB"/>
-        </w:rPr>
-        <w:fldChar w:fldCharType="begin">
-          <w:fldData xml:space="preserve">PEVuZE5vdGU+PENpdGU+PEF1dGhvcj5CYXJvbjwvQXV0aG9yPjxZZWFyPjIwMDE8L1llYXI+PFJl
-Y051bT40MzwvUmVjTnVtPjxEaXNwbGF5VGV4dD4oQmFyb24gZXQgYWwuLCAyMDAxLCBNaXNyYSBl
-dCBhbC4sIDIwMDkpPC9EaXNwbGF5VGV4dD48cmVjb3JkPjxyZWMtbnVtYmVyPjQzPC9yZWMtbnVt
-YmVyPjxmb3JlaWduLWtleXM+PGtleSBhcHA9IkVOIiBkYi1pZD0id3hzMjVyMjVneDlyZmplcGZm
-cTVzOXNoZTkyZGVmZWY5ZTJlIiB0aW1lc3RhbXA9IjE1MzM0ODQ5MDYiPjQzPC9rZXk+PC9mb3Jl
-aWduLWtleXM+PHJlZi10eXBlIG5hbWU9IkpvdXJuYWwgQXJ0aWNsZSI+MTc8L3JlZi10eXBlPjxj
-b250cmlidXRvcnM+PGF1dGhvcnM+PGF1dGhvcj5CYXJvbiwgSi4gQy48L2F1dGhvcj48YXV0aG9y
-PkNoZXRlbGF0LCBHLjwvYXV0aG9yPjxhdXRob3I+RGVzZ3JhbmdlcywgQi48L2F1dGhvcj48YXV0
-aG9yPlBlcmNoZXksIEcuPC9hdXRob3I+PGF1dGhvcj5MYW5kZWF1LCBCLjwvYXV0aG9yPjxhdXRo
-b3I+ZGUgbGEgU2F5ZXR0ZSwgVi48L2F1dGhvcj48YXV0aG9yPkV1c3RhY2hlLCBGLjwvYXV0aG9y
-PjwvYXV0aG9ycz48L2NvbnRyaWJ1dG9ycz48YXV0aC1hZGRyZXNzPklOU0VSTSBVMzIwLCBVbml2
-ZXJzaXR5IG9mIENhZW4sIENhZW4sIEZyYW5jZS4gamNiNTRAY2FtLmFjLnVrPC9hdXRoLWFkZHJl
-c3M+PHRpdGxlcz48dGl0bGU+SW4gdml2byBtYXBwaW5nIG9mIGdyYXkgbWF0dGVyIGxvc3Mgd2l0
-aCB2b3hlbC1iYXNlZCBtb3JwaG9tZXRyeSBpbiBtaWxkIEFsemhlaW1lciZhcG9zO3MgZGlzZWFz
-ZTwvdGl0bGU+PHNlY29uZGFyeS10aXRsZT5OZXVyb2ltYWdlPC9zZWNvbmRhcnktdGl0bGU+PC90
-aXRsZXM+PHBlcmlvZGljYWw+PGZ1bGwtdGl0bGU+TmV1cm9pbWFnZTwvZnVsbC10aXRsZT48L3Bl
-cmlvZGljYWw+PHBhZ2VzPjI5OC0zMDk8L3BhZ2VzPjx2b2x1bWU+MTQ8L3ZvbHVtZT48bnVtYmVy
-PjI8L251bWJlcj48a2V5d29yZHM+PGtleXdvcmQ+QWdlZDwva2V5d29yZD48a2V5d29yZD5BZ2Vk
-LCA4MCBhbmQgb3Zlcjwva2V5d29yZD48a2V5d29yZD5BbHpoZWltZXIgRGlzZWFzZS8qZGlhZ25v
-c2lzL3BhdGhvbG9neTwva2V5d29yZD48a2V5d29yZD5BdHJvcGh5PC9rZXl3b3JkPjxrZXl3b3Jk
-PkJyYWluIE1hcHBpbmc8L2tleXdvcmQ+PGtleXdvcmQ+Q2VyZWJyYWwgQ29ydGV4LypwYXRob2xv
-Z3k8L2tleXdvcmQ+PGtleXdvcmQ+RG9taW5hbmNlLCBDZXJlYnJhbC9waHlzaW9sb2d5PC9rZXl3
-b3JkPjxrZXl3b3JkPkZlbWFsZTwva2V5d29yZD48a2V5d29yZD5IdW1hbnM8L2tleXdvcmQ+PGtl
-eXdvcmQ+KkltYWdlIFByb2Nlc3NpbmcsIENvbXB1dGVyLUFzc2lzdGVkPC9rZXl3b3JkPjxrZXl3
-b3JkPipNYWduZXRpYyBSZXNvbmFuY2UgSW1hZ2luZzwva2V5d29yZD48a2V5d29yZD5NYWxlPC9r
-ZXl3b3JkPjxrZXl3b3JkPk1pZGRsZSBBZ2VkPC9rZXl3b3JkPjxrZXl3b3JkPlJlZmVyZW5jZSBW
-YWx1ZXM8L2tleXdvcmQ+PGtleXdvcmQ+UmVwcm9kdWNpYmlsaXR5IG9mIFJlc3VsdHM8L2tleXdv
-cmQ+PGtleXdvcmQ+VG9tb2dyYXBoeSwgRW1pc3Npb24tQ29tcHV0ZWQ8L2tleXdvcmQ+PC9rZXl3
-b3Jkcz48ZGF0ZXM+PHllYXI+MjAwMTwveWVhcj48cHViLWRhdGVzPjxkYXRlPkF1ZzwvZGF0ZT48
-L3B1Yi1kYXRlcz48L2RhdGVzPjxpc2JuPjEwNTMtODExOSAoUHJpbnQpJiN4RDsxMDUzLTgxMTkg
-KExpbmtpbmcpPC9pc2JuPjxhY2Nlc3Npb24tbnVtPjExNDY3OTA0PC9hY2Nlc3Npb24tbnVtPjx1
-cmxzPjxyZWxhdGVkLXVybHM+PHVybD5odHRwczovL3d3dy5uY2JpLm5sbS5uaWguZ292L3B1Ym1l
-ZC8xMTQ2NzkwNDwvdXJsPjwvcmVsYXRlZC11cmxzPjwvdXJscz48ZWxlY3Ryb25pYy1yZXNvdXJj
-ZS1udW0+MTAuMTAwNi9uaW1nLjIwMDEuMDg0ODwvZWxlY3Ryb25pYy1yZXNvdXJjZS1udW0+PC9y
-ZWNvcmQ+PC9DaXRlPjxDaXRlPjxBdXRob3I+TWlzcmE8L0F1dGhvcj48WWVhcj4yMDA5PC9ZZWFy
-PjxSZWNOdW0+NDQ8L1JlY051bT48cmVjb3JkPjxyZWMtbnVtYmVyPjQ0PC9yZWMtbnVtYmVyPjxm
-b3JlaWduLWtleXM+PGtleSBhcHA9IkVOIiBkYi1pZD0id3hzMjVyMjVneDlyZmplcGZmcTVzOXNo
-ZTkyZGVmZWY5ZTJlIiB0aW1lc3RhbXA9IjE1MzM0ODQ5NTciPjQ0PC9rZXk+PC9mb3JlaWduLWtl
-eXM+PHJlZi10eXBlIG5hbWU9IkpvdXJuYWwgQXJ0aWNsZSI+MTc8L3JlZi10eXBlPjxjb250cmli
-dXRvcnM+PGF1dGhvcnM+PGF1dGhvcj5NaXNyYSwgQy48L2F1dGhvcj48YXV0aG9yPkZhbiwgWS48
-L2F1dGhvcj48YXV0aG9yPkRhdmF0emlrb3MsIEMuPC9hdXRob3I+PC9hdXRob3JzPjwvY29udHJp
-YnV0b3JzPjxhdXRoLWFkZHJlc3M+RGVwYXJ0bWVudCBvZiBSYWRpb2xvZ3ksIFNlY3Rpb24gb2Yg
-QmlvbWVkaWNhbCBJbWFnZSBBbmFseXNpcywgVW5pdmVyc2l0eSBvZiBQZW5uc3lsdmFuaWEsIFNj
-aG9vbCBvZiBNZWRpY2luZSwgUGhpbGFkZWxwaGlhLCBQQSAxOTEwNCwgVVNBLjwvYXV0aC1hZGRy
-ZXNzPjx0aXRsZXM+PHRpdGxlPkJhc2VsaW5lIGFuZCBsb25naXR1ZGluYWwgcGF0dGVybnMgb2Yg
-YnJhaW4gYXRyb3BoeSBpbiBNQ0kgcGF0aWVudHMsIGFuZCB0aGVpciB1c2UgaW4gcHJlZGljdGlv
-biBvZiBzaG9ydC10ZXJtIGNvbnZlcnNpb24gdG8gQUQ6IHJlc3VsdHMgZnJvbSBBRE5JPC90aXRs
-ZT48c2Vjb25kYXJ5LXRpdGxlPk5ldXJvaW1hZ2U8L3NlY29uZGFyeS10aXRsZT48L3RpdGxlcz48
-cGVyaW9kaWNhbD48ZnVsbC10aXRsZT5OZXVyb2ltYWdlPC9mdWxsLXRpdGxlPjwvcGVyaW9kaWNh
-bD48cGFnZXM+MTQxNS0yMjwvcGFnZXM+PHZvbHVtZT40NDwvdm9sdW1lPjxudW1iZXI+NDwvbnVt
-YmVyPjxrZXl3b3Jkcz48a2V5d29yZD5BZ2VkPC9rZXl3b3JkPjxrZXl3b3JkPkFnZWQsIDgwIGFu
-ZCBvdmVyPC9rZXl3b3JkPjxrZXl3b3JkPipBbGdvcml0aG1zPC9rZXl3b3JkPjxrZXl3b3JkPkFs
-emhlaW1lciBEaXNlYXNlLypwYXRob2xvZ3k8L2tleXdvcmQ+PGtleXdvcmQ+QXRyb3BoeS9wYXRo
-b2xvZ3k8L2tleXdvcmQ+PGtleXdvcmQ+QnJhaW4vKnBhdGhvbG9neTwva2V5d29yZD48a2V5d29y
-ZD5Db2duaXRpb24gRGlzb3JkZXJzLypwYXRob2xvZ3k8L2tleXdvcmQ+PGtleXdvcmQ+RGlzZWFz
-ZSBQcm9ncmVzc2lvbjwva2V5d29yZD48a2V5d29yZD5GZW1hbGU8L2tleXdvcmQ+PGtleXdvcmQ+
-SHVtYW5zPC9rZXl3b3JkPjxrZXl3b3JkPkltYWdlIEVuaGFuY2VtZW50L21ldGhvZHM8L2tleXdv
-cmQ+PGtleXdvcmQ+SW1hZ2UgSW50ZXJwcmV0YXRpb24sIENvbXB1dGVyLUFzc2lzdGVkLyptZXRo
-b2RzPC9rZXl3b3JkPjxrZXl3b3JkPkxvbmdpdHVkaW5hbCBTdHVkaWVzPC9rZXl3b3JkPjxrZXl3
-b3JkPk1hZ25ldGljIFJlc29uYW5jZSBJbWFnaW5nLyptZXRob2RzPC9rZXl3b3JkPjxrZXl3b3Jk
-Pk1hbGU8L2tleXdvcmQ+PGtleXdvcmQ+TWlkZGxlIEFnZWQ8L2tleXdvcmQ+PGtleXdvcmQ+UGF0
-dGVybiBSZWNvZ25pdGlvbiwgQXV0b21hdGVkLyptZXRob2RzPC9rZXl3b3JkPjxrZXl3b3JkPlBy
-b2dub3Npczwva2V5d29yZD48a2V5d29yZD5SZXByb2R1Y2liaWxpdHkgb2YgUmVzdWx0czwva2V5
-d29yZD48a2V5d29yZD5TZW5zaXRpdml0eSBhbmQgU3BlY2lmaWNpdHk8L2tleXdvcmQ+PC9rZXl3
-b3Jkcz48ZGF0ZXM+PHllYXI+MjAwOTwveWVhcj48cHViLWRhdGVzPjxkYXRlPkZlYiAxNTwvZGF0
-ZT48L3B1Yi1kYXRlcz48L2RhdGVzPjxpc2JuPjEwOTUtOTU3MiAoRWxlY3Ryb25pYykmI3hEOzEw
-NTMtODExOSAoTGlua2luZyk8L2lzYm4+PGFjY2Vzc2lvbi1udW0+MTkwMjc4NjI8L2FjY2Vzc2lv
-bi1udW0+PHVybHM+PHJlbGF0ZWQtdXJscz48dXJsPmh0dHBzOi8vd3d3Lm5jYmkubmxtLm5paC5n
-b3YvcHVibWVkLzE5MDI3ODYyPC91cmw+PC9yZWxhdGVkLXVybHM+PC91cmxzPjxjdXN0b20yPlBN
-QzI2NDg4MjU8L2N1c3RvbTI+PGVsZWN0cm9uaWMtcmVzb3VyY2UtbnVtPjEwLjEwMTYvai5uZXVy
-b2ltYWdlLjIwMDguMTAuMDMxPC9lbGVjdHJvbmljLXJlc291cmNlLW51bT48L3JlY29yZD48L0Np
-dGU+PC9FbmROb3RlPn==
-</w:fldData>
-        </w:fldChar>
-      </w:r>
-      <w:r>
-        <w:rPr>
-          <w:rFonts w:asciiTheme="minorHAnsi" w:hAnsiTheme="minorHAnsi" w:cstheme="minorHAnsi"/>
-          <w:sz w:val="22"/>
-          <w:szCs w:val="22"/>
-          <w:lang w:val="en-GB"/>
-        </w:rPr>
-        <w:instrText xml:space="preserve"> ADDIN EN.CITE </w:instrText>
-      </w:r>
-      <w:r>
-        <w:rPr>
-          <w:rFonts w:asciiTheme="minorHAnsi" w:hAnsiTheme="minorHAnsi" w:cstheme="minorHAnsi"/>
-          <w:sz w:val="22"/>
-          <w:szCs w:val="22"/>
-          <w:lang w:val="en-GB"/>
-        </w:rPr>
-        <w:fldChar w:fldCharType="begin">
-          <w:fldData xml:space="preserve">PEVuZE5vdGU+PENpdGU+PEF1dGhvcj5CYXJvbjwvQXV0aG9yPjxZZWFyPjIwMDE8L1llYXI+PFJl
-Y051bT40MzwvUmVjTnVtPjxEaXNwbGF5VGV4dD4oQmFyb24gZXQgYWwuLCAyMDAxLCBNaXNyYSBl
-dCBhbC4sIDIwMDkpPC9EaXNwbGF5VGV4dD48cmVjb3JkPjxyZWMtbnVtYmVyPjQzPC9yZWMtbnVt
-YmVyPjxmb3JlaWduLWtleXM+PGtleSBhcHA9IkVOIiBkYi1pZD0id3hzMjVyMjVneDlyZmplcGZm
-cTVzOXNoZTkyZGVmZWY5ZTJlIiB0aW1lc3RhbXA9IjE1MzM0ODQ5MDYiPjQzPC9rZXk+PC9mb3Jl
-aWduLWtleXM+PHJlZi10eXBlIG5hbWU9IkpvdXJuYWwgQXJ0aWNsZSI+MTc8L3JlZi10eXBlPjxj
-b250cmlidXRvcnM+PGF1dGhvcnM+PGF1dGhvcj5CYXJvbiwgSi4gQy48L2F1dGhvcj48YXV0aG9y
-PkNoZXRlbGF0LCBHLjwvYXV0aG9yPjxhdXRob3I+RGVzZ3JhbmdlcywgQi48L2F1dGhvcj48YXV0
-aG9yPlBlcmNoZXksIEcuPC9hdXRob3I+PGF1dGhvcj5MYW5kZWF1LCBCLjwvYXV0aG9yPjxhdXRo
-b3I+ZGUgbGEgU2F5ZXR0ZSwgVi48L2F1dGhvcj48YXV0aG9yPkV1c3RhY2hlLCBGLjwvYXV0aG9y
-PjwvYXV0aG9ycz48L2NvbnRyaWJ1dG9ycz48YXV0aC1hZGRyZXNzPklOU0VSTSBVMzIwLCBVbml2
-ZXJzaXR5IG9mIENhZW4sIENhZW4sIEZyYW5jZS4gamNiNTRAY2FtLmFjLnVrPC9hdXRoLWFkZHJl
-c3M+PHRpdGxlcz48dGl0bGU+SW4gdml2byBtYXBwaW5nIG9mIGdyYXkgbWF0dGVyIGxvc3Mgd2l0
-aCB2b3hlbC1iYXNlZCBtb3JwaG9tZXRyeSBpbiBtaWxkIEFsemhlaW1lciZhcG9zO3MgZGlzZWFz
-ZTwvdGl0bGU+PHNlY29uZGFyeS10aXRsZT5OZXVyb2ltYWdlPC9zZWNvbmRhcnktdGl0bGU+PC90
-aXRsZXM+PHBlcmlvZGljYWw+PGZ1bGwtdGl0bGU+TmV1cm9pbWFnZTwvZnVsbC10aXRsZT48L3Bl
-cmlvZGljYWw+PHBhZ2VzPjI5OC0zMDk8L3BhZ2VzPjx2b2x1bWU+MTQ8L3ZvbHVtZT48bnVtYmVy
-PjI8L251bWJlcj48a2V5d29yZHM+PGtleXdvcmQ+QWdlZDwva2V5d29yZD48a2V5d29yZD5BZ2Vk
-LCA4MCBhbmQgb3Zlcjwva2V5d29yZD48a2V5d29yZD5BbHpoZWltZXIgRGlzZWFzZS8qZGlhZ25v
-c2lzL3BhdGhvbG9neTwva2V5d29yZD48a2V5d29yZD5BdHJvcGh5PC9rZXl3b3JkPjxrZXl3b3Jk
-PkJyYWluIE1hcHBpbmc8L2tleXdvcmQ+PGtleXdvcmQ+Q2VyZWJyYWwgQ29ydGV4LypwYXRob2xv
-Z3k8L2tleXdvcmQ+PGtleXdvcmQ+RG9taW5hbmNlLCBDZXJlYnJhbC9waHlzaW9sb2d5PC9rZXl3
-b3JkPjxrZXl3b3JkPkZlbWFsZTwva2V5d29yZD48a2V5d29yZD5IdW1hbnM8L2tleXdvcmQ+PGtl
-eXdvcmQ+KkltYWdlIFByb2Nlc3NpbmcsIENvbXB1dGVyLUFzc2lzdGVkPC9rZXl3b3JkPjxrZXl3
-b3JkPipNYWduZXRpYyBSZXNvbmFuY2UgSW1hZ2luZzwva2V5d29yZD48a2V5d29yZD5NYWxlPC9r
-ZXl3b3JkPjxrZXl3b3JkPk1pZGRsZSBBZ2VkPC9rZXl3b3JkPjxrZXl3b3JkPlJlZmVyZW5jZSBW
-YWx1ZXM8L2tleXdvcmQ+PGtleXdvcmQ+UmVwcm9kdWNpYmlsaXR5IG9mIFJlc3VsdHM8L2tleXdv
-cmQ+PGtleXdvcmQ+VG9tb2dyYXBoeSwgRW1pc3Npb24tQ29tcHV0ZWQ8L2tleXdvcmQ+PC9rZXl3
-b3Jkcz48ZGF0ZXM+PHllYXI+MjAwMTwveWVhcj48cHViLWRhdGVzPjxkYXRlPkF1ZzwvZGF0ZT48
-L3B1Yi1kYXRlcz48L2RhdGVzPjxpc2JuPjEwNTMtODExOSAoUHJpbnQpJiN4RDsxMDUzLTgxMTkg
-KExpbmtpbmcpPC9pc2JuPjxhY2Nlc3Npb24tbnVtPjExNDY3OTA0PC9hY2Nlc3Npb24tbnVtPjx1
-cmxzPjxyZWxhdGVkLXVybHM+PHVybD5odHRwczovL3d3dy5uY2JpLm5sbS5uaWguZ292L3B1Ym1l
-ZC8xMTQ2NzkwNDwvdXJsPjwvcmVsYXRlZC11cmxzPjwvdXJscz48ZWxlY3Ryb25pYy1yZXNvdXJj
-ZS1udW0+MTAuMTAwNi9uaW1nLjIwMDEuMDg0ODwvZWxlY3Ryb25pYy1yZXNvdXJjZS1udW0+PC9y
-ZWNvcmQ+PC9DaXRlPjxDaXRlPjxBdXRob3I+TWlzcmE8L0F1dGhvcj48WWVhcj4yMDA5PC9ZZWFy
-PjxSZWNOdW0+NDQ8L1JlY051bT48cmVjb3JkPjxyZWMtbnVtYmVyPjQ0PC9yZWMtbnVtYmVyPjxm
-b3JlaWduLWtleXM+PGtleSBhcHA9IkVOIiBkYi1pZD0id3hzMjVyMjVneDlyZmplcGZmcTVzOXNo
-ZTkyZGVmZWY5ZTJlIiB0aW1lc3RhbXA9IjE1MzM0ODQ5NTciPjQ0PC9rZXk+PC9mb3JlaWduLWtl
-eXM+PHJlZi10eXBlIG5hbWU9IkpvdXJuYWwgQXJ0aWNsZSI+MTc8L3JlZi10eXBlPjxjb250cmli
-dXRvcnM+PGF1dGhvcnM+PGF1dGhvcj5NaXNyYSwgQy48L2F1dGhvcj48YXV0aG9yPkZhbiwgWS48
-L2F1dGhvcj48YXV0aG9yPkRhdmF0emlrb3MsIEMuPC9hdXRob3I+PC9hdXRob3JzPjwvY29udHJp
-YnV0b3JzPjxhdXRoLWFkZHJlc3M+RGVwYXJ0bWVudCBvZiBSYWRpb2xvZ3ksIFNlY3Rpb24gb2Yg
-QmlvbWVkaWNhbCBJbWFnZSBBbmFseXNpcywgVW5pdmVyc2l0eSBvZiBQZW5uc3lsdmFuaWEsIFNj
-aG9vbCBvZiBNZWRpY2luZSwgUGhpbGFkZWxwaGlhLCBQQSAxOTEwNCwgVVNBLjwvYXV0aC1hZGRy
-ZXNzPjx0aXRsZXM+PHRpdGxlPkJhc2VsaW5lIGFuZCBsb25naXR1ZGluYWwgcGF0dGVybnMgb2Yg
-YnJhaW4gYXRyb3BoeSBpbiBNQ0kgcGF0aWVudHMsIGFuZCB0aGVpciB1c2UgaW4gcHJlZGljdGlv
-biBvZiBzaG9ydC10ZXJtIGNvbnZlcnNpb24gdG8gQUQ6IHJlc3VsdHMgZnJvbSBBRE5JPC90aXRs
-ZT48c2Vjb25kYXJ5LXRpdGxlPk5ldXJvaW1hZ2U8L3NlY29uZGFyeS10aXRsZT48L3RpdGxlcz48
-cGVyaW9kaWNhbD48ZnVsbC10aXRsZT5OZXVyb2ltYWdlPC9mdWxsLXRpdGxlPjwvcGVyaW9kaWNh
-bD48cGFnZXM+MTQxNS0yMjwvcGFnZXM+PHZvbHVtZT40NDwvdm9sdW1lPjxudW1iZXI+NDwvbnVt
-YmVyPjxrZXl3b3Jkcz48a2V5d29yZD5BZ2VkPC9rZXl3b3JkPjxrZXl3b3JkPkFnZWQsIDgwIGFu
-ZCBvdmVyPC9rZXl3b3JkPjxrZXl3b3JkPipBbGdvcml0aG1zPC9rZXl3b3JkPjxrZXl3b3JkPkFs
-emhlaW1lciBEaXNlYXNlLypwYXRob2xvZ3k8L2tleXdvcmQ+PGtleXdvcmQ+QXRyb3BoeS9wYXRo
-b2xvZ3k8L2tleXdvcmQ+PGtleXdvcmQ+QnJhaW4vKnBhdGhvbG9neTwva2V5d29yZD48a2V5d29y
-ZD5Db2duaXRpb24gRGlzb3JkZXJzLypwYXRob2xvZ3k8L2tleXdvcmQ+PGtleXdvcmQ+RGlzZWFz
-ZSBQcm9ncmVzc2lvbjwva2V5d29yZD48a2V5d29yZD5GZW1hbGU8L2tleXdvcmQ+PGtleXdvcmQ+
-SHVtYW5zPC9rZXl3b3JkPjxrZXl3b3JkPkltYWdlIEVuaGFuY2VtZW50L21ldGhvZHM8L2tleXdv
-cmQ+PGtleXdvcmQ+SW1hZ2UgSW50ZXJwcmV0YXRpb24sIENvbXB1dGVyLUFzc2lzdGVkLyptZXRo
-b2RzPC9rZXl3b3JkPjxrZXl3b3JkPkxvbmdpdHVkaW5hbCBTdHVkaWVzPC9rZXl3b3JkPjxrZXl3
-b3JkPk1hZ25ldGljIFJlc29uYW5jZSBJbWFnaW5nLyptZXRob2RzPC9rZXl3b3JkPjxrZXl3b3Jk
-Pk1hbGU8L2tleXdvcmQ+PGtleXdvcmQ+TWlkZGxlIEFnZWQ8L2tleXdvcmQ+PGtleXdvcmQ+UGF0
-dGVybiBSZWNvZ25pdGlvbiwgQXV0b21hdGVkLyptZXRob2RzPC9rZXl3b3JkPjxrZXl3b3JkPlBy
-b2dub3Npczwva2V5d29yZD48a2V5d29yZD5SZXByb2R1Y2liaWxpdHkgb2YgUmVzdWx0czwva2V5
-d29yZD48a2V5d29yZD5TZW5zaXRpdml0eSBhbmQgU3BlY2lmaWNpdHk8L2tleXdvcmQ+PC9rZXl3
-b3Jkcz48ZGF0ZXM+PHllYXI+MjAwOTwveWVhcj48cHViLWRhdGVzPjxkYXRlPkZlYiAxNTwvZGF0
-ZT48L3B1Yi1kYXRlcz48L2RhdGVzPjxpc2JuPjEwOTUtOTU3MiAoRWxlY3Ryb25pYykmI3hEOzEw
-NTMtODExOSAoTGlua2luZyk8L2lzYm4+PGFjY2Vzc2lvbi1udW0+MTkwMjc4NjI8L2FjY2Vzc2lv
-bi1udW0+PHVybHM+PHJlbGF0ZWQtdXJscz48dXJsPmh0dHBzOi8vd3d3Lm5jYmkubmxtLm5paC5n
-b3YvcHVibWVkLzE5MDI3ODYyPC91cmw+PC9yZWxhdGVkLXVybHM+PC91cmxzPjxjdXN0b20yPlBN
-QzI2NDg4MjU8L2N1c3RvbTI+PGVsZWN0cm9uaWMtcmVzb3VyY2UtbnVtPjEwLjEwMTYvai5uZXVy
-b2ltYWdlLjIwMDguMTAuMDMxPC9lbGVjdHJvbmljLXJlc291cmNlLW51bT48L3JlY29yZD48L0Np
-dGU+PC9FbmROb3RlPn==
-</w:fldData>
-        </w:fldChar>
-      </w:r>
-      <w:r>
-        <w:rPr>
-          <w:rFonts w:asciiTheme="minorHAnsi" w:hAnsiTheme="minorHAnsi" w:cstheme="minorHAnsi"/>
-          <w:sz w:val="22"/>
-          <w:szCs w:val="22"/>
-          <w:lang w:val="en-GB"/>
-        </w:rPr>
-        <w:instrText xml:space="preserve"> ADDIN EN.CITE.DATA </w:instrText>
-      </w:r>
-      <w:r>
-        <w:rPr>
-          <w:rFonts w:asciiTheme="minorHAnsi" w:hAnsiTheme="minorHAnsi" w:cstheme="minorHAnsi"/>
-          <w:sz w:val="22"/>
-          <w:szCs w:val="22"/>
-          <w:lang w:val="en-GB"/>
-        </w:rPr>
-      </w:r>
-      <w:r>
-        <w:rPr>
-          <w:rFonts w:asciiTheme="minorHAnsi" w:hAnsiTheme="minorHAnsi" w:cstheme="minorHAnsi"/>
-          <w:sz w:val="22"/>
-          <w:szCs w:val="22"/>
-          <w:lang w:val="en-GB"/>
-        </w:rPr>
-        <w:fldChar w:fldCharType="end"/>
-      </w:r>
-      <w:r>
-        <w:rPr>
-          <w:rFonts w:asciiTheme="minorHAnsi" w:hAnsiTheme="minorHAnsi" w:cstheme="minorHAnsi"/>
-          <w:sz w:val="22"/>
-          <w:szCs w:val="22"/>
-          <w:lang w:val="en-GB"/>
-        </w:rPr>
-        <w:fldChar w:fldCharType="separate"/>
-      </w:r>
-      <w:r>
-        <w:rPr>
-          <w:rFonts w:asciiTheme="minorHAnsi" w:hAnsiTheme="minorHAnsi" w:cstheme="minorHAnsi"/>
-          <w:noProof/>
-          <w:sz w:val="22"/>
-          <w:szCs w:val="22"/>
-          <w:lang w:val="en-GB"/>
-        </w:rPr>
-        <w:t>(Baron et al., 2001, Misra et al., 2009)</w:t>
-      </w:r>
-      <w:r>
-        <w:rPr>
-          <w:rFonts w:asciiTheme="minorHAnsi" w:hAnsiTheme="minorHAnsi" w:cstheme="minorHAnsi"/>
-          <w:sz w:val="22"/>
-          <w:szCs w:val="22"/>
-          <w:lang w:val="en-GB"/>
-        </w:rPr>
-        <w:fldChar w:fldCharType="end"/>
-      </w:r>
-      <w:r>
-        <w:rPr>
-          <w:rFonts w:asciiTheme="minorHAnsi" w:hAnsiTheme="minorHAnsi" w:cstheme="minorHAnsi"/>
-          <w:sz w:val="22"/>
-          <w:szCs w:val="22"/>
-          <w:lang w:val="en-GB"/>
-        </w:rPr>
-        <w:t>.</w:t>
+          <w:rFonts w:asciiTheme="minorHAnsi" w:hAnsiTheme="minorHAnsi" w:cstheme="minorHAnsi"/>
+          <w:sz w:val="22"/>
+          <w:szCs w:val="22"/>
+          <w:lang w:val="en-GB"/>
+        </w:rPr>
+      </w:pPr>
+      <w:r>
+        <w:rPr>
+          <w:rFonts w:asciiTheme="minorHAnsi" w:hAnsiTheme="minorHAnsi" w:cstheme="minorHAnsi"/>
+          <w:sz w:val="22"/>
+          <w:szCs w:val="22"/>
+          <w:lang w:val="en-GB"/>
+        </w:rPr>
+        <w:t>After sorting the data, images should turn into some values those are meaningful, so that computer could relate mathematical formulas by the pattern of the advancing disease. Goal of the image processing part was to convert images to large sized arrays.</w:t>
       </w:r>
     </w:p>
     <w:p>
@@ -10747,15 +10248,15 @@
           <w:szCs w:val="22"/>
           <w:lang w:val="en-GB"/>
         </w:rPr>
-      </w:r>
-      <w:r>
-        <w:rPr>
-          <w:rFonts w:asciiTheme="minorHAnsi" w:hAnsiTheme="minorHAnsi" w:cstheme="minorHAnsi"/>
-          <w:sz w:val="22"/>
-          <w:szCs w:val="22"/>
-          <w:lang w:val="en-GB"/>
-        </w:rPr>
         <w:instrText xml:space="preserve"> \* MERGEFORMAT </w:instrText>
+      </w:r>
+      <w:r>
+        <w:rPr>
+          <w:rFonts w:asciiTheme="minorHAnsi" w:hAnsiTheme="minorHAnsi" w:cstheme="minorHAnsi"/>
+          <w:sz w:val="22"/>
+          <w:szCs w:val="22"/>
+          <w:lang w:val="en-GB"/>
+        </w:rPr>
       </w:r>
       <w:r>
         <w:rPr>
@@ -10853,7 +10354,6 @@
         <w:rPr>
           <w:noProof/>
         </w:rPr>
-        <w:lastRenderedPageBreak/>
         <w:drawing>
           <wp:inline distT="0" distB="0" distL="0" distR="0" wp14:anchorId="3751E200" wp14:editId="6E9ECE5A">
             <wp:extent cx="2784852" cy="2143125"/>
@@ -10870,7 +10370,7 @@
                     <pic:cNvPicPr/>
                   </pic:nvPicPr>
                   <pic:blipFill>
-                    <a:blip r:embed="rId11"/>
+                    <a:blip r:embed="rId12"/>
                     <a:stretch>
                       <a:fillRect/>
                     </a:stretch>
@@ -10911,7 +10411,7 @@
           <w:szCs w:val="22"/>
         </w:rPr>
       </w:pPr>
-      <w:bookmarkStart w:id="15" w:name="_Ref521259794"/>
+      <w:bookmarkStart w:id="13" w:name="_Ref521259794"/>
       <w:r>
         <w:rPr>
           <w:rFonts w:asciiTheme="minorHAnsi" w:hAnsiTheme="minorHAnsi" w:cstheme="minorHAnsi"/>
@@ -10979,7 +10479,7 @@
         </w:rPr>
         <w:fldChar w:fldCharType="end"/>
       </w:r>
-      <w:bookmarkEnd w:id="15"/>
+      <w:bookmarkEnd w:id="13"/>
       <w:r>
         <w:rPr>
           <w:rFonts w:asciiTheme="minorHAnsi" w:hAnsiTheme="minorHAnsi" w:cstheme="minorHAnsi"/>
@@ -11008,23 +10508,64 @@
           <w:sz w:val="22"/>
           <w:szCs w:val="22"/>
         </w:rPr>
-        <w:t xml:space="preserve">Illustration of populating the mapping vector v, as the angles </w:t>
-      </w:r>
-      <w:r>
-        <w:rPr>
-          <w:rFonts w:asciiTheme="minorHAnsi" w:hAnsiTheme="minorHAnsi" w:cstheme="minorHAnsi"/>
-          <w:sz w:val="22"/>
-          <w:szCs w:val="22"/>
-        </w:rPr>
-        <w:t>θ and ϕ</w:t>
-      </w:r>
-      <w:r>
-        <w:rPr>
-          <w:rFonts w:asciiTheme="minorHAnsi" w:hAnsiTheme="minorHAnsi" w:cstheme="minorHAnsi"/>
-          <w:sz w:val="22"/>
-          <w:szCs w:val="22"/>
-        </w:rPr>
-        <w:t xml:space="preserve"> embraces the brain on every angle, with that there won’t be any missing point in the output of the model.</w:t>
+        <w:t>Illustration of populating the mapping vector v, as the angles θ and ϕ embraces the brain on every angle, with that there won’t be any missing point in the output of the model.</w:t>
+      </w:r>
+      <w:r>
+        <w:rPr>
+          <w:rFonts w:asciiTheme="minorHAnsi" w:hAnsiTheme="minorHAnsi" w:cstheme="minorHAnsi"/>
+          <w:sz w:val="22"/>
+          <w:szCs w:val="22"/>
+        </w:rPr>
+        <w:t xml:space="preserve"> The figure is obtained from</w:t>
+      </w:r>
+      <w:r>
+        <w:rPr>
+          <w:rFonts w:asciiTheme="minorHAnsi" w:hAnsiTheme="minorHAnsi" w:cstheme="minorHAnsi"/>
+          <w:sz w:val="22"/>
+          <w:szCs w:val="22"/>
+        </w:rPr>
+        <w:t xml:space="preserve"> </w:t>
+      </w:r>
+      <w:r>
+        <w:rPr>
+          <w:rFonts w:asciiTheme="minorHAnsi" w:hAnsiTheme="minorHAnsi" w:cstheme="minorHAnsi"/>
+          <w:sz w:val="22"/>
+          <w:szCs w:val="22"/>
+        </w:rPr>
+        <w:fldChar w:fldCharType="begin"/>
+      </w:r>
+      <w:r>
+        <w:rPr>
+          <w:rFonts w:asciiTheme="minorHAnsi" w:hAnsiTheme="minorHAnsi" w:cstheme="minorHAnsi"/>
+          <w:sz w:val="22"/>
+          <w:szCs w:val="22"/>
+        </w:rPr>
+        <w:instrText xml:space="preserve"> ADDIN EN.CITE &lt;EndNote&gt;&lt;Cite AuthorYear="1"&gt;&lt;Author&gt;Martinez-Murcia&lt;/Author&gt;&lt;Year&gt;2016&lt;/Year&gt;&lt;RecNum&gt;45&lt;/RecNum&gt;&lt;DisplayText&gt;Martinez-Murcia et al. (2016)&lt;/DisplayText&gt;&lt;record&gt;&lt;rec-number&gt;45&lt;/rec-number&gt;&lt;foreign-keys&gt;&lt;key app="EN" db-id="wxs25r25gx9rfjepffq5s9she92defef9e2e" timestamp="1533485260"&gt;45&lt;/key&gt;&lt;/foreign-keys&gt;&lt;ref-type name="Journal Article"&gt;17&lt;/ref-type&gt;&lt;contributors&gt;&lt;authors&gt;&lt;author&gt;Martinez-Murcia, F. J.&lt;/author&gt;&lt;author&gt;Gorriz, J. M.&lt;/author&gt;&lt;author&gt;Ramirez, J.&lt;/author&gt;&lt;author&gt;Ortiz, A.&lt;/author&gt;&lt;author&gt;For The Alzheimer&amp;apos;s Disease Neuroimaging, Initiative&lt;/author&gt;&lt;/authors&gt;&lt;/contributors&gt;&lt;auth-address&gt;Department of Signal Theory, Networking and Communications, 18071 University of Granada, Spain. gorriz@ugr.es.&lt;/auth-address&gt;&lt;titles&gt;&lt;title&gt;A Spherical Brain Mapping of MR Images for the Detection of Alzheimer&amp;apos;s Disease&lt;/title&gt;&lt;secondary-title&gt;Curr Alzheimer Res&lt;/secondary-title&gt;&lt;/titles&gt;&lt;periodical&gt;&lt;full-title&gt;Curr Alzheimer Res&lt;/full-title&gt;&lt;/periodical&gt;&lt;pages&gt;575-88&lt;/pages&gt;&lt;volume&gt;13&lt;/volume&gt;&lt;number&gt;5&lt;/number&gt;&lt;keywords&gt;&lt;keyword&gt;Aged&lt;/keyword&gt;&lt;keyword&gt;Aged, 80 and over&lt;/keyword&gt;&lt;keyword&gt;Alzheimer Disease/*diagnostic imaging&lt;/keyword&gt;&lt;keyword&gt;Brain/*diagnostic imaging&lt;/keyword&gt;&lt;keyword&gt;*Brain Mapping&lt;/keyword&gt;&lt;keyword&gt;Databases, Factual/statistics &amp;amp; numerical data&lt;/keyword&gt;&lt;keyword&gt;Female&lt;/keyword&gt;&lt;keyword&gt;Humans&lt;/keyword&gt;&lt;keyword&gt;Image Interpretation, Computer-Assisted&lt;/keyword&gt;&lt;keyword&gt;Machine Learning&lt;/keyword&gt;&lt;keyword&gt;*Magnetic Resonance Imaging&lt;/keyword&gt;&lt;keyword&gt;Male&lt;/keyword&gt;&lt;keyword&gt;Middle Aged&lt;/keyword&gt;&lt;keyword&gt;Retrospective Studies&lt;/keyword&gt;&lt;keyword&gt;Sensitivity and Specificity&lt;/keyword&gt;&lt;/keywords&gt;&lt;dates&gt;&lt;year&gt;2016&lt;/year&gt;&lt;/dates&gt;&lt;isbn&gt;1875-5828 (Electronic)&amp;#xD;1567-2050 (Linking)&lt;/isbn&gt;&lt;accession-num&gt;26971941&lt;/accession-num&gt;&lt;urls&gt;&lt;related-urls&gt;&lt;url&gt;https://www.ncbi.nlm.nih.gov/pubmed/26971941&lt;/url&gt;&lt;/related-urls&gt;&lt;/urls&gt;&lt;/record&gt;&lt;/Cite&gt;&lt;/EndNote&gt;</w:instrText>
+      </w:r>
+      <w:r>
+        <w:rPr>
+          <w:rFonts w:asciiTheme="minorHAnsi" w:hAnsiTheme="minorHAnsi" w:cstheme="minorHAnsi"/>
+          <w:sz w:val="22"/>
+          <w:szCs w:val="22"/>
+        </w:rPr>
+        <w:fldChar w:fldCharType="separate"/>
+      </w:r>
+      <w:r>
+        <w:rPr>
+          <w:rFonts w:asciiTheme="minorHAnsi" w:hAnsiTheme="minorHAnsi" w:cstheme="minorHAnsi"/>
+          <w:noProof/>
+          <w:sz w:val="22"/>
+          <w:szCs w:val="22"/>
+        </w:rPr>
+        <w:t>Martinez-Murcia et al. (2016)</w:t>
+      </w:r>
+      <w:r>
+        <w:rPr>
+          <w:rFonts w:asciiTheme="minorHAnsi" w:hAnsiTheme="minorHAnsi" w:cstheme="minorHAnsi"/>
+          <w:sz w:val="22"/>
+          <w:szCs w:val="22"/>
+        </w:rPr>
+        <w:fldChar w:fldCharType="end"/>
       </w:r>
     </w:p>
     <w:p>
@@ -11040,12 +10581,8 @@
     </w:p>
     <w:p>
       <w:pPr>
-        <w:pStyle w:val="ListParagraph"/>
-        <w:numPr>
-          <w:ilvl w:val="0"/>
-          <w:numId w:val="9"/>
-        </w:numPr>
         <w:spacing w:line="360" w:lineRule="auto"/>
+        <w:ind w:left="360"/>
         <w:jc w:val="both"/>
         <w:rPr>
           <w:rFonts w:asciiTheme="minorHAnsi" w:hAnsiTheme="minorHAnsi" w:cstheme="minorHAnsi"/>
@@ -11067,15 +10604,7 @@
           <w:sz w:val="22"/>
           <w:szCs w:val="22"/>
         </w:rPr>
-        <w:t xml:space="preserve">is the brain surface. Surface can be calculated as it is the sum of every last tissue voxel of each </w:t>
-      </w:r>
-      <w:r>
-        <w:rPr>
-          <w:rFonts w:asciiTheme="minorHAnsi" w:hAnsiTheme="minorHAnsi" w:cstheme="minorHAnsi"/>
-          <w:sz w:val="22"/>
-          <w:szCs w:val="22"/>
-        </w:rPr>
-        <w:t>V</w:t>
+        <w:t>is the brain surface. Surface can be calculated as it is the sum of every last tissue voxel of each V</w:t>
       </w:r>
       <w:r>
         <w:rPr>
@@ -11092,7 +10621,16 @@
           <w:sz w:val="22"/>
           <w:szCs w:val="22"/>
         </w:rPr>
-        <w:t>. With this calculation tissue loss on the surface or worsening on structural model can be observed</w:t>
+        <w:t>.</w:t>
+      </w:r>
+      <w:r>
+        <w:rPr>
+          <w:rFonts w:ascii="Calibri" w:hAnsi="Calibri" w:cs="Calibri"/>
+          <w:color w:val="000000"/>
+          <w:sz w:val="22"/>
+          <w:szCs w:val="22"/>
+        </w:rPr>
+        <w:t xml:space="preserve"> Tissue loss on the surface or worsening on structural model could be measured by using the formula:</w:t>
       </w:r>
     </w:p>
     <w:p>
@@ -11235,18 +10773,7 @@
                       <w:sz w:val="22"/>
                       <w:szCs w:val="22"/>
                     </w:rPr>
-                    <m:t>θ,</m:t>
-                  </m:r>
-                  <m:r>
-                    <m:rPr>
-                      <m:sty m:val="p"/>
-                    </m:rPr>
-                    <w:rPr>
-                      <w:rFonts w:ascii="Cambria Math" w:hAnsi="Cambria Math" w:cstheme="minorHAnsi"/>
-                      <w:sz w:val="22"/>
-                      <w:szCs w:val="22"/>
-                    </w:rPr>
-                    <m:t xml:space="preserve"> ϕ</m:t>
+                    <m:t>θ, ϕ</m:t>
                   </m:r>
                 </m:sub>
               </m:sSub>
@@ -11257,6 +10784,41 @@
                   <w:szCs w:val="22"/>
                 </w:rPr>
                 <m:t>(i)}</m:t>
+              </m:r>
+              <m:r>
+                <w:rPr>
+                  <w:rFonts w:ascii="Cambria Math" w:hAnsi="Cambria Math" w:cstheme="minorHAnsi"/>
+                  <w:i/>
+                  <w:sz w:val="22"/>
+                  <w:szCs w:val="22"/>
+                </w:rPr>
+                <w:fldChar w:fldCharType="begin"/>
+              </m:r>
+              <m:r>
+                <w:rPr>
+                  <w:rFonts w:ascii="Cambria Math" w:hAnsi="Cambria Math" w:cstheme="minorHAnsi"/>
+                  <w:sz w:val="22"/>
+                  <w:szCs w:val="22"/>
+                </w:rPr>
+                <m:t xml:space="preserve"> ADDIN EN.CITE &lt;EndNote&gt;&lt;Cite&gt;&lt;Author&gt;Popescu&lt;/Author&gt;&lt;Year&gt;2012&lt;/Year&gt;&lt;RecNum&gt;47&lt;/RecNum&gt;&lt;record&gt;&lt;rec-number&gt;47&lt;/rec-number&gt;&lt;foreign-keys&gt;&lt;key app="EN" db-id="wxs25r25gx9rfjepffq5s9she92defef9e2e" timestamp="1534002481"&gt;47&lt;/key&gt;&lt;/foreign-keys&gt;&lt;ref-type name="Journal Article"&gt;17&lt;/ref-type&gt;&lt;contributors&gt;&lt;authors&gt;&lt;author&gt;Popescu, V.&lt;/author&gt;&lt;author&gt;Battaglini, M.&lt;/author&gt;&lt;author&gt;Hoogstrate, W. S.&lt;/author&gt;&lt;author&gt;Verfaillie, S. C.&lt;/author&gt;&lt;author&gt;Sluimer, I. C.&lt;/author&gt;&lt;author&gt;van Schijndel, R. A.&lt;/author&gt;&lt;author&gt;van Dijk, B. W.&lt;/author&gt;&lt;author&gt;Cover, K. S.&lt;/author&gt;&lt;author&gt;Knol, D. L.&lt;/author&gt;&lt;author&gt;Jenkinson, M.&lt;/author&gt;&lt;author&gt;Barkhof, F.&lt;/author&gt;&lt;author&gt;de Stefano, N.&lt;/author&gt;&lt;author&gt;Vrenken, H.&lt;/author&gt;&lt;author&gt;Magnims Study Group&lt;/author&gt;&lt;/authors&gt;&lt;/contributors&gt;&lt;auth-address&gt;Department of Radiology, VU University Medical Center, Amsterdam, The Netherlands. v.popescu@vumc.nl&lt;/auth-address&gt;&lt;titles&gt;&lt;title&gt;Optimizing parameter choice for FSL-Brain Extraction Tool (BET) on 3D T1 images in multiple sclerosis&lt;/title&gt;&lt;secondary-title&gt;Neuroimage&lt;/secondary-title&gt;&lt;/titles&gt;&lt;periodical&gt;&lt;full-title&gt;Neuroimage&lt;/full-title&gt;&lt;/periodical&gt;&lt;pages&gt;1484-94&lt;/pages&gt;&lt;volume&gt;61&lt;/volume&gt;&lt;number&gt;4&lt;/number&gt;&lt;keywords&gt;&lt;keyword&gt;Adult&lt;/keyword&gt;&lt;keyword&gt;Atrophy/pathology&lt;/keyword&gt;&lt;keyword&gt;Brain/*pathology&lt;/keyword&gt;&lt;keyword&gt;Female&lt;/keyword&gt;&lt;keyword&gt;Humans&lt;/keyword&gt;&lt;keyword&gt;Image Interpretation, Computer-Assisted/*methods&lt;/keyword&gt;&lt;keyword&gt;Imaging, Three-Dimensional/*methods&lt;/keyword&gt;&lt;keyword&gt;Magnetic Resonance Imaging/*methods&lt;/keyword&gt;&lt;keyword&gt;Male&lt;/keyword&gt;&lt;keyword&gt;Middle Aged&lt;/keyword&gt;&lt;keyword&gt;Multiple Sclerosis/*pathology&lt;/keyword&gt;&lt;/keywords&gt;&lt;dates&gt;&lt;year&gt;2012&lt;/year&gt;&lt;pub-dates&gt;&lt;date&gt;Jul 16&lt;/date&gt;&lt;/pub-dates&gt;&lt;/dates&gt;&lt;isbn&gt;1095-9572 (Electronic)&amp;#xD;1053-8119 (Linking)&lt;/isbn&gt;&lt;accession-num&gt;22484407&lt;/accession-num&gt;&lt;urls&gt;&lt;related-urls&gt;&lt;url&gt;https://www.ncbi.nlm.nih.gov/pubmed/22484407&lt;/url&gt;&lt;/related-urls&gt;&lt;/urls&gt;&lt;electronic-resource-num&gt;10.1016/j.neuroimage.2012.03.074&lt;/electronic-resource-num&gt;&lt;/record&gt;&lt;/Cite&gt;&lt;/EndNote&gt;</m:t>
+              </m:r>
+              <m:r>
+                <w:rPr>
+                  <w:rFonts w:ascii="Cambria Math" w:hAnsi="Cambria Math" w:cstheme="minorHAnsi"/>
+                  <w:i/>
+                  <w:sz w:val="22"/>
+                  <w:szCs w:val="22"/>
+                </w:rPr>
+                <w:fldChar w:fldCharType="separate"/>
+              </m:r>
+              <m:r>
+                <w:rPr>
+                  <w:rFonts w:ascii="Cambria Math" w:hAnsi="Cambria Math" w:cstheme="minorHAnsi"/>
+                  <w:i/>
+                  <w:sz w:val="22"/>
+                  <w:szCs w:val="22"/>
+                </w:rPr>
+                <w:fldChar w:fldCharType="end"/>
               </m:r>
             </m:e>
           </m:func>
@@ -11284,31 +10846,28 @@
     </w:p>
     <w:p>
       <w:pPr>
-        <w:pStyle w:val="ListParagraph"/>
-        <w:numPr>
-          <w:ilvl w:val="0"/>
-          <w:numId w:val="9"/>
-        </w:numPr>
         <w:spacing w:line="360" w:lineRule="auto"/>
         <w:jc w:val="both"/>
         <w:rPr>
-          <w:rFonts w:asciiTheme="minorHAnsi" w:hAnsiTheme="minorHAnsi" w:cstheme="minorHAnsi"/>
-          <w:sz w:val="22"/>
-          <w:szCs w:val="22"/>
-        </w:rPr>
-      </w:pPr>
-      <w:r>
-        <w:rPr>
-          <w:rFonts w:asciiTheme="minorHAnsi" w:hAnsiTheme="minorHAnsi" w:cstheme="minorHAnsi"/>
-          <w:sz w:val="22"/>
-          <w:szCs w:val="22"/>
-        </w:rPr>
-        <w:t xml:space="preserve">Other calculation used for finding the thickness of the tissue. This is calculated by differentiating the every last point of each vectors by the starting point of their first, long term short distance between the starting point and the ending point. With that calculation thickness of white matter and grey matter can be obtained.  </w:t>
-      </w:r>
-    </w:p>
-    <w:p>
-      <w:pPr>
-        <w:pStyle w:val="ListParagraph"/>
+          <w:rFonts w:ascii="Calibri" w:hAnsi="Calibri" w:cs="Calibri"/>
+          <w:color w:val="000000"/>
+          <w:sz w:val="22"/>
+          <w:szCs w:val="22"/>
+        </w:rPr>
+      </w:pPr>
+      <w:r>
+        <w:rPr>
+          <w:rFonts w:ascii="Calibri" w:hAnsi="Calibri" w:cs="Calibri"/>
+          <w:color w:val="000000"/>
+          <w:sz w:val="22"/>
+          <w:szCs w:val="22"/>
+        </w:rPr>
+        <w:lastRenderedPageBreak/>
+        <w:t>Then, for measuring white matter and grey matter of the brain tissue, first the thickness of the tissue was calculated by differentiating the every last point of each vectors from the starting point of their first. Hence the distance between the starting point and the ending point was assessed using the formula below.</w:t>
+      </w:r>
+    </w:p>
+    <w:p>
+      <w:pPr>
         <w:spacing w:line="276" w:lineRule="auto"/>
         <w:rPr>
           <w:rFonts w:asciiTheme="minorHAnsi" w:hAnsiTheme="minorHAnsi" w:cstheme="minorHAnsi"/>
@@ -11447,18 +11006,7 @@
                       <w:sz w:val="22"/>
                       <w:szCs w:val="22"/>
                     </w:rPr>
-                    <m:t>θ,</m:t>
-                  </m:r>
-                  <m:r>
-                    <m:rPr>
-                      <m:sty m:val="p"/>
-                    </m:rPr>
-                    <w:rPr>
-                      <w:rFonts w:ascii="Cambria Math" w:hAnsi="Cambria Math" w:cstheme="minorHAnsi"/>
-                      <w:sz w:val="22"/>
-                      <w:szCs w:val="22"/>
-                    </w:rPr>
-                    <m:t xml:space="preserve"> ϕ</m:t>
+                    <m:t>θ, ϕ</m:t>
                   </m:r>
                 </m:sub>
               </m:sSub>
@@ -11478,15 +11026,7 @@
               <w:sz w:val="22"/>
               <w:szCs w:val="22"/>
             </w:rPr>
-            <m:t xml:space="preserve">- </m:t>
-          </m:r>
-          <m:r>
-            <w:rPr>
-              <w:rFonts w:ascii="Cambria Math" w:hAnsi="Cambria Math" w:cstheme="minorHAnsi"/>
-              <w:sz w:val="22"/>
-              <w:szCs w:val="22"/>
-            </w:rPr>
-            <m:t xml:space="preserve"> </m:t>
+            <m:t xml:space="preserve">-  </m:t>
           </m:r>
           <m:func>
             <m:funcPr>
@@ -11566,18 +11106,7 @@
                       <w:sz w:val="22"/>
                       <w:szCs w:val="22"/>
                     </w:rPr>
-                    <m:t>θ,</m:t>
-                  </m:r>
-                  <m:r>
-                    <m:rPr>
-                      <m:sty m:val="p"/>
-                    </m:rPr>
-                    <w:rPr>
-                      <w:rFonts w:ascii="Cambria Math" w:hAnsi="Cambria Math" w:cstheme="minorHAnsi"/>
-                      <w:sz w:val="22"/>
-                      <w:szCs w:val="22"/>
-                    </w:rPr>
-                    <m:t xml:space="preserve"> ϕ</m:t>
+                    <m:t>θ, ϕ</m:t>
                   </m:r>
                 </m:sub>
               </m:sSub>
@@ -11615,6 +11144,123 @@
     </w:p>
     <w:p>
       <w:pPr>
+        <w:spacing w:line="360" w:lineRule="auto"/>
+        <w:rPr>
+          <w:rFonts w:asciiTheme="minorHAnsi" w:hAnsiTheme="minorHAnsi" w:cstheme="minorHAnsi"/>
+          <w:sz w:val="22"/>
+          <w:szCs w:val="22"/>
+          <w:lang w:val="en-GB"/>
+        </w:rPr>
+      </w:pPr>
+      <w:r>
+        <w:rPr>
+          <w:rFonts w:asciiTheme="minorHAnsi" w:hAnsiTheme="minorHAnsi" w:cstheme="minorHAnsi"/>
+          <w:sz w:val="22"/>
+          <w:szCs w:val="22"/>
+          <w:lang w:val="en-GB"/>
+        </w:rPr>
+        <w:t xml:space="preserve">Results of the calculations was the value </w:t>
+      </w:r>
+      <m:oMath>
+        <m:r>
+          <w:rPr>
+            <w:rFonts w:ascii="Cambria Math" w:hAnsi="Cambria Math" w:cstheme="minorHAnsi"/>
+            <w:sz w:val="22"/>
+            <w:szCs w:val="22"/>
+          </w:rPr>
+          <m:t>v</m:t>
+        </m:r>
+      </m:oMath>
+      <w:r>
+        <w:rPr>
+          <w:rFonts w:asciiTheme="minorHAnsi" w:eastAsiaTheme="minorEastAsia" w:hAnsiTheme="minorHAnsi" w:cstheme="minorHAnsi"/>
+          <w:sz w:val="22"/>
+          <w:szCs w:val="22"/>
+        </w:rPr>
+        <w:t xml:space="preserve"> mapped for every direction ranging </w:t>
+      </w:r>
+      <w:r>
+        <w:rPr>
+          <w:rFonts w:asciiTheme="minorHAnsi" w:hAnsiTheme="minorHAnsi" w:cstheme="minorHAnsi"/>
+          <w:sz w:val="22"/>
+          <w:szCs w:val="22"/>
+        </w:rPr>
+        <w:t>θ and ϕ</w:t>
+      </w:r>
+      <w:r>
+        <w:rPr>
+          <w:rFonts w:asciiTheme="minorHAnsi" w:hAnsiTheme="minorHAnsi" w:cstheme="minorHAnsi"/>
+          <w:sz w:val="22"/>
+          <w:szCs w:val="22"/>
+        </w:rPr>
+        <w:t xml:space="preserve">, and each pixel was the </w:t>
+      </w:r>
+      <m:oMath>
+        <m:r>
+          <w:rPr>
+            <w:rFonts w:ascii="Cambria Math" w:hAnsi="Cambria Math" w:cstheme="minorHAnsi"/>
+            <w:sz w:val="22"/>
+            <w:szCs w:val="22"/>
+          </w:rPr>
+          <m:t>v</m:t>
+        </m:r>
+      </m:oMath>
+      <w:r>
+        <w:rPr>
+          <w:rFonts w:asciiTheme="minorHAnsi" w:eastAsiaTheme="minorEastAsia" w:hAnsiTheme="minorHAnsi" w:cstheme="minorHAnsi"/>
+          <w:sz w:val="22"/>
+          <w:szCs w:val="22"/>
+        </w:rPr>
+        <w:t xml:space="preserve"> value. These </w:t>
+      </w:r>
+      <m:oMath>
+        <m:r>
+          <w:rPr>
+            <w:rFonts w:ascii="Cambria Math" w:hAnsi="Cambria Math" w:cstheme="minorHAnsi"/>
+            <w:sz w:val="22"/>
+            <w:szCs w:val="22"/>
+          </w:rPr>
+          <m:t>v</m:t>
+        </m:r>
+      </m:oMath>
+      <w:r>
+        <w:rPr>
+          <w:rFonts w:asciiTheme="minorHAnsi" w:eastAsiaTheme="minorEastAsia" w:hAnsiTheme="minorHAnsi" w:cstheme="minorHAnsi"/>
+          <w:sz w:val="22"/>
+          <w:szCs w:val="22"/>
+        </w:rPr>
+        <w:t xml:space="preserve"> vectors were divided to </w:t>
+      </w:r>
+      <m:oMath>
+        <m:r>
+          <w:rPr>
+            <w:rFonts w:ascii="Cambria Math" w:eastAsiaTheme="minorEastAsia" w:hAnsi="Cambria Math" w:cstheme="minorHAnsi"/>
+            <w:sz w:val="22"/>
+            <w:szCs w:val="22"/>
+          </w:rPr>
+          <m:t>n</m:t>
+        </m:r>
+      </m:oMath>
+      <w:r>
+        <w:rPr>
+          <w:rFonts w:asciiTheme="minorHAnsi" w:eastAsiaTheme="minorEastAsia" w:hAnsiTheme="minorHAnsi" w:cstheme="minorHAnsi"/>
+          <w:sz w:val="22"/>
+          <w:szCs w:val="22"/>
+        </w:rPr>
+        <w:t xml:space="preserve"> equal parts so that we would have brain in layers, which we called layered approach. Then these layers were kept in huge datasets as samples for Support Vector Machines.</w:t>
+      </w:r>
+      <w:bookmarkStart w:id="14" w:name="_GoBack"/>
+      <w:bookmarkEnd w:id="14"/>
+    </w:p>
+    <w:p>
+      <w:pPr>
+        <w:rPr>
+          <w:lang w:val="en-GB"/>
+        </w:rPr>
+      </w:pPr>
+    </w:p>
+    <w:p>
+      <w:pPr>
         <w:rPr>
           <w:lang w:val="en-GB"/>
         </w:rPr>
@@ -11631,14 +11277,768 @@
           <w:lang w:val="en-GB"/>
         </w:rPr>
       </w:pPr>
-      <w:bookmarkStart w:id="16" w:name="_Toc521186383"/>
-      <w:r>
-        <w:rPr>
-          <w:lang w:val="en-GB"/>
-        </w:rPr>
-        <w:t>Add all the other image processing methods here</w:t>
-      </w:r>
-      <w:bookmarkEnd w:id="16"/>
+      <w:r>
+        <w:rPr>
+          <w:lang w:val="en-GB"/>
+        </w:rPr>
+        <w:t>Brain extraction using FAST-BET library</w:t>
+      </w:r>
+    </w:p>
+    <w:p>
+      <w:pPr>
+        <w:rPr>
+          <w:lang w:val="en-GB"/>
+        </w:rPr>
+      </w:pPr>
+    </w:p>
+    <w:p>
+      <w:pPr>
+        <w:rPr>
+          <w:lang w:val="en-GB"/>
+        </w:rPr>
+      </w:pPr>
+    </w:p>
+    <w:p>
+      <w:pPr>
+        <w:spacing w:line="360" w:lineRule="auto"/>
+        <w:jc w:val="both"/>
+        <w:rPr>
+          <w:rFonts w:asciiTheme="minorHAnsi" w:hAnsiTheme="minorHAnsi" w:cstheme="minorHAnsi"/>
+          <w:sz w:val="22"/>
+          <w:szCs w:val="22"/>
+          <w:lang w:val="en-GB"/>
+        </w:rPr>
+      </w:pPr>
+      <w:r>
+        <w:rPr>
+          <w:rFonts w:asciiTheme="minorHAnsi" w:hAnsiTheme="minorHAnsi" w:cstheme="minorHAnsi"/>
+          <w:sz w:val="22"/>
+          <w:szCs w:val="22"/>
+          <w:lang w:val="en-GB"/>
+        </w:rPr>
+        <w:t>Second approach used was extracting the brain and calculate the volume of white matter, grey matter and volume of the brain. To extract the relevant information fslr library had been used which heavily uses oro.nifti package that is commonly used on processing and analysing the Neuroimaging Informatics Technology Initiative (NIfTI) format. Library also provides functions for plotting and manipulating the images which was frequently used in this project. Fslr workflow was ‘nifti’ object was passed to the fslr function, with that an FSL c</w:t>
+      </w:r>
+      <w:r>
+        <w:rPr>
+          <w:rFonts w:asciiTheme="minorHAnsi" w:hAnsiTheme="minorHAnsi" w:cstheme="minorHAnsi"/>
+          <w:sz w:val="22"/>
+          <w:szCs w:val="22"/>
+          <w:lang w:val="en-GB"/>
+        </w:rPr>
+        <w:t xml:space="preserve">ommand was created and executed. </w:t>
+      </w:r>
+    </w:p>
+    <w:p>
+      <w:pPr>
+        <w:spacing w:line="360" w:lineRule="auto"/>
+        <w:jc w:val="both"/>
+        <w:rPr>
+          <w:rFonts w:asciiTheme="minorHAnsi" w:hAnsiTheme="minorHAnsi" w:cstheme="minorHAnsi"/>
+          <w:sz w:val="22"/>
+          <w:szCs w:val="22"/>
+          <w:lang w:val="en-GB"/>
+        </w:rPr>
+      </w:pPr>
+    </w:p>
+    <w:p>
+      <w:pPr>
+        <w:spacing w:line="360" w:lineRule="auto"/>
+        <w:jc w:val="both"/>
+        <w:rPr>
+          <w:rFonts w:ascii="Courier New" w:hAnsi="Courier New" w:cs="Courier New"/>
+          <w:sz w:val="22"/>
+          <w:szCs w:val="22"/>
+          <w:lang w:val="en-GB"/>
+        </w:rPr>
+      </w:pPr>
+      <w:r>
+        <w:rPr>
+          <w:rFonts w:ascii="Courier New" w:hAnsi="Courier New" w:cs="Courier New"/>
+          <w:sz w:val="22"/>
+          <w:szCs w:val="22"/>
+          <w:lang w:val="en-GB"/>
+        </w:rPr>
+        <w:t>fslbet(infile = “</w:t>
+      </w:r>
+      <w:r>
+        <w:rPr>
+          <w:rFonts w:ascii="Courier New" w:hAnsi="Courier New" w:cs="Courier New"/>
+          <w:sz w:val="22"/>
+          <w:szCs w:val="22"/>
+          <w:lang w:val="en-GB"/>
+        </w:rPr>
+        <w:t>ADNIDataset$mriAddress[i]</w:t>
+      </w:r>
+      <w:r>
+        <w:rPr>
+          <w:rFonts w:ascii="Courier New" w:hAnsi="Courier New" w:cs="Courier New"/>
+          <w:sz w:val="22"/>
+          <w:szCs w:val="22"/>
+          <w:lang w:val="en-GB"/>
+        </w:rPr>
+        <w:t>”,</w:t>
+      </w:r>
+    </w:p>
+    <w:p>
+      <w:pPr>
+        <w:spacing w:line="360" w:lineRule="auto"/>
+        <w:jc w:val="both"/>
+        <w:rPr>
+          <w:rFonts w:ascii="Courier New" w:hAnsi="Courier New" w:cs="Courier New"/>
+          <w:sz w:val="22"/>
+          <w:szCs w:val="22"/>
+          <w:lang w:val="en-GB"/>
+        </w:rPr>
+      </w:pPr>
+      <w:r>
+        <w:rPr>
+          <w:rFonts w:ascii="Courier New" w:hAnsi="Courier New" w:cs="Courier New"/>
+          <w:sz w:val="22"/>
+          <w:szCs w:val="22"/>
+          <w:lang w:val="en-GB"/>
+        </w:rPr>
+        <w:t>outfile = “</w:t>
+      </w:r>
+      <w:r>
+        <w:rPr>
+          <w:rFonts w:ascii="Courier New" w:hAnsi="Courier New" w:cs="Courier New"/>
+          <w:sz w:val="22"/>
+          <w:szCs w:val="22"/>
+          <w:lang w:val="en-GB"/>
+        </w:rPr>
+        <w:t>ADNIDataset$extractedBrain[i]</w:t>
+      </w:r>
+      <w:r>
+        <w:rPr>
+          <w:rFonts w:ascii="Courier New" w:hAnsi="Courier New" w:cs="Courier New"/>
+          <w:sz w:val="22"/>
+          <w:szCs w:val="22"/>
+          <w:lang w:val="en-GB"/>
+        </w:rPr>
+        <w:t>”,</w:t>
+      </w:r>
+    </w:p>
+    <w:p>
+      <w:pPr>
+        <w:spacing w:line="360" w:lineRule="auto"/>
+        <w:jc w:val="both"/>
+        <w:rPr>
+          <w:rFonts w:ascii="Courier New" w:hAnsi="Courier New" w:cs="Courier New"/>
+          <w:sz w:val="22"/>
+          <w:szCs w:val="22"/>
+          <w:lang w:val="en-GB"/>
+        </w:rPr>
+      </w:pPr>
+      <w:r>
+        <w:rPr>
+          <w:rFonts w:ascii="Courier New" w:hAnsi="Courier New" w:cs="Courier New"/>
+          <w:sz w:val="22"/>
+          <w:szCs w:val="22"/>
+          <w:lang w:val="en-GB"/>
+        </w:rPr>
+        <w:t>opts = “-B -f</w:t>
+      </w:r>
+      <w:r>
+        <w:rPr>
+          <w:rFonts w:ascii="Courier New" w:hAnsi="Courier New" w:cs="Courier New"/>
+          <w:sz w:val="22"/>
+          <w:szCs w:val="22"/>
+          <w:lang w:val="en-GB"/>
+        </w:rPr>
+        <w:t xml:space="preserve"> 0.1 -v”, # from Popescu et al.</w:t>
+      </w:r>
+    </w:p>
+    <w:p>
+      <w:pPr>
+        <w:spacing w:line="360" w:lineRule="auto"/>
+        <w:jc w:val="both"/>
+        <w:rPr>
+          <w:rFonts w:asciiTheme="minorHAnsi" w:hAnsiTheme="minorHAnsi" w:cstheme="minorHAnsi"/>
+          <w:sz w:val="22"/>
+          <w:szCs w:val="22"/>
+          <w:lang w:val="en-GB"/>
+        </w:rPr>
+      </w:pPr>
+    </w:p>
+    <w:p>
+      <w:pPr>
+        <w:spacing w:line="360" w:lineRule="auto"/>
+        <w:jc w:val="both"/>
+        <w:rPr>
+          <w:rFonts w:asciiTheme="minorHAnsi" w:hAnsiTheme="minorHAnsi" w:cstheme="minorHAnsi"/>
+          <w:sz w:val="22"/>
+          <w:szCs w:val="22"/>
+          <w:lang w:val="en-GB"/>
+        </w:rPr>
+      </w:pPr>
+      <w:r>
+        <w:rPr>
+          <w:rFonts w:asciiTheme="minorHAnsi" w:hAnsiTheme="minorHAnsi" w:cstheme="minorHAnsi"/>
+          <w:sz w:val="22"/>
+          <w:szCs w:val="22"/>
+          <w:lang w:val="en-GB"/>
+        </w:rPr>
+        <w:t xml:space="preserve">Brain extraction as call as skull stripping is very important in various analyses, for that FSL’s brain extraction tool was used with the parameters recommended by </w:t>
+      </w:r>
+      <w:r>
+        <w:rPr>
+          <w:rFonts w:asciiTheme="minorHAnsi" w:hAnsiTheme="minorHAnsi" w:cstheme="minorHAnsi"/>
+          <w:sz w:val="22"/>
+          <w:szCs w:val="22"/>
+          <w:lang w:val="en-GB"/>
+        </w:rPr>
+        <w:fldChar w:fldCharType="begin">
+          <w:fldData xml:space="preserve">PEVuZE5vdGU+PENpdGUgQXV0aG9yWWVhcj0iMSI+PEF1dGhvcj5Qb3Blc2N1PC9BdXRob3I+PFll
+YXI+MjAxMjwvWWVhcj48UmVjTnVtPjQ3PC9SZWNOdW0+PERpc3BsYXlUZXh0PlBvcGVzY3UgZXQg
+YWwuICgyMDEyKTwvRGlzcGxheVRleHQ+PHJlY29yZD48cmVjLW51bWJlcj40NzwvcmVjLW51bWJl
+cj48Zm9yZWlnbi1rZXlzPjxrZXkgYXBwPSJFTiIgZGItaWQ9Ind4czI1cjI1Z3g5cmZqZXBmZnE1
+czlzaGU5MmRlZmVmOWUyZSIgdGltZXN0YW1wPSIxNTM0MDAyNDgxIj40Nzwva2V5PjwvZm9yZWln
+bi1rZXlzPjxyZWYtdHlwZSBuYW1lPSJKb3VybmFsIEFydGljbGUiPjE3PC9yZWYtdHlwZT48Y29u
+dHJpYnV0b3JzPjxhdXRob3JzPjxhdXRob3I+UG9wZXNjdSwgVi48L2F1dGhvcj48YXV0aG9yPkJh
+dHRhZ2xpbmksIE0uPC9hdXRob3I+PGF1dGhvcj5Ib29nc3RyYXRlLCBXLiBTLjwvYXV0aG9yPjxh
+dXRob3I+VmVyZmFpbGxpZSwgUy4gQy48L2F1dGhvcj48YXV0aG9yPlNsdWltZXIsIEkuIEMuPC9h
+dXRob3I+PGF1dGhvcj52YW4gU2NoaWpuZGVsLCBSLiBBLjwvYXV0aG9yPjxhdXRob3I+dmFuIERp
+amssIEIuIFcuPC9hdXRob3I+PGF1dGhvcj5Db3ZlciwgSy4gUy48L2F1dGhvcj48YXV0aG9yPktu
+b2wsIEQuIEwuPC9hdXRob3I+PGF1dGhvcj5KZW5raW5zb24sIE0uPC9hdXRob3I+PGF1dGhvcj5C
+YXJraG9mLCBGLjwvYXV0aG9yPjxhdXRob3I+ZGUgU3RlZmFubywgTi48L2F1dGhvcj48YXV0aG9y
+PlZyZW5rZW4sIEguPC9hdXRob3I+PGF1dGhvcj5NYWduaW1zIFN0dWR5IEdyb3VwPC9hdXRob3I+
+PC9hdXRob3JzPjwvY29udHJpYnV0b3JzPjxhdXRoLWFkZHJlc3M+RGVwYXJ0bWVudCBvZiBSYWRp
+b2xvZ3ksIFZVIFVuaXZlcnNpdHkgTWVkaWNhbCBDZW50ZXIsIEFtc3RlcmRhbSwgVGhlIE5ldGhl
+cmxhbmRzLiB2LnBvcGVzY3VAdnVtYy5ubDwvYXV0aC1hZGRyZXNzPjx0aXRsZXM+PHRpdGxlPk9w
+dGltaXppbmcgcGFyYW1ldGVyIGNob2ljZSBmb3IgRlNMLUJyYWluIEV4dHJhY3Rpb24gVG9vbCAo
+QkVUKSBvbiAzRCBUMSBpbWFnZXMgaW4gbXVsdGlwbGUgc2NsZXJvc2lzPC90aXRsZT48c2Vjb25k
+YXJ5LXRpdGxlPk5ldXJvaW1hZ2U8L3NlY29uZGFyeS10aXRsZT48L3RpdGxlcz48cGVyaW9kaWNh
+bD48ZnVsbC10aXRsZT5OZXVyb2ltYWdlPC9mdWxsLXRpdGxlPjwvcGVyaW9kaWNhbD48cGFnZXM+
+MTQ4NC05NDwvcGFnZXM+PHZvbHVtZT42MTwvdm9sdW1lPjxudW1iZXI+NDwvbnVtYmVyPjxrZXl3
+b3Jkcz48a2V5d29yZD5BZHVsdDwva2V5d29yZD48a2V5d29yZD5BdHJvcGh5L3BhdGhvbG9neTwv
+a2V5d29yZD48a2V5d29yZD5CcmFpbi8qcGF0aG9sb2d5PC9rZXl3b3JkPjxrZXl3b3JkPkZlbWFs
+ZTwva2V5d29yZD48a2V5d29yZD5IdW1hbnM8L2tleXdvcmQ+PGtleXdvcmQ+SW1hZ2UgSW50ZXJw
+cmV0YXRpb24sIENvbXB1dGVyLUFzc2lzdGVkLyptZXRob2RzPC9rZXl3b3JkPjxrZXl3b3JkPklt
+YWdpbmcsIFRocmVlLURpbWVuc2lvbmFsLyptZXRob2RzPC9rZXl3b3JkPjxrZXl3b3JkPk1hZ25l
+dGljIFJlc29uYW5jZSBJbWFnaW5nLyptZXRob2RzPC9rZXl3b3JkPjxrZXl3b3JkPk1hbGU8L2tl
+eXdvcmQ+PGtleXdvcmQ+TWlkZGxlIEFnZWQ8L2tleXdvcmQ+PGtleXdvcmQ+TXVsdGlwbGUgU2Ns
+ZXJvc2lzLypwYXRob2xvZ3k8L2tleXdvcmQ+PC9rZXl3b3Jkcz48ZGF0ZXM+PHllYXI+MjAxMjwv
+eWVhcj48cHViLWRhdGVzPjxkYXRlPkp1bCAxNjwvZGF0ZT48L3B1Yi1kYXRlcz48L2RhdGVzPjxp
+c2JuPjEwOTUtOTU3MiAoRWxlY3Ryb25pYykmI3hEOzEwNTMtODExOSAoTGlua2luZyk8L2lzYm4+
+PGFjY2Vzc2lvbi1udW0+MjI0ODQ0MDc8L2FjY2Vzc2lvbi1udW0+PHVybHM+PHJlbGF0ZWQtdXJs
+cz48dXJsPmh0dHBzOi8vd3d3Lm5jYmkubmxtLm5paC5nb3YvcHVibWVkLzIyNDg0NDA3PC91cmw+
+PC9yZWxhdGVkLXVybHM+PC91cmxzPjxlbGVjdHJvbmljLXJlc291cmNlLW51bT4xMC4xMDE2L2ou
+bmV1cm9pbWFnZS4yMDEyLjAzLjA3NDwvZWxlY3Ryb25pYy1yZXNvdXJjZS1udW0+PC9yZWNvcmQ+
+PC9DaXRlPjwvRW5kTm90ZT4A
+</w:fldData>
+        </w:fldChar>
+      </w:r>
+      <w:r>
+        <w:rPr>
+          <w:rFonts w:asciiTheme="minorHAnsi" w:hAnsiTheme="minorHAnsi" w:cstheme="minorHAnsi"/>
+          <w:sz w:val="22"/>
+          <w:szCs w:val="22"/>
+          <w:lang w:val="en-GB"/>
+        </w:rPr>
+        <w:instrText xml:space="preserve"> ADDIN EN.CITE </w:instrText>
+      </w:r>
+      <w:r>
+        <w:rPr>
+          <w:rFonts w:asciiTheme="minorHAnsi" w:hAnsiTheme="minorHAnsi" w:cstheme="minorHAnsi"/>
+          <w:sz w:val="22"/>
+          <w:szCs w:val="22"/>
+          <w:lang w:val="en-GB"/>
+        </w:rPr>
+        <w:fldChar w:fldCharType="begin">
+          <w:fldData xml:space="preserve">PEVuZE5vdGU+PENpdGUgQXV0aG9yWWVhcj0iMSI+PEF1dGhvcj5Qb3Blc2N1PC9BdXRob3I+PFll
+YXI+MjAxMjwvWWVhcj48UmVjTnVtPjQ3PC9SZWNOdW0+PERpc3BsYXlUZXh0PlBvcGVzY3UgZXQg
+YWwuICgyMDEyKTwvRGlzcGxheVRleHQ+PHJlY29yZD48cmVjLW51bWJlcj40NzwvcmVjLW51bWJl
+cj48Zm9yZWlnbi1rZXlzPjxrZXkgYXBwPSJFTiIgZGItaWQ9Ind4czI1cjI1Z3g5cmZqZXBmZnE1
+czlzaGU5MmRlZmVmOWUyZSIgdGltZXN0YW1wPSIxNTM0MDAyNDgxIj40Nzwva2V5PjwvZm9yZWln
+bi1rZXlzPjxyZWYtdHlwZSBuYW1lPSJKb3VybmFsIEFydGljbGUiPjE3PC9yZWYtdHlwZT48Y29u
+dHJpYnV0b3JzPjxhdXRob3JzPjxhdXRob3I+UG9wZXNjdSwgVi48L2F1dGhvcj48YXV0aG9yPkJh
+dHRhZ2xpbmksIE0uPC9hdXRob3I+PGF1dGhvcj5Ib29nc3RyYXRlLCBXLiBTLjwvYXV0aG9yPjxh
+dXRob3I+VmVyZmFpbGxpZSwgUy4gQy48L2F1dGhvcj48YXV0aG9yPlNsdWltZXIsIEkuIEMuPC9h
+dXRob3I+PGF1dGhvcj52YW4gU2NoaWpuZGVsLCBSLiBBLjwvYXV0aG9yPjxhdXRob3I+dmFuIERp
+amssIEIuIFcuPC9hdXRob3I+PGF1dGhvcj5Db3ZlciwgSy4gUy48L2F1dGhvcj48YXV0aG9yPktu
+b2wsIEQuIEwuPC9hdXRob3I+PGF1dGhvcj5KZW5raW5zb24sIE0uPC9hdXRob3I+PGF1dGhvcj5C
+YXJraG9mLCBGLjwvYXV0aG9yPjxhdXRob3I+ZGUgU3RlZmFubywgTi48L2F1dGhvcj48YXV0aG9y
+PlZyZW5rZW4sIEguPC9hdXRob3I+PGF1dGhvcj5NYWduaW1zIFN0dWR5IEdyb3VwPC9hdXRob3I+
+PC9hdXRob3JzPjwvY29udHJpYnV0b3JzPjxhdXRoLWFkZHJlc3M+RGVwYXJ0bWVudCBvZiBSYWRp
+b2xvZ3ksIFZVIFVuaXZlcnNpdHkgTWVkaWNhbCBDZW50ZXIsIEFtc3RlcmRhbSwgVGhlIE5ldGhl
+cmxhbmRzLiB2LnBvcGVzY3VAdnVtYy5ubDwvYXV0aC1hZGRyZXNzPjx0aXRsZXM+PHRpdGxlPk9w
+dGltaXppbmcgcGFyYW1ldGVyIGNob2ljZSBmb3IgRlNMLUJyYWluIEV4dHJhY3Rpb24gVG9vbCAo
+QkVUKSBvbiAzRCBUMSBpbWFnZXMgaW4gbXVsdGlwbGUgc2NsZXJvc2lzPC90aXRsZT48c2Vjb25k
+YXJ5LXRpdGxlPk5ldXJvaW1hZ2U8L3NlY29uZGFyeS10aXRsZT48L3RpdGxlcz48cGVyaW9kaWNh
+bD48ZnVsbC10aXRsZT5OZXVyb2ltYWdlPC9mdWxsLXRpdGxlPjwvcGVyaW9kaWNhbD48cGFnZXM+
+MTQ4NC05NDwvcGFnZXM+PHZvbHVtZT42MTwvdm9sdW1lPjxudW1iZXI+NDwvbnVtYmVyPjxrZXl3
+b3Jkcz48a2V5d29yZD5BZHVsdDwva2V5d29yZD48a2V5d29yZD5BdHJvcGh5L3BhdGhvbG9neTwv
+a2V5d29yZD48a2V5d29yZD5CcmFpbi8qcGF0aG9sb2d5PC9rZXl3b3JkPjxrZXl3b3JkPkZlbWFs
+ZTwva2V5d29yZD48a2V5d29yZD5IdW1hbnM8L2tleXdvcmQ+PGtleXdvcmQ+SW1hZ2UgSW50ZXJw
+cmV0YXRpb24sIENvbXB1dGVyLUFzc2lzdGVkLyptZXRob2RzPC9rZXl3b3JkPjxrZXl3b3JkPklt
+YWdpbmcsIFRocmVlLURpbWVuc2lvbmFsLyptZXRob2RzPC9rZXl3b3JkPjxrZXl3b3JkPk1hZ25l
+dGljIFJlc29uYW5jZSBJbWFnaW5nLyptZXRob2RzPC9rZXl3b3JkPjxrZXl3b3JkPk1hbGU8L2tl
+eXdvcmQ+PGtleXdvcmQ+TWlkZGxlIEFnZWQ8L2tleXdvcmQ+PGtleXdvcmQ+TXVsdGlwbGUgU2Ns
+ZXJvc2lzLypwYXRob2xvZ3k8L2tleXdvcmQ+PC9rZXl3b3Jkcz48ZGF0ZXM+PHllYXI+MjAxMjwv
+eWVhcj48cHViLWRhdGVzPjxkYXRlPkp1bCAxNjwvZGF0ZT48L3B1Yi1kYXRlcz48L2RhdGVzPjxp
+c2JuPjEwOTUtOTU3MiAoRWxlY3Ryb25pYykmI3hEOzEwNTMtODExOSAoTGlua2luZyk8L2lzYm4+
+PGFjY2Vzc2lvbi1udW0+MjI0ODQ0MDc8L2FjY2Vzc2lvbi1udW0+PHVybHM+PHJlbGF0ZWQtdXJs
+cz48dXJsPmh0dHBzOi8vd3d3Lm5jYmkubmxtLm5paC5nb3YvcHVibWVkLzIyNDg0NDA3PC91cmw+
+PC9yZWxhdGVkLXVybHM+PC91cmxzPjxlbGVjdHJvbmljLXJlc291cmNlLW51bT4xMC4xMDE2L2ou
+bmV1cm9pbWFnZS4yMDEyLjAzLjA3NDwvZWxlY3Ryb25pYy1yZXNvdXJjZS1udW0+PC9yZWNvcmQ+
+PC9DaXRlPjwvRW5kTm90ZT4A
+</w:fldData>
+        </w:fldChar>
+      </w:r>
+      <w:r>
+        <w:rPr>
+          <w:rFonts w:asciiTheme="minorHAnsi" w:hAnsiTheme="minorHAnsi" w:cstheme="minorHAnsi"/>
+          <w:sz w:val="22"/>
+          <w:szCs w:val="22"/>
+          <w:lang w:val="en-GB"/>
+        </w:rPr>
+        <w:instrText xml:space="preserve"> ADDIN EN.CITE.DATA </w:instrText>
+      </w:r>
+      <w:r>
+        <w:rPr>
+          <w:rFonts w:asciiTheme="minorHAnsi" w:hAnsiTheme="minorHAnsi" w:cstheme="minorHAnsi"/>
+          <w:sz w:val="22"/>
+          <w:szCs w:val="22"/>
+          <w:lang w:val="en-GB"/>
+        </w:rPr>
+      </w:r>
+      <w:r>
+        <w:rPr>
+          <w:rFonts w:asciiTheme="minorHAnsi" w:hAnsiTheme="minorHAnsi" w:cstheme="minorHAnsi"/>
+          <w:sz w:val="22"/>
+          <w:szCs w:val="22"/>
+          <w:lang w:val="en-GB"/>
+        </w:rPr>
+        <w:fldChar w:fldCharType="end"/>
+      </w:r>
+      <w:r>
+        <w:rPr>
+          <w:rFonts w:asciiTheme="minorHAnsi" w:hAnsiTheme="minorHAnsi" w:cstheme="minorHAnsi"/>
+          <w:sz w:val="22"/>
+          <w:szCs w:val="22"/>
+          <w:lang w:val="en-GB"/>
+        </w:rPr>
+        <w:fldChar w:fldCharType="separate"/>
+      </w:r>
+      <w:r>
+        <w:rPr>
+          <w:rFonts w:asciiTheme="minorHAnsi" w:hAnsiTheme="minorHAnsi" w:cstheme="minorHAnsi"/>
+          <w:noProof/>
+          <w:sz w:val="22"/>
+          <w:szCs w:val="22"/>
+          <w:lang w:val="en-GB"/>
+        </w:rPr>
+        <w:t>Popescu et al. (2012)</w:t>
+      </w:r>
+      <w:r>
+        <w:rPr>
+          <w:rFonts w:asciiTheme="minorHAnsi" w:hAnsiTheme="minorHAnsi" w:cstheme="minorHAnsi"/>
+          <w:sz w:val="22"/>
+          <w:szCs w:val="22"/>
+          <w:lang w:val="en-GB"/>
+        </w:rPr>
+        <w:fldChar w:fldCharType="end"/>
+      </w:r>
+      <w:r>
+        <w:rPr>
+          <w:rFonts w:asciiTheme="minorHAnsi" w:hAnsiTheme="minorHAnsi" w:cstheme="minorHAnsi"/>
+          <w:sz w:val="22"/>
+          <w:szCs w:val="22"/>
+          <w:lang w:val="en-GB"/>
+        </w:rPr>
+        <w:t xml:space="preserve">. BET was ran on the T1 with the option –B for </w:t>
+      </w:r>
+      <w:r>
+        <w:rPr>
+          <w:rFonts w:asciiTheme="minorHAnsi" w:hAnsiTheme="minorHAnsi" w:cstheme="minorHAnsi"/>
+          <w:sz w:val="22"/>
+          <w:szCs w:val="22"/>
+          <w:lang w:val="en-GB"/>
+        </w:rPr>
+        <w:t>inhomogeneity</w:t>
+      </w:r>
+      <w:r>
+        <w:rPr>
+          <w:rFonts w:asciiTheme="minorHAnsi" w:hAnsiTheme="minorHAnsi" w:cstheme="minorHAnsi"/>
+          <w:sz w:val="22"/>
+          <w:szCs w:val="22"/>
+          <w:lang w:val="en-GB"/>
+        </w:rPr>
+        <w:t xml:space="preserve"> correction and the option –f 0.1 indicates the fractional intensity</w:t>
+      </w:r>
+      <w:r>
+        <w:rPr>
+          <w:rFonts w:asciiTheme="minorHAnsi" w:hAnsiTheme="minorHAnsi" w:cstheme="minorHAnsi"/>
+          <w:sz w:val="22"/>
+          <w:szCs w:val="22"/>
+          <w:lang w:val="en-GB"/>
+        </w:rPr>
+        <w:t xml:space="preserve"> parameter in BET, which is within the range of 0 and 1 and determines the brain image’s edge location smaller values sets larger brain masks. After applying those masks to the T1 image, images shown in </w:t>
+      </w:r>
+      <w:r>
+        <w:rPr>
+          <w:rFonts w:asciiTheme="minorHAnsi" w:hAnsiTheme="minorHAnsi" w:cstheme="minorHAnsi"/>
+          <w:sz w:val="22"/>
+          <w:szCs w:val="22"/>
+          <w:lang w:val="en-GB"/>
+        </w:rPr>
+        <w:fldChar w:fldCharType="begin"/>
+      </w:r>
+      <w:r>
+        <w:rPr>
+          <w:rFonts w:asciiTheme="minorHAnsi" w:hAnsiTheme="minorHAnsi" w:cstheme="minorHAnsi"/>
+          <w:sz w:val="22"/>
+          <w:szCs w:val="22"/>
+          <w:lang w:val="en-GB"/>
+        </w:rPr>
+        <w:instrText xml:space="preserve"> REF _Ref521776377 \h </w:instrText>
+      </w:r>
+      <w:r>
+        <w:rPr>
+          <w:rFonts w:asciiTheme="minorHAnsi" w:hAnsiTheme="minorHAnsi" w:cstheme="minorHAnsi"/>
+          <w:sz w:val="22"/>
+          <w:szCs w:val="22"/>
+          <w:lang w:val="en-GB"/>
+        </w:rPr>
+      </w:r>
+      <w:r>
+        <w:rPr>
+          <w:rFonts w:asciiTheme="minorHAnsi" w:hAnsiTheme="minorHAnsi" w:cstheme="minorHAnsi"/>
+          <w:sz w:val="22"/>
+          <w:szCs w:val="22"/>
+          <w:lang w:val="en-GB"/>
+        </w:rPr>
+        <w:fldChar w:fldCharType="separate"/>
+      </w:r>
+      <w:r>
+        <w:t xml:space="preserve">Figure </w:t>
+      </w:r>
+      <w:r>
+        <w:rPr>
+          <w:noProof/>
+        </w:rPr>
+        <w:t>3</w:t>
+      </w:r>
+      <w:r>
+        <w:rPr>
+          <w:rFonts w:asciiTheme="minorHAnsi" w:hAnsiTheme="minorHAnsi" w:cstheme="minorHAnsi"/>
+          <w:sz w:val="22"/>
+          <w:szCs w:val="22"/>
+          <w:lang w:val="en-GB"/>
+        </w:rPr>
+        <w:fldChar w:fldCharType="end"/>
+      </w:r>
+      <w:r>
+        <w:rPr>
+          <w:rFonts w:asciiTheme="minorHAnsi" w:hAnsiTheme="minorHAnsi" w:cstheme="minorHAnsi"/>
+          <w:sz w:val="22"/>
+          <w:szCs w:val="22"/>
+          <w:lang w:val="en-GB"/>
+        </w:rPr>
+        <w:t xml:space="preserve"> was obtained. </w:t>
+      </w:r>
+      <w:r>
+        <w:rPr>
+          <w:rFonts w:asciiTheme="minorHAnsi" w:hAnsiTheme="minorHAnsi" w:cstheme="minorHAnsi"/>
+          <w:sz w:val="22"/>
+          <w:szCs w:val="22"/>
+          <w:lang w:val="en-GB"/>
+        </w:rPr>
+        <w:t>With those images and the output values of BET, numerous analysis such as volume of brain tissue can be run.</w:t>
+      </w:r>
+    </w:p>
+    <w:p>
+      <w:pPr>
+        <w:spacing w:line="360" w:lineRule="auto"/>
+        <w:jc w:val="both"/>
+        <w:rPr>
+          <w:rFonts w:asciiTheme="minorHAnsi" w:hAnsiTheme="minorHAnsi" w:cstheme="minorHAnsi"/>
+          <w:sz w:val="22"/>
+          <w:szCs w:val="22"/>
+          <w:lang w:val="en-GB"/>
+        </w:rPr>
+      </w:pPr>
+    </w:p>
+    <w:p>
+      <w:pPr>
+        <w:spacing w:line="360" w:lineRule="auto"/>
+        <w:jc w:val="both"/>
+        <w:rPr>
+          <w:rFonts w:asciiTheme="minorHAnsi" w:hAnsiTheme="minorHAnsi" w:cstheme="minorHAnsi"/>
+          <w:sz w:val="22"/>
+          <w:szCs w:val="22"/>
+          <w:lang w:val="en-GB"/>
+        </w:rPr>
+      </w:pPr>
+      <w:r>
+        <w:rPr>
+          <w:rFonts w:asciiTheme="minorHAnsi" w:hAnsiTheme="minorHAnsi" w:cstheme="minorHAnsi"/>
+          <w:sz w:val="22"/>
+          <w:szCs w:val="22"/>
+          <w:lang w:val="en-GB"/>
+        </w:rPr>
+        <w:t xml:space="preserve">Volume of white matter, grey matter and brain tissue was extracted for this project. </w:t>
+      </w:r>
+      <w:r>
+        <w:rPr>
+          <w:rFonts w:asciiTheme="minorHAnsi" w:hAnsiTheme="minorHAnsi" w:cstheme="minorHAnsi"/>
+          <w:sz w:val="22"/>
+          <w:szCs w:val="22"/>
+          <w:lang w:val="en-GB"/>
+        </w:rPr>
+        <w:t>Output was written and read into R and stored for the next steps.</w:t>
+      </w:r>
+    </w:p>
+    <w:p>
+      <w:pPr>
+        <w:rPr>
+          <w:lang w:val="en-GB"/>
+        </w:rPr>
+      </w:pPr>
+    </w:p>
+    <w:p>
+      <w:pPr>
+        <w:rPr>
+          <w:lang w:val="en-GB"/>
+        </w:rPr>
+      </w:pPr>
+    </w:p>
+    <w:p>
+      <w:pPr>
+        <w:keepNext/>
+      </w:pPr>
+      <w:r>
+        <w:rPr>
+          <w:noProof/>
+          <w:color w:val="000000"/>
+        </w:rPr>
+        <w:drawing>
+          <wp:inline distT="0" distB="0" distL="0" distR="0" wp14:anchorId="35373D6E" wp14:editId="76433BE1">
+            <wp:extent cx="2629785" cy="1876425"/>
+            <wp:effectExtent l="0" t="0" r="0" b="0"/>
+            <wp:docPr id="2" name="Picture 2" descr="https://lh3.googleusercontent.com/lL1rN6mIVkCHQS3ijfohCcBghOwX9umtBqj5X1g5pbF1pSx3QvCHVr7GmkPV01cKHs71_s5p7XAmRUnZUvAput2eRJavMhqgXdb6duAAO03BvKcetUM5PebHsP6xjuBCUnRPfMi9"/>
+            <wp:cNvGraphicFramePr>
+              <a:graphicFrameLocks xmlns:a="http://schemas.openxmlformats.org/drawingml/2006/main" noChangeAspect="1"/>
+            </wp:cNvGraphicFramePr>
+            <a:graphic xmlns:a="http://schemas.openxmlformats.org/drawingml/2006/main">
+              <a:graphicData uri="http://schemas.openxmlformats.org/drawingml/2006/picture">
+                <pic:pic xmlns:pic="http://schemas.openxmlformats.org/drawingml/2006/picture">
+                  <pic:nvPicPr>
+                    <pic:cNvPr id="0" name="Picture 1" descr="https://lh3.googleusercontent.com/lL1rN6mIVkCHQS3ijfohCcBghOwX9umtBqj5X1g5pbF1pSx3QvCHVr7GmkPV01cKHs71_s5p7XAmRUnZUvAput2eRJavMhqgXdb6duAAO03BvKcetUM5PebHsP6xjuBCUnRPfMi9"/>
+                    <pic:cNvPicPr>
+                      <a:picLocks noChangeAspect="1" noChangeArrowheads="1"/>
+                    </pic:cNvPicPr>
+                  </pic:nvPicPr>
+                  <pic:blipFill>
+                    <a:blip r:embed="rId13" cstate="print">
+                      <a:extLst>
+                        <a:ext uri="{28A0092B-C50C-407E-A947-70E740481C1C}">
+                          <a14:useLocalDpi xmlns:a14="http://schemas.microsoft.com/office/drawing/2010/main" val="0"/>
+                        </a:ext>
+                      </a:extLst>
+                    </a:blip>
+                    <a:srcRect/>
+                    <a:stretch>
+                      <a:fillRect/>
+                    </a:stretch>
+                  </pic:blipFill>
+                  <pic:spPr bwMode="auto">
+                    <a:xfrm>
+                      <a:off x="0" y="0"/>
+                      <a:ext cx="2641813" cy="1885007"/>
+                    </a:xfrm>
+                    <a:prstGeom prst="rect">
+                      <a:avLst/>
+                    </a:prstGeom>
+                    <a:noFill/>
+                    <a:ln>
+                      <a:noFill/>
+                    </a:ln>
+                  </pic:spPr>
+                </pic:pic>
+              </a:graphicData>
+            </a:graphic>
+          </wp:inline>
+        </w:drawing>
+      </w:r>
+      <w:r>
+        <w:rPr>
+          <w:noProof/>
+          <w:color w:val="000000"/>
+        </w:rPr>
+        <w:drawing>
+          <wp:inline distT="0" distB="0" distL="0" distR="0" wp14:anchorId="1DEEA56E" wp14:editId="674D27C7">
+            <wp:extent cx="2609850" cy="1863182"/>
+            <wp:effectExtent l="0" t="0" r="0" b="3810"/>
+            <wp:docPr id="3" name="Picture 3" descr="https://lh6.googleusercontent.com/dZYaV1Qq4SXkOhQZO9ifTixyCRfe4mkzYrd7UfhguYsghB2f_bEOaFZg_Y3HZ9OEHLcmYQIxvuK5uVMncjaKTkL9DBALaX9Nx_eN9BzSZ6gW8ugN09jTLEkXGMoLoRreFNculKqd"/>
+            <wp:cNvGraphicFramePr>
+              <a:graphicFrameLocks xmlns:a="http://schemas.openxmlformats.org/drawingml/2006/main" noChangeAspect="1"/>
+            </wp:cNvGraphicFramePr>
+            <a:graphic xmlns:a="http://schemas.openxmlformats.org/drawingml/2006/main">
+              <a:graphicData uri="http://schemas.openxmlformats.org/drawingml/2006/picture">
+                <pic:pic xmlns:pic="http://schemas.openxmlformats.org/drawingml/2006/picture">
+                  <pic:nvPicPr>
+                    <pic:cNvPr id="0" name="Picture 3" descr="https://lh6.googleusercontent.com/dZYaV1Qq4SXkOhQZO9ifTixyCRfe4mkzYrd7UfhguYsghB2f_bEOaFZg_Y3HZ9OEHLcmYQIxvuK5uVMncjaKTkL9DBALaX9Nx_eN9BzSZ6gW8ugN09jTLEkXGMoLoRreFNculKqd"/>
+                    <pic:cNvPicPr>
+                      <a:picLocks noChangeAspect="1" noChangeArrowheads="1"/>
+                    </pic:cNvPicPr>
+                  </pic:nvPicPr>
+                  <pic:blipFill>
+                    <a:blip r:embed="rId14" cstate="print">
+                      <a:extLst>
+                        <a:ext uri="{28A0092B-C50C-407E-A947-70E740481C1C}">
+                          <a14:useLocalDpi xmlns:a14="http://schemas.microsoft.com/office/drawing/2010/main" val="0"/>
+                        </a:ext>
+                      </a:extLst>
+                    </a:blip>
+                    <a:srcRect/>
+                    <a:stretch>
+                      <a:fillRect/>
+                    </a:stretch>
+                  </pic:blipFill>
+                  <pic:spPr bwMode="auto">
+                    <a:xfrm>
+                      <a:off x="0" y="0"/>
+                      <a:ext cx="2629482" cy="1877198"/>
+                    </a:xfrm>
+                    <a:prstGeom prst="rect">
+                      <a:avLst/>
+                    </a:prstGeom>
+                    <a:noFill/>
+                    <a:ln>
+                      <a:noFill/>
+                    </a:ln>
+                  </pic:spPr>
+                </pic:pic>
+              </a:graphicData>
+            </a:graphic>
+          </wp:inline>
+        </w:drawing>
+      </w:r>
+    </w:p>
+    <w:p>
+      <w:pPr>
+        <w:pStyle w:val="Caption"/>
+        <w:rPr>
+          <w:rFonts w:asciiTheme="minorHAnsi" w:hAnsiTheme="minorHAnsi" w:cstheme="minorHAnsi"/>
+          <w:b/>
+          <w:i w:val="0"/>
+          <w:color w:val="000000" w:themeColor="text1"/>
+          <w:sz w:val="22"/>
+          <w:szCs w:val="22"/>
+        </w:rPr>
+      </w:pPr>
+      <w:bookmarkStart w:id="15" w:name="_Ref521776377"/>
+      <w:r>
+        <w:rPr>
+          <w:rFonts w:asciiTheme="minorHAnsi" w:hAnsiTheme="minorHAnsi" w:cstheme="minorHAnsi"/>
+          <w:b/>
+          <w:i w:val="0"/>
+          <w:color w:val="000000" w:themeColor="text1"/>
+          <w:sz w:val="22"/>
+          <w:szCs w:val="22"/>
+        </w:rPr>
+        <w:t xml:space="preserve">Figure </w:t>
+      </w:r>
+      <w:r>
+        <w:rPr>
+          <w:rFonts w:asciiTheme="minorHAnsi" w:hAnsiTheme="minorHAnsi" w:cstheme="minorHAnsi"/>
+          <w:b/>
+          <w:i w:val="0"/>
+          <w:color w:val="000000" w:themeColor="text1"/>
+          <w:sz w:val="22"/>
+          <w:szCs w:val="22"/>
+        </w:rPr>
+        <w:fldChar w:fldCharType="begin"/>
+      </w:r>
+      <w:r>
+        <w:rPr>
+          <w:rFonts w:asciiTheme="minorHAnsi" w:hAnsiTheme="minorHAnsi" w:cstheme="minorHAnsi"/>
+          <w:b/>
+          <w:i w:val="0"/>
+          <w:color w:val="000000" w:themeColor="text1"/>
+          <w:sz w:val="22"/>
+          <w:szCs w:val="22"/>
+        </w:rPr>
+        <w:instrText xml:space="preserve"> SEQ Figure \* ARABIC </w:instrText>
+      </w:r>
+      <w:r>
+        <w:rPr>
+          <w:rFonts w:asciiTheme="minorHAnsi" w:hAnsiTheme="minorHAnsi" w:cstheme="minorHAnsi"/>
+          <w:b/>
+          <w:i w:val="0"/>
+          <w:color w:val="000000" w:themeColor="text1"/>
+          <w:sz w:val="22"/>
+          <w:szCs w:val="22"/>
+        </w:rPr>
+        <w:fldChar w:fldCharType="separate"/>
+      </w:r>
+      <w:r>
+        <w:rPr>
+          <w:rFonts w:asciiTheme="minorHAnsi" w:hAnsiTheme="minorHAnsi" w:cstheme="minorHAnsi"/>
+          <w:b/>
+          <w:i w:val="0"/>
+          <w:noProof/>
+          <w:color w:val="000000" w:themeColor="text1"/>
+          <w:sz w:val="22"/>
+          <w:szCs w:val="22"/>
+        </w:rPr>
+        <w:t>3</w:t>
+      </w:r>
+      <w:r>
+        <w:rPr>
+          <w:rFonts w:asciiTheme="minorHAnsi" w:hAnsiTheme="minorHAnsi" w:cstheme="minorHAnsi"/>
+          <w:b/>
+          <w:i w:val="0"/>
+          <w:color w:val="000000" w:themeColor="text1"/>
+          <w:sz w:val="22"/>
+          <w:szCs w:val="22"/>
+        </w:rPr>
+        <w:fldChar w:fldCharType="end"/>
+      </w:r>
+      <w:bookmarkEnd w:id="15"/>
+      <w:r>
+        <w:rPr>
+          <w:rFonts w:asciiTheme="minorHAnsi" w:hAnsiTheme="minorHAnsi" w:cstheme="minorHAnsi"/>
+          <w:b/>
+          <w:i w:val="0"/>
+          <w:color w:val="000000" w:themeColor="text1"/>
+          <w:sz w:val="22"/>
+          <w:szCs w:val="22"/>
+        </w:rPr>
+        <w:t xml:space="preserve"> Results from BET</w:t>
+      </w:r>
+    </w:p>
+    <w:p>
+      <w:pPr>
+        <w:rPr>
+          <w:rFonts w:asciiTheme="minorHAnsi" w:hAnsiTheme="minorHAnsi" w:cstheme="minorHAnsi"/>
+          <w:sz w:val="22"/>
+          <w:szCs w:val="22"/>
+        </w:rPr>
+      </w:pPr>
+      <w:r>
+        <w:rPr>
+          <w:rFonts w:asciiTheme="minorHAnsi" w:hAnsiTheme="minorHAnsi" w:cstheme="minorHAnsi"/>
+          <w:sz w:val="22"/>
+          <w:szCs w:val="22"/>
+        </w:rPr>
+        <w:t>On the left hand side, T1 image is shown, on the right hand side extracted brain was displayed as the image does not include any areas of skull or neck.</w:t>
+      </w:r>
+    </w:p>
+    <w:p>
+      <w:pPr>
+        <w:rPr>
+          <w:lang w:val="en-GB"/>
+        </w:rPr>
+      </w:pPr>
+    </w:p>
+    <w:p>
+      <w:pPr>
+        <w:rPr>
+          <w:lang w:val="en-GB"/>
+        </w:rPr>
+      </w:pPr>
     </w:p>
     <w:p>
       <w:pPr>
@@ -11665,14 +12065,14 @@
           <w:lang w:val="en-GB"/>
         </w:rPr>
       </w:pPr>
-      <w:bookmarkStart w:id="17" w:name="_Toc521186384"/>
+      <w:bookmarkStart w:id="16" w:name="_Toc521186384"/>
       <w:r>
         <w:rPr>
           <w:lang w:val="en-GB"/>
         </w:rPr>
         <w:t>Machine Learning</w:t>
       </w:r>
-      <w:bookmarkEnd w:id="17"/>
+      <w:bookmarkEnd w:id="16"/>
     </w:p>
     <w:p>
       <w:pPr>
@@ -11692,14 +12092,14 @@
           <w:lang w:val="en-GB"/>
         </w:rPr>
       </w:pPr>
-      <w:bookmarkStart w:id="18" w:name="_Toc521186385"/>
+      <w:bookmarkStart w:id="17" w:name="_Toc521186385"/>
       <w:r>
         <w:rPr>
           <w:lang w:val="en-GB"/>
         </w:rPr>
         <w:t>Support Vector Machine</w:t>
       </w:r>
-      <w:bookmarkEnd w:id="18"/>
+      <w:bookmarkEnd w:id="17"/>
     </w:p>
     <w:p>
       <w:pPr>
@@ -11719,14 +12119,14 @@
           <w:lang w:val="en-GB"/>
         </w:rPr>
       </w:pPr>
-      <w:bookmarkStart w:id="19" w:name="_Toc521186386"/>
+      <w:bookmarkStart w:id="18" w:name="_Toc521186386"/>
       <w:r>
         <w:rPr>
           <w:lang w:val="en-GB"/>
         </w:rPr>
         <w:t>Add all the other machine learning techniques here</w:t>
       </w:r>
-      <w:bookmarkEnd w:id="19"/>
+      <w:bookmarkEnd w:id="18"/>
     </w:p>
     <w:p>
       <w:pPr>
@@ -11746,12 +12146,11 @@
           <w:lang w:val="en-GB"/>
         </w:rPr>
       </w:pPr>
-      <w:bookmarkStart w:id="20" w:name="_Toc521186387"/>
-      <w:r>
-        <w:rPr>
-          <w:lang w:val="en-GB"/>
-        </w:rPr>
-        <w:lastRenderedPageBreak/>
+      <w:bookmarkStart w:id="19" w:name="_Toc521186387"/>
+      <w:r>
+        <w:rPr>
+          <w:lang w:val="en-GB"/>
+        </w:rPr>
         <w:br w:type="page"/>
       </w:r>
     </w:p>
@@ -11769,7 +12168,7 @@
         <w:lastRenderedPageBreak/>
         <w:t>Results</w:t>
       </w:r>
-      <w:bookmarkEnd w:id="20"/>
+      <w:bookmarkEnd w:id="19"/>
     </w:p>
     <w:p>
       <w:pPr>
@@ -11789,14 +12188,14 @@
           <w:lang w:val="en-GB"/>
         </w:rPr>
       </w:pPr>
-      <w:bookmarkStart w:id="21" w:name="_Toc521186388"/>
+      <w:bookmarkStart w:id="20" w:name="_Toc521186388"/>
       <w:r>
         <w:rPr>
           <w:lang w:val="en-GB"/>
         </w:rPr>
         <w:t>Results for each methods used</w:t>
       </w:r>
-      <w:bookmarkEnd w:id="21"/>
+      <w:bookmarkEnd w:id="20"/>
     </w:p>
     <w:p>
       <w:pPr>
@@ -11816,14 +12215,14 @@
           <w:lang w:val="en-GB"/>
         </w:rPr>
       </w:pPr>
-      <w:bookmarkStart w:id="22" w:name="_Toc521186389"/>
+      <w:bookmarkStart w:id="21" w:name="_Toc521186389"/>
       <w:r>
         <w:rPr>
           <w:lang w:val="en-GB"/>
         </w:rPr>
         <w:t>Method 2</w:t>
       </w:r>
-      <w:bookmarkEnd w:id="22"/>
+      <w:bookmarkEnd w:id="21"/>
     </w:p>
     <w:p>
       <w:pPr>
@@ -11843,7 +12242,7 @@
           <w:lang w:val="en-GB"/>
         </w:rPr>
       </w:pPr>
-      <w:bookmarkStart w:id="23" w:name="_Toc521186390"/>
+      <w:bookmarkStart w:id="22" w:name="_Toc521186390"/>
       <w:r>
         <w:rPr>
           <w:lang w:val="en-GB"/>
@@ -11865,21 +12264,344 @@
         <w:lastRenderedPageBreak/>
         <w:t>Discussion</w:t>
       </w:r>
-      <w:bookmarkEnd w:id="23"/>
-    </w:p>
-    <w:p>
-      <w:pPr>
-        <w:rPr>
-          <w:lang w:val="en-GB"/>
-        </w:rPr>
-      </w:pPr>
-    </w:p>
-    <w:p>
-      <w:pPr>
-        <w:rPr>
-          <w:lang w:val="en-GB"/>
-        </w:rPr>
-      </w:pPr>
+      <w:bookmarkEnd w:id="22"/>
+    </w:p>
+    <w:p>
+      <w:pPr>
+        <w:rPr>
+          <w:lang w:val="en-GB"/>
+        </w:rPr>
+      </w:pPr>
+    </w:p>
+    <w:p>
+      <w:pPr>
+        <w:rPr>
+          <w:lang w:val="en-GB"/>
+        </w:rPr>
+      </w:pPr>
+    </w:p>
+    <w:p>
+      <w:pPr>
+        <w:spacing w:line="360" w:lineRule="auto"/>
+        <w:jc w:val="both"/>
+        <w:rPr>
+          <w:rFonts w:asciiTheme="minorHAnsi" w:hAnsiTheme="minorHAnsi" w:cstheme="minorHAnsi"/>
+          <w:sz w:val="22"/>
+          <w:szCs w:val="22"/>
+          <w:lang w:val="en-GB"/>
+        </w:rPr>
+      </w:pPr>
+      <w:bookmarkStart w:id="23" w:name="_Toc521186391"/>
+      <w:r>
+        <w:rPr>
+          <w:rFonts w:asciiTheme="minorHAnsi" w:hAnsiTheme="minorHAnsi" w:cstheme="minorHAnsi"/>
+          <w:sz w:val="22"/>
+          <w:szCs w:val="22"/>
+          <w:lang w:val="en-GB"/>
+        </w:rPr>
+        <w:t xml:space="preserve">In this part, effectiveness of Spherical Brain Mapping on texture measures on prediction of MCI patients’ conversion rate to AD </w:t>
+      </w:r>
+      <w:r>
+        <w:rPr>
+          <w:rFonts w:asciiTheme="minorHAnsi" w:hAnsiTheme="minorHAnsi" w:cstheme="minorHAnsi"/>
+          <w:sz w:val="22"/>
+          <w:szCs w:val="22"/>
+          <w:lang w:val="en-GB"/>
+        </w:rPr>
+        <w:fldChar w:fldCharType="begin"/>
+      </w:r>
+      <w:r>
+        <w:rPr>
+          <w:rFonts w:asciiTheme="minorHAnsi" w:hAnsiTheme="minorHAnsi" w:cstheme="minorHAnsi"/>
+          <w:sz w:val="22"/>
+          <w:szCs w:val="22"/>
+          <w:lang w:val="en-GB"/>
+        </w:rPr>
+        <w:instrText xml:space="preserve"> ADDIN EN.CITE &lt;EndNote&gt;&lt;Cite&gt;&lt;Author&gt;Martinez-Murcia&lt;/Author&gt;&lt;Year&gt;2016&lt;/Year&gt;&lt;RecNum&gt;45&lt;/RecNum&gt;&lt;DisplayText&gt;(Martinez-Murcia et al., 2016)&lt;/DisplayText&gt;&lt;record&gt;&lt;rec-number&gt;45&lt;/rec-number&gt;&lt;foreign-keys&gt;&lt;key app="EN" db-id="wxs25r25gx9rfjepffq5s9she92defef9e2e" timestamp="1533485260"&gt;45&lt;/key&gt;&lt;/foreign-keys&gt;&lt;ref-type name="Journal Article"&gt;17&lt;/ref-type&gt;&lt;contributors&gt;&lt;authors&gt;&lt;author&gt;Martinez-Murcia, F. J.&lt;/author&gt;&lt;author&gt;Gorriz, J. M.&lt;/author&gt;&lt;author&gt;Ramirez, J.&lt;/author&gt;&lt;author&gt;Ortiz, A.&lt;/author&gt;&lt;author&gt;For The Alzheimer&amp;apos;s Disease Neuroimaging, Initiative&lt;/author&gt;&lt;/authors&gt;&lt;/contributors&gt;&lt;auth-address&gt;Department of Signal Theory, Networking and Communications, 18071 University of Granada, Spain. gorriz@ugr.es.&lt;/auth-address&gt;&lt;titles&gt;&lt;title&gt;A Spherical Brain Mapping of MR Images for the Detection of Alzheimer&amp;apos;s Disease&lt;/title&gt;&lt;secondary-title&gt;Curr Alzheimer Res&lt;/secondary-title&gt;&lt;/titles&gt;&lt;periodical&gt;&lt;full-title&gt;Curr Alzheimer Res&lt;/full-title&gt;&lt;/periodical&gt;&lt;pages&gt;575-88&lt;/pages&gt;&lt;volume&gt;13&lt;/volume&gt;&lt;number&gt;5&lt;/number&gt;&lt;keywords&gt;&lt;keyword&gt;Aged&lt;/keyword&gt;&lt;keyword&gt;Aged, 80 and over&lt;/keyword&gt;&lt;keyword&gt;Alzheimer Disease/*diagnostic imaging&lt;/keyword&gt;&lt;keyword&gt;Brain/*diagnostic imaging&lt;/keyword&gt;&lt;keyword&gt;*Brain Mapping&lt;/keyword&gt;&lt;keyword&gt;Databases, Factual/statistics &amp;amp; numerical data&lt;/keyword&gt;&lt;keyword&gt;Female&lt;/keyword&gt;&lt;keyword&gt;Humans&lt;/keyword&gt;&lt;keyword&gt;Image Interpretation, Computer-Assisted&lt;/keyword&gt;&lt;keyword&gt;Machine Learning&lt;/keyword&gt;&lt;keyword&gt;*Magnetic Resonance Imaging&lt;/keyword&gt;&lt;keyword&gt;Male&lt;/keyword&gt;&lt;keyword&gt;Middle Aged&lt;/keyword&gt;&lt;keyword&gt;Retrospective Studies&lt;/keyword&gt;&lt;keyword&gt;Sensitivity and Specificity&lt;/keyword&gt;&lt;/keywords&gt;&lt;dates&gt;&lt;year&gt;2016&lt;/year&gt;&lt;/dates&gt;&lt;isbn&gt;1875-5828 (Electronic)&amp;#xD;1567-2050 (Linking)&lt;/isbn&gt;&lt;accession-num&gt;26971941&lt;/accession-num&gt;&lt;urls&gt;&lt;related-urls&gt;&lt;url&gt;https://www.ncbi.nlm.nih.gov/pubmed/26971941&lt;/url&gt;&lt;/related-urls&gt;&lt;/urls&gt;&lt;/record&gt;&lt;/Cite&gt;&lt;/EndNote&gt;</w:instrText>
+      </w:r>
+      <w:r>
+        <w:rPr>
+          <w:rFonts w:asciiTheme="minorHAnsi" w:hAnsiTheme="minorHAnsi" w:cstheme="minorHAnsi"/>
+          <w:sz w:val="22"/>
+          <w:szCs w:val="22"/>
+          <w:lang w:val="en-GB"/>
+        </w:rPr>
+        <w:fldChar w:fldCharType="separate"/>
+      </w:r>
+      <w:r>
+        <w:rPr>
+          <w:rFonts w:asciiTheme="minorHAnsi" w:hAnsiTheme="minorHAnsi" w:cstheme="minorHAnsi"/>
+          <w:noProof/>
+          <w:sz w:val="22"/>
+          <w:szCs w:val="22"/>
+          <w:lang w:val="en-GB"/>
+        </w:rPr>
+        <w:t>(Martinez-Murcia et al., 2016)</w:t>
+      </w:r>
+      <w:r>
+        <w:rPr>
+          <w:rFonts w:asciiTheme="minorHAnsi" w:hAnsiTheme="minorHAnsi" w:cstheme="minorHAnsi"/>
+          <w:sz w:val="22"/>
+          <w:szCs w:val="22"/>
+          <w:lang w:val="en-GB"/>
+        </w:rPr>
+        <w:fldChar w:fldCharType="end"/>
+      </w:r>
+      <w:r>
+        <w:rPr>
+          <w:rFonts w:asciiTheme="minorHAnsi" w:hAnsiTheme="minorHAnsi" w:cstheme="minorHAnsi"/>
+          <w:sz w:val="22"/>
+          <w:szCs w:val="22"/>
+          <w:lang w:val="en-GB"/>
+        </w:rPr>
+        <w:t xml:space="preserve">. Since MR images are used frequently on diagnosis of AD by inspecting the decrease of the grey matter and white matter, yet decay is mainly been seen in the grey matter tissue </w:t>
+      </w:r>
+      <w:r>
+        <w:rPr>
+          <w:rFonts w:asciiTheme="minorHAnsi" w:hAnsiTheme="minorHAnsi" w:cstheme="minorHAnsi"/>
+          <w:sz w:val="22"/>
+          <w:szCs w:val="22"/>
+          <w:lang w:val="en-GB"/>
+        </w:rPr>
+        <w:fldChar w:fldCharType="begin">
+          <w:fldData xml:space="preserve">PEVuZE5vdGU+PENpdGU+PEF1dGhvcj5CYXJvbjwvQXV0aG9yPjxZZWFyPjIwMDE8L1llYXI+PFJl
+Y051bT40MzwvUmVjTnVtPjxEaXNwbGF5VGV4dD4oQmFyb24gZXQgYWwuLCAyMDAxLCBNaXNyYSBl
+dCBhbC4sIDIwMDkpPC9EaXNwbGF5VGV4dD48cmVjb3JkPjxyZWMtbnVtYmVyPjQzPC9yZWMtbnVt
+YmVyPjxmb3JlaWduLWtleXM+PGtleSBhcHA9IkVOIiBkYi1pZD0id3hzMjVyMjVneDlyZmplcGZm
+cTVzOXNoZTkyZGVmZWY5ZTJlIiB0aW1lc3RhbXA9IjE1MzM0ODQ5MDYiPjQzPC9rZXk+PC9mb3Jl
+aWduLWtleXM+PHJlZi10eXBlIG5hbWU9IkpvdXJuYWwgQXJ0aWNsZSI+MTc8L3JlZi10eXBlPjxj
+b250cmlidXRvcnM+PGF1dGhvcnM+PGF1dGhvcj5CYXJvbiwgSi4gQy48L2F1dGhvcj48YXV0aG9y
+PkNoZXRlbGF0LCBHLjwvYXV0aG9yPjxhdXRob3I+RGVzZ3JhbmdlcywgQi48L2F1dGhvcj48YXV0
+aG9yPlBlcmNoZXksIEcuPC9hdXRob3I+PGF1dGhvcj5MYW5kZWF1LCBCLjwvYXV0aG9yPjxhdXRo
+b3I+ZGUgbGEgU2F5ZXR0ZSwgVi48L2F1dGhvcj48YXV0aG9yPkV1c3RhY2hlLCBGLjwvYXV0aG9y
+PjwvYXV0aG9ycz48L2NvbnRyaWJ1dG9ycz48YXV0aC1hZGRyZXNzPklOU0VSTSBVMzIwLCBVbml2
+ZXJzaXR5IG9mIENhZW4sIENhZW4sIEZyYW5jZS4gamNiNTRAY2FtLmFjLnVrPC9hdXRoLWFkZHJl
+c3M+PHRpdGxlcz48dGl0bGU+SW4gdml2byBtYXBwaW5nIG9mIGdyYXkgbWF0dGVyIGxvc3Mgd2l0
+aCB2b3hlbC1iYXNlZCBtb3JwaG9tZXRyeSBpbiBtaWxkIEFsemhlaW1lciZhcG9zO3MgZGlzZWFz
+ZTwvdGl0bGU+PHNlY29uZGFyeS10aXRsZT5OZXVyb2ltYWdlPC9zZWNvbmRhcnktdGl0bGU+PC90
+aXRsZXM+PHBlcmlvZGljYWw+PGZ1bGwtdGl0bGU+TmV1cm9pbWFnZTwvZnVsbC10aXRsZT48L3Bl
+cmlvZGljYWw+PHBhZ2VzPjI5OC0zMDk8L3BhZ2VzPjx2b2x1bWU+MTQ8L3ZvbHVtZT48bnVtYmVy
+PjI8L251bWJlcj48a2V5d29yZHM+PGtleXdvcmQ+QWdlZDwva2V5d29yZD48a2V5d29yZD5BZ2Vk
+LCA4MCBhbmQgb3Zlcjwva2V5d29yZD48a2V5d29yZD5BbHpoZWltZXIgRGlzZWFzZS8qZGlhZ25v
+c2lzL3BhdGhvbG9neTwva2V5d29yZD48a2V5d29yZD5BdHJvcGh5PC9rZXl3b3JkPjxrZXl3b3Jk
+PkJyYWluIE1hcHBpbmc8L2tleXdvcmQ+PGtleXdvcmQ+Q2VyZWJyYWwgQ29ydGV4LypwYXRob2xv
+Z3k8L2tleXdvcmQ+PGtleXdvcmQ+RG9taW5hbmNlLCBDZXJlYnJhbC9waHlzaW9sb2d5PC9rZXl3
+b3JkPjxrZXl3b3JkPkZlbWFsZTwva2V5d29yZD48a2V5d29yZD5IdW1hbnM8L2tleXdvcmQ+PGtl
+eXdvcmQ+KkltYWdlIFByb2Nlc3NpbmcsIENvbXB1dGVyLUFzc2lzdGVkPC9rZXl3b3JkPjxrZXl3
+b3JkPipNYWduZXRpYyBSZXNvbmFuY2UgSW1hZ2luZzwva2V5d29yZD48a2V5d29yZD5NYWxlPC9r
+ZXl3b3JkPjxrZXl3b3JkPk1pZGRsZSBBZ2VkPC9rZXl3b3JkPjxrZXl3b3JkPlJlZmVyZW5jZSBW
+YWx1ZXM8L2tleXdvcmQ+PGtleXdvcmQ+UmVwcm9kdWNpYmlsaXR5IG9mIFJlc3VsdHM8L2tleXdv
+cmQ+PGtleXdvcmQ+VG9tb2dyYXBoeSwgRW1pc3Npb24tQ29tcHV0ZWQ8L2tleXdvcmQ+PC9rZXl3
+b3Jkcz48ZGF0ZXM+PHllYXI+MjAwMTwveWVhcj48cHViLWRhdGVzPjxkYXRlPkF1ZzwvZGF0ZT48
+L3B1Yi1kYXRlcz48L2RhdGVzPjxpc2JuPjEwNTMtODExOSAoUHJpbnQpJiN4RDsxMDUzLTgxMTkg
+KExpbmtpbmcpPC9pc2JuPjxhY2Nlc3Npb24tbnVtPjExNDY3OTA0PC9hY2Nlc3Npb24tbnVtPjx1
+cmxzPjxyZWxhdGVkLXVybHM+PHVybD5odHRwczovL3d3dy5uY2JpLm5sbS5uaWguZ292L3B1Ym1l
+ZC8xMTQ2NzkwNDwvdXJsPjwvcmVsYXRlZC11cmxzPjwvdXJscz48ZWxlY3Ryb25pYy1yZXNvdXJj
+ZS1udW0+MTAuMTAwNi9uaW1nLjIwMDEuMDg0ODwvZWxlY3Ryb25pYy1yZXNvdXJjZS1udW0+PC9y
+ZWNvcmQ+PC9DaXRlPjxDaXRlPjxBdXRob3I+TWlzcmE8L0F1dGhvcj48WWVhcj4yMDA5PC9ZZWFy
+PjxSZWNOdW0+NDQ8L1JlY051bT48cmVjb3JkPjxyZWMtbnVtYmVyPjQ0PC9yZWMtbnVtYmVyPjxm
+b3JlaWduLWtleXM+PGtleSBhcHA9IkVOIiBkYi1pZD0id3hzMjVyMjVneDlyZmplcGZmcTVzOXNo
+ZTkyZGVmZWY5ZTJlIiB0aW1lc3RhbXA9IjE1MzM0ODQ5NTciPjQ0PC9rZXk+PC9mb3JlaWduLWtl
+eXM+PHJlZi10eXBlIG5hbWU9IkpvdXJuYWwgQXJ0aWNsZSI+MTc8L3JlZi10eXBlPjxjb250cmli
+dXRvcnM+PGF1dGhvcnM+PGF1dGhvcj5NaXNyYSwgQy48L2F1dGhvcj48YXV0aG9yPkZhbiwgWS48
+L2F1dGhvcj48YXV0aG9yPkRhdmF0emlrb3MsIEMuPC9hdXRob3I+PC9hdXRob3JzPjwvY29udHJp
+YnV0b3JzPjxhdXRoLWFkZHJlc3M+RGVwYXJ0bWVudCBvZiBSYWRpb2xvZ3ksIFNlY3Rpb24gb2Yg
+QmlvbWVkaWNhbCBJbWFnZSBBbmFseXNpcywgVW5pdmVyc2l0eSBvZiBQZW5uc3lsdmFuaWEsIFNj
+aG9vbCBvZiBNZWRpY2luZSwgUGhpbGFkZWxwaGlhLCBQQSAxOTEwNCwgVVNBLjwvYXV0aC1hZGRy
+ZXNzPjx0aXRsZXM+PHRpdGxlPkJhc2VsaW5lIGFuZCBsb25naXR1ZGluYWwgcGF0dGVybnMgb2Yg
+YnJhaW4gYXRyb3BoeSBpbiBNQ0kgcGF0aWVudHMsIGFuZCB0aGVpciB1c2UgaW4gcHJlZGljdGlv
+biBvZiBzaG9ydC10ZXJtIGNvbnZlcnNpb24gdG8gQUQ6IHJlc3VsdHMgZnJvbSBBRE5JPC90aXRs
+ZT48c2Vjb25kYXJ5LXRpdGxlPk5ldXJvaW1hZ2U8L3NlY29uZGFyeS10aXRsZT48L3RpdGxlcz48
+cGVyaW9kaWNhbD48ZnVsbC10aXRsZT5OZXVyb2ltYWdlPC9mdWxsLXRpdGxlPjwvcGVyaW9kaWNh
+bD48cGFnZXM+MTQxNS0yMjwvcGFnZXM+PHZvbHVtZT40NDwvdm9sdW1lPjxudW1iZXI+NDwvbnVt
+YmVyPjxrZXl3b3Jkcz48a2V5d29yZD5BZ2VkPC9rZXl3b3JkPjxrZXl3b3JkPkFnZWQsIDgwIGFu
+ZCBvdmVyPC9rZXl3b3JkPjxrZXl3b3JkPipBbGdvcml0aG1zPC9rZXl3b3JkPjxrZXl3b3JkPkFs
+emhlaW1lciBEaXNlYXNlLypwYXRob2xvZ3k8L2tleXdvcmQ+PGtleXdvcmQ+QXRyb3BoeS9wYXRo
+b2xvZ3k8L2tleXdvcmQ+PGtleXdvcmQ+QnJhaW4vKnBhdGhvbG9neTwva2V5d29yZD48a2V5d29y
+ZD5Db2duaXRpb24gRGlzb3JkZXJzLypwYXRob2xvZ3k8L2tleXdvcmQ+PGtleXdvcmQ+RGlzZWFz
+ZSBQcm9ncmVzc2lvbjwva2V5d29yZD48a2V5d29yZD5GZW1hbGU8L2tleXdvcmQ+PGtleXdvcmQ+
+SHVtYW5zPC9rZXl3b3JkPjxrZXl3b3JkPkltYWdlIEVuaGFuY2VtZW50L21ldGhvZHM8L2tleXdv
+cmQ+PGtleXdvcmQ+SW1hZ2UgSW50ZXJwcmV0YXRpb24sIENvbXB1dGVyLUFzc2lzdGVkLyptZXRo
+b2RzPC9rZXl3b3JkPjxrZXl3b3JkPkxvbmdpdHVkaW5hbCBTdHVkaWVzPC9rZXl3b3JkPjxrZXl3
+b3JkPk1hZ25ldGljIFJlc29uYW5jZSBJbWFnaW5nLyptZXRob2RzPC9rZXl3b3JkPjxrZXl3b3Jk
+Pk1hbGU8L2tleXdvcmQ+PGtleXdvcmQ+TWlkZGxlIEFnZWQ8L2tleXdvcmQ+PGtleXdvcmQ+UGF0
+dGVybiBSZWNvZ25pdGlvbiwgQXV0b21hdGVkLyptZXRob2RzPC9rZXl3b3JkPjxrZXl3b3JkPlBy
+b2dub3Npczwva2V5d29yZD48a2V5d29yZD5SZXByb2R1Y2liaWxpdHkgb2YgUmVzdWx0czwva2V5
+d29yZD48a2V5d29yZD5TZW5zaXRpdml0eSBhbmQgU3BlY2lmaWNpdHk8L2tleXdvcmQ+PC9rZXl3
+b3Jkcz48ZGF0ZXM+PHllYXI+MjAwOTwveWVhcj48cHViLWRhdGVzPjxkYXRlPkZlYiAxNTwvZGF0
+ZT48L3B1Yi1kYXRlcz48L2RhdGVzPjxpc2JuPjEwOTUtOTU3MiAoRWxlY3Ryb25pYykmI3hEOzEw
+NTMtODExOSAoTGlua2luZyk8L2lzYm4+PGFjY2Vzc2lvbi1udW0+MTkwMjc4NjI8L2FjY2Vzc2lv
+bi1udW0+PHVybHM+PHJlbGF0ZWQtdXJscz48dXJsPmh0dHBzOi8vd3d3Lm5jYmkubmxtLm5paC5n
+b3YvcHVibWVkLzE5MDI3ODYyPC91cmw+PC9yZWxhdGVkLXVybHM+PC91cmxzPjxjdXN0b20yPlBN
+QzI2NDg4MjU8L2N1c3RvbTI+PGVsZWN0cm9uaWMtcmVzb3VyY2UtbnVtPjEwLjEwMTYvai5uZXVy
+b2ltYWdlLjIwMDguMTAuMDMxPC9lbGVjdHJvbmljLXJlc291cmNlLW51bT48L3JlY29yZD48L0Np
+dGU+PC9FbmROb3RlPn==
+</w:fldData>
+        </w:fldChar>
+      </w:r>
+      <w:r>
+        <w:rPr>
+          <w:rFonts w:asciiTheme="minorHAnsi" w:hAnsiTheme="minorHAnsi" w:cstheme="minorHAnsi"/>
+          <w:sz w:val="22"/>
+          <w:szCs w:val="22"/>
+          <w:lang w:val="en-GB"/>
+        </w:rPr>
+        <w:instrText xml:space="preserve"> ADDIN EN.CITE </w:instrText>
+      </w:r>
+      <w:r>
+        <w:rPr>
+          <w:rFonts w:asciiTheme="minorHAnsi" w:hAnsiTheme="minorHAnsi" w:cstheme="minorHAnsi"/>
+          <w:sz w:val="22"/>
+          <w:szCs w:val="22"/>
+          <w:lang w:val="en-GB"/>
+        </w:rPr>
+        <w:fldChar w:fldCharType="begin">
+          <w:fldData xml:space="preserve">PEVuZE5vdGU+PENpdGU+PEF1dGhvcj5CYXJvbjwvQXV0aG9yPjxZZWFyPjIwMDE8L1llYXI+PFJl
+Y051bT40MzwvUmVjTnVtPjxEaXNwbGF5VGV4dD4oQmFyb24gZXQgYWwuLCAyMDAxLCBNaXNyYSBl
+dCBhbC4sIDIwMDkpPC9EaXNwbGF5VGV4dD48cmVjb3JkPjxyZWMtbnVtYmVyPjQzPC9yZWMtbnVt
+YmVyPjxmb3JlaWduLWtleXM+PGtleSBhcHA9IkVOIiBkYi1pZD0id3hzMjVyMjVneDlyZmplcGZm
+cTVzOXNoZTkyZGVmZWY5ZTJlIiB0aW1lc3RhbXA9IjE1MzM0ODQ5MDYiPjQzPC9rZXk+PC9mb3Jl
+aWduLWtleXM+PHJlZi10eXBlIG5hbWU9IkpvdXJuYWwgQXJ0aWNsZSI+MTc8L3JlZi10eXBlPjxj
+b250cmlidXRvcnM+PGF1dGhvcnM+PGF1dGhvcj5CYXJvbiwgSi4gQy48L2F1dGhvcj48YXV0aG9y
+PkNoZXRlbGF0LCBHLjwvYXV0aG9yPjxhdXRob3I+RGVzZ3JhbmdlcywgQi48L2F1dGhvcj48YXV0
+aG9yPlBlcmNoZXksIEcuPC9hdXRob3I+PGF1dGhvcj5MYW5kZWF1LCBCLjwvYXV0aG9yPjxhdXRo
+b3I+ZGUgbGEgU2F5ZXR0ZSwgVi48L2F1dGhvcj48YXV0aG9yPkV1c3RhY2hlLCBGLjwvYXV0aG9y
+PjwvYXV0aG9ycz48L2NvbnRyaWJ1dG9ycz48YXV0aC1hZGRyZXNzPklOU0VSTSBVMzIwLCBVbml2
+ZXJzaXR5IG9mIENhZW4sIENhZW4sIEZyYW5jZS4gamNiNTRAY2FtLmFjLnVrPC9hdXRoLWFkZHJl
+c3M+PHRpdGxlcz48dGl0bGU+SW4gdml2byBtYXBwaW5nIG9mIGdyYXkgbWF0dGVyIGxvc3Mgd2l0
+aCB2b3hlbC1iYXNlZCBtb3JwaG9tZXRyeSBpbiBtaWxkIEFsemhlaW1lciZhcG9zO3MgZGlzZWFz
+ZTwvdGl0bGU+PHNlY29uZGFyeS10aXRsZT5OZXVyb2ltYWdlPC9zZWNvbmRhcnktdGl0bGU+PC90
+aXRsZXM+PHBlcmlvZGljYWw+PGZ1bGwtdGl0bGU+TmV1cm9pbWFnZTwvZnVsbC10aXRsZT48L3Bl
+cmlvZGljYWw+PHBhZ2VzPjI5OC0zMDk8L3BhZ2VzPjx2b2x1bWU+MTQ8L3ZvbHVtZT48bnVtYmVy
+PjI8L251bWJlcj48a2V5d29yZHM+PGtleXdvcmQ+QWdlZDwva2V5d29yZD48a2V5d29yZD5BZ2Vk
+LCA4MCBhbmQgb3Zlcjwva2V5d29yZD48a2V5d29yZD5BbHpoZWltZXIgRGlzZWFzZS8qZGlhZ25v
+c2lzL3BhdGhvbG9neTwva2V5d29yZD48a2V5d29yZD5BdHJvcGh5PC9rZXl3b3JkPjxrZXl3b3Jk
+PkJyYWluIE1hcHBpbmc8L2tleXdvcmQ+PGtleXdvcmQ+Q2VyZWJyYWwgQ29ydGV4LypwYXRob2xv
+Z3k8L2tleXdvcmQ+PGtleXdvcmQ+RG9taW5hbmNlLCBDZXJlYnJhbC9waHlzaW9sb2d5PC9rZXl3
+b3JkPjxrZXl3b3JkPkZlbWFsZTwva2V5d29yZD48a2V5d29yZD5IdW1hbnM8L2tleXdvcmQ+PGtl
+eXdvcmQ+KkltYWdlIFByb2Nlc3NpbmcsIENvbXB1dGVyLUFzc2lzdGVkPC9rZXl3b3JkPjxrZXl3
+b3JkPipNYWduZXRpYyBSZXNvbmFuY2UgSW1hZ2luZzwva2V5d29yZD48a2V5d29yZD5NYWxlPC9r
+ZXl3b3JkPjxrZXl3b3JkPk1pZGRsZSBBZ2VkPC9rZXl3b3JkPjxrZXl3b3JkPlJlZmVyZW5jZSBW
+YWx1ZXM8L2tleXdvcmQ+PGtleXdvcmQ+UmVwcm9kdWNpYmlsaXR5IG9mIFJlc3VsdHM8L2tleXdv
+cmQ+PGtleXdvcmQ+VG9tb2dyYXBoeSwgRW1pc3Npb24tQ29tcHV0ZWQ8L2tleXdvcmQ+PC9rZXl3
+b3Jkcz48ZGF0ZXM+PHllYXI+MjAwMTwveWVhcj48cHViLWRhdGVzPjxkYXRlPkF1ZzwvZGF0ZT48
+L3B1Yi1kYXRlcz48L2RhdGVzPjxpc2JuPjEwNTMtODExOSAoUHJpbnQpJiN4RDsxMDUzLTgxMTkg
+KExpbmtpbmcpPC9pc2JuPjxhY2Nlc3Npb24tbnVtPjExNDY3OTA0PC9hY2Nlc3Npb24tbnVtPjx1
+cmxzPjxyZWxhdGVkLXVybHM+PHVybD5odHRwczovL3d3dy5uY2JpLm5sbS5uaWguZ292L3B1Ym1l
+ZC8xMTQ2NzkwNDwvdXJsPjwvcmVsYXRlZC11cmxzPjwvdXJscz48ZWxlY3Ryb25pYy1yZXNvdXJj
+ZS1udW0+MTAuMTAwNi9uaW1nLjIwMDEuMDg0ODwvZWxlY3Ryb25pYy1yZXNvdXJjZS1udW0+PC9y
+ZWNvcmQ+PC9DaXRlPjxDaXRlPjxBdXRob3I+TWlzcmE8L0F1dGhvcj48WWVhcj4yMDA5PC9ZZWFy
+PjxSZWNOdW0+NDQ8L1JlY051bT48cmVjb3JkPjxyZWMtbnVtYmVyPjQ0PC9yZWMtbnVtYmVyPjxm
+b3JlaWduLWtleXM+PGtleSBhcHA9IkVOIiBkYi1pZD0id3hzMjVyMjVneDlyZmplcGZmcTVzOXNo
+ZTkyZGVmZWY5ZTJlIiB0aW1lc3RhbXA9IjE1MzM0ODQ5NTciPjQ0PC9rZXk+PC9mb3JlaWduLWtl
+eXM+PHJlZi10eXBlIG5hbWU9IkpvdXJuYWwgQXJ0aWNsZSI+MTc8L3JlZi10eXBlPjxjb250cmli
+dXRvcnM+PGF1dGhvcnM+PGF1dGhvcj5NaXNyYSwgQy48L2F1dGhvcj48YXV0aG9yPkZhbiwgWS48
+L2F1dGhvcj48YXV0aG9yPkRhdmF0emlrb3MsIEMuPC9hdXRob3I+PC9hdXRob3JzPjwvY29udHJp
+YnV0b3JzPjxhdXRoLWFkZHJlc3M+RGVwYXJ0bWVudCBvZiBSYWRpb2xvZ3ksIFNlY3Rpb24gb2Yg
+QmlvbWVkaWNhbCBJbWFnZSBBbmFseXNpcywgVW5pdmVyc2l0eSBvZiBQZW5uc3lsdmFuaWEsIFNj
+aG9vbCBvZiBNZWRpY2luZSwgUGhpbGFkZWxwaGlhLCBQQSAxOTEwNCwgVVNBLjwvYXV0aC1hZGRy
+ZXNzPjx0aXRsZXM+PHRpdGxlPkJhc2VsaW5lIGFuZCBsb25naXR1ZGluYWwgcGF0dGVybnMgb2Yg
+YnJhaW4gYXRyb3BoeSBpbiBNQ0kgcGF0aWVudHMsIGFuZCB0aGVpciB1c2UgaW4gcHJlZGljdGlv
+biBvZiBzaG9ydC10ZXJtIGNvbnZlcnNpb24gdG8gQUQ6IHJlc3VsdHMgZnJvbSBBRE5JPC90aXRs
+ZT48c2Vjb25kYXJ5LXRpdGxlPk5ldXJvaW1hZ2U8L3NlY29uZGFyeS10aXRsZT48L3RpdGxlcz48
+cGVyaW9kaWNhbD48ZnVsbC10aXRsZT5OZXVyb2ltYWdlPC9mdWxsLXRpdGxlPjwvcGVyaW9kaWNh
+bD48cGFnZXM+MTQxNS0yMjwvcGFnZXM+PHZvbHVtZT40NDwvdm9sdW1lPjxudW1iZXI+NDwvbnVt
+YmVyPjxrZXl3b3Jkcz48a2V5d29yZD5BZ2VkPC9rZXl3b3JkPjxrZXl3b3JkPkFnZWQsIDgwIGFu
+ZCBvdmVyPC9rZXl3b3JkPjxrZXl3b3JkPipBbGdvcml0aG1zPC9rZXl3b3JkPjxrZXl3b3JkPkFs
+emhlaW1lciBEaXNlYXNlLypwYXRob2xvZ3k8L2tleXdvcmQ+PGtleXdvcmQ+QXRyb3BoeS9wYXRo
+b2xvZ3k8L2tleXdvcmQ+PGtleXdvcmQ+QnJhaW4vKnBhdGhvbG9neTwva2V5d29yZD48a2V5d29y
+ZD5Db2duaXRpb24gRGlzb3JkZXJzLypwYXRob2xvZ3k8L2tleXdvcmQ+PGtleXdvcmQ+RGlzZWFz
+ZSBQcm9ncmVzc2lvbjwva2V5d29yZD48a2V5d29yZD5GZW1hbGU8L2tleXdvcmQ+PGtleXdvcmQ+
+SHVtYW5zPC9rZXl3b3JkPjxrZXl3b3JkPkltYWdlIEVuaGFuY2VtZW50L21ldGhvZHM8L2tleXdv
+cmQ+PGtleXdvcmQ+SW1hZ2UgSW50ZXJwcmV0YXRpb24sIENvbXB1dGVyLUFzc2lzdGVkLyptZXRo
+b2RzPC9rZXl3b3JkPjxrZXl3b3JkPkxvbmdpdHVkaW5hbCBTdHVkaWVzPC9rZXl3b3JkPjxrZXl3
+b3JkPk1hZ25ldGljIFJlc29uYW5jZSBJbWFnaW5nLyptZXRob2RzPC9rZXl3b3JkPjxrZXl3b3Jk
+Pk1hbGU8L2tleXdvcmQ+PGtleXdvcmQ+TWlkZGxlIEFnZWQ8L2tleXdvcmQ+PGtleXdvcmQ+UGF0
+dGVybiBSZWNvZ25pdGlvbiwgQXV0b21hdGVkLyptZXRob2RzPC9rZXl3b3JkPjxrZXl3b3JkPlBy
+b2dub3Npczwva2V5d29yZD48a2V5d29yZD5SZXByb2R1Y2liaWxpdHkgb2YgUmVzdWx0czwva2V5
+d29yZD48a2V5d29yZD5TZW5zaXRpdml0eSBhbmQgU3BlY2lmaWNpdHk8L2tleXdvcmQ+PC9rZXl3
+b3Jkcz48ZGF0ZXM+PHllYXI+MjAwOTwveWVhcj48cHViLWRhdGVzPjxkYXRlPkZlYiAxNTwvZGF0
+ZT48L3B1Yi1kYXRlcz48L2RhdGVzPjxpc2JuPjEwOTUtOTU3MiAoRWxlY3Ryb25pYykmI3hEOzEw
+NTMtODExOSAoTGlua2luZyk8L2lzYm4+PGFjY2Vzc2lvbi1udW0+MTkwMjc4NjI8L2FjY2Vzc2lv
+bi1udW0+PHVybHM+PHJlbGF0ZWQtdXJscz48dXJsPmh0dHBzOi8vd3d3Lm5jYmkubmxtLm5paC5n
+b3YvcHVibWVkLzE5MDI3ODYyPC91cmw+PC9yZWxhdGVkLXVybHM+PC91cmxzPjxjdXN0b20yPlBN
+QzI2NDg4MjU8L2N1c3RvbTI+PGVsZWN0cm9uaWMtcmVzb3VyY2UtbnVtPjEwLjEwMTYvai5uZXVy
+b2ltYWdlLjIwMDguMTAuMDMxPC9lbGVjdHJvbmljLXJlc291cmNlLW51bT48L3JlY29yZD48L0Np
+dGU+PC9FbmROb3RlPn==
+</w:fldData>
+        </w:fldChar>
+      </w:r>
+      <w:r>
+        <w:rPr>
+          <w:rFonts w:asciiTheme="minorHAnsi" w:hAnsiTheme="minorHAnsi" w:cstheme="minorHAnsi"/>
+          <w:sz w:val="22"/>
+          <w:szCs w:val="22"/>
+          <w:lang w:val="en-GB"/>
+        </w:rPr>
+        <w:instrText xml:space="preserve"> ADDIN EN.CITE.DATA </w:instrText>
+      </w:r>
+      <w:r>
+        <w:rPr>
+          <w:rFonts w:asciiTheme="minorHAnsi" w:hAnsiTheme="minorHAnsi" w:cstheme="minorHAnsi"/>
+          <w:sz w:val="22"/>
+          <w:szCs w:val="22"/>
+          <w:lang w:val="en-GB"/>
+        </w:rPr>
+      </w:r>
+      <w:r>
+        <w:rPr>
+          <w:rFonts w:asciiTheme="minorHAnsi" w:hAnsiTheme="minorHAnsi" w:cstheme="minorHAnsi"/>
+          <w:sz w:val="22"/>
+          <w:szCs w:val="22"/>
+          <w:lang w:val="en-GB"/>
+        </w:rPr>
+        <w:fldChar w:fldCharType="end"/>
+      </w:r>
+      <w:r>
+        <w:rPr>
+          <w:rFonts w:asciiTheme="minorHAnsi" w:hAnsiTheme="minorHAnsi" w:cstheme="minorHAnsi"/>
+          <w:sz w:val="22"/>
+          <w:szCs w:val="22"/>
+          <w:lang w:val="en-GB"/>
+        </w:rPr>
+      </w:r>
+      <w:r>
+        <w:rPr>
+          <w:rFonts w:asciiTheme="minorHAnsi" w:hAnsiTheme="minorHAnsi" w:cstheme="minorHAnsi"/>
+          <w:sz w:val="22"/>
+          <w:szCs w:val="22"/>
+          <w:lang w:val="en-GB"/>
+        </w:rPr>
+        <w:fldChar w:fldCharType="separate"/>
+      </w:r>
+      <w:r>
+        <w:rPr>
+          <w:rFonts w:asciiTheme="minorHAnsi" w:hAnsiTheme="minorHAnsi" w:cstheme="minorHAnsi"/>
+          <w:noProof/>
+          <w:sz w:val="22"/>
+          <w:szCs w:val="22"/>
+          <w:lang w:val="en-GB"/>
+        </w:rPr>
+        <w:t>(Baron et al., 2001, Misra et al., 2009)</w:t>
+      </w:r>
+      <w:r>
+        <w:rPr>
+          <w:rFonts w:asciiTheme="minorHAnsi" w:hAnsiTheme="minorHAnsi" w:cstheme="minorHAnsi"/>
+          <w:sz w:val="22"/>
+          <w:szCs w:val="22"/>
+          <w:lang w:val="en-GB"/>
+        </w:rPr>
+        <w:fldChar w:fldCharType="end"/>
+      </w:r>
+      <w:r>
+        <w:rPr>
+          <w:rFonts w:asciiTheme="minorHAnsi" w:hAnsiTheme="minorHAnsi" w:cstheme="minorHAnsi"/>
+          <w:sz w:val="22"/>
+          <w:szCs w:val="22"/>
+          <w:lang w:val="en-GB"/>
+        </w:rPr>
+        <w:t>.</w:t>
+      </w:r>
     </w:p>
     <w:p>
       <w:pPr>
@@ -11892,7 +12614,6 @@
           <w:lang w:val="en-GB"/>
         </w:rPr>
       </w:pPr>
-      <w:bookmarkStart w:id="24" w:name="_Toc521186391"/>
       <w:r>
         <w:rPr>
           <w:lang w:val="en-GB"/>
@@ -11914,7 +12635,7 @@
         <w:lastRenderedPageBreak/>
         <w:t>Conclusion</w:t>
       </w:r>
-      <w:bookmarkEnd w:id="24"/>
+      <w:bookmarkEnd w:id="23"/>
     </w:p>
     <w:p>
       <w:pPr>
@@ -11934,7 +12655,7 @@
           <w:lang w:val="en-GB"/>
         </w:rPr>
       </w:pPr>
-      <w:bookmarkStart w:id="25" w:name="_Toc521186392"/>
+      <w:bookmarkStart w:id="24" w:name="_Toc521186392"/>
       <w:r>
         <w:rPr>
           <w:lang w:val="en-GB"/>
@@ -11956,7 +12677,7 @@
         <w:lastRenderedPageBreak/>
         <w:t>References</w:t>
       </w:r>
-      <w:bookmarkEnd w:id="25"/>
+      <w:bookmarkEnd w:id="24"/>
     </w:p>
     <w:p>
       <w:pPr>
@@ -12598,45 +13319,45 @@
       <w:pPr>
         <w:pStyle w:val="EndNoteBibliography"/>
         <w:ind w:left="720" w:hanging="720"/>
+      </w:pPr>
+      <w:r>
+        <w:t xml:space="preserve">POPESCU, V., BATTAGLINI, M., HOOGSTRATE, W. S., VERFAILLIE, S. C., SLUIMER, I. C., VAN SCHIJNDEL, R. A., VAN DIJK, B. W., COVER, K. S., KNOL, D. L., JENKINSON, M., BARKHOF, F., DE STEFANO, N., VRENKEN, H. &amp; GROUP, M. S. 2012. Optimizing parameter choice for FSL-Brain Extraction Tool (BET) on 3D T1 images in multiple sclerosis. </w:t>
+      </w:r>
+      <w:r>
         <w:rPr>
           <w:i/>
         </w:rPr>
-      </w:pPr>
-      <w:r>
-        <w:t xml:space="preserve">PRINCE, M., ALBANESE, E., GUERCHET, M. &amp; PRINA, M. 2014. Dementia and risk reduction: an analysis of protective and modifiable risk factors. . </w:t>
-      </w:r>
-      <w:r>
-        <w:rPr>
-          <w:i/>
-        </w:rPr>
-        <w:t>Alzheimer’s Disease International.</w:t>
+        <w:t>Neuroimage,</w:t>
+      </w:r>
+      <w:r>
+        <w:t xml:space="preserve"> 61</w:t>
+      </w:r>
+      <w:r>
+        <w:rPr>
+          <w:b/>
+        </w:rPr>
+        <w:t>,</w:t>
+      </w:r>
+      <w:r>
+        <w:t xml:space="preserve"> 1484-94.</w:t>
       </w:r>
     </w:p>
     <w:p>
       <w:pPr>
         <w:pStyle w:val="EndNoteBibliography"/>
         <w:ind w:left="720" w:hanging="720"/>
-      </w:pPr>
-      <w:r>
-        <w:t xml:space="preserve">ROWE, C. C., BOURGEAT, P., ELLIS, K. A., BROWN, B., LIM, Y. Y., MULLIGAN, R., JONES, G., MARUFF, P., WOODWARD, M., PRICE, R., ROBINS, P., TOCHON-DANGUY, H., O'KEEFE, G., PIKE, K. E., YATES, P., SZOEKE, C., SALVADO, O., MACAULAY, S. L., O'MEARA, T., HEAD, R., COBIAC, L., SAVAGE, G., MARTINS, R., MASTERS, C. L., AMES, D. &amp; VILLEMAGNE, V. L. 2013. Predicting Alzheimer disease with beta-amyloid imaging: results from the Australian imaging, biomarkers, and lifestyle study of ageing. </w:t>
-      </w:r>
-      <w:r>
         <w:rPr>
           <w:i/>
         </w:rPr>
-        <w:t>Ann Neurol,</w:t>
-      </w:r>
-      <w:r>
-        <w:t xml:space="preserve"> 74</w:t>
-      </w:r>
-      <w:r>
-        <w:rPr>
-          <w:b/>
-        </w:rPr>
-        <w:t>,</w:t>
-      </w:r>
-      <w:r>
-        <w:t xml:space="preserve"> 905-13.</w:t>
+      </w:pPr>
+      <w:r>
+        <w:t xml:space="preserve">PRINCE, M., ALBANESE, E., GUERCHET, M. &amp; PRINA, M. 2014. Dementia and risk reduction: an analysis of protective and modifiable risk factors. . </w:t>
+      </w:r>
+      <w:r>
+        <w:rPr>
+          <w:i/>
+        </w:rPr>
+        <w:t>Alzheimer’s Disease International.</w:t>
       </w:r>
     </w:p>
     <w:p>
@@ -12645,16 +13366,16 @@
         <w:ind w:left="720" w:hanging="720"/>
       </w:pPr>
       <w:r>
-        <w:t xml:space="preserve">SALLOWAY, S., SPERLING, R. &amp; BRASHEAR, H. R. 2014. Phase 3 trials of solanezumab and bapineuzumab for Alzheimer's disease. </w:t>
+        <w:t xml:space="preserve">ROWE, C. C., BOURGEAT, P., ELLIS, K. A., BROWN, B., LIM, Y. Y., MULLIGAN, R., JONES, G., MARUFF, P., WOODWARD, M., PRICE, R., ROBINS, P., TOCHON-DANGUY, H., O'KEEFE, G., PIKE, K. E., YATES, P., SZOEKE, C., SALVADO, O., MACAULAY, S. L., O'MEARA, T., HEAD, R., COBIAC, L., SAVAGE, G., MARTINS, R., MASTERS, C. L., AMES, D. &amp; VILLEMAGNE, V. L. 2013. Predicting Alzheimer disease with beta-amyloid imaging: results from the Australian imaging, biomarkers, and lifestyle study of ageing. </w:t>
       </w:r>
       <w:r>
         <w:rPr>
           <w:i/>
         </w:rPr>
-        <w:t>N Engl J Med,</w:t>
-      </w:r>
-      <w:r>
-        <w:t xml:space="preserve"> 370</w:t>
+        <w:t>Ann Neurol,</w:t>
+      </w:r>
+      <w:r>
+        <w:t xml:space="preserve"> 74</w:t>
       </w:r>
       <w:r>
         <w:rPr>
@@ -12663,7 +13384,7 @@
         <w:t>,</w:t>
       </w:r>
       <w:r>
-        <w:t xml:space="preserve"> 1460.</w:t>
+        <w:t xml:space="preserve"> 905-13.</w:t>
       </w:r>
     </w:p>
     <w:p>
@@ -12672,16 +13393,16 @@
         <w:ind w:left="720" w:hanging="720"/>
       </w:pPr>
       <w:r>
-        <w:t xml:space="preserve">SELKOE, D. J. 2001. Alzheimer's disease: genes, proteins, and therapy. </w:t>
+        <w:t xml:space="preserve">SALLOWAY, S., SPERLING, R. &amp; BRASHEAR, H. R. 2014. Phase 3 trials of solanezumab and bapineuzumab for Alzheimer's disease. </w:t>
       </w:r>
       <w:r>
         <w:rPr>
           <w:i/>
         </w:rPr>
-        <w:t>Physiol Rev,</w:t>
-      </w:r>
-      <w:r>
-        <w:t xml:space="preserve"> 81</w:t>
+        <w:t>N Engl J Med,</w:t>
+      </w:r>
+      <w:r>
+        <w:t xml:space="preserve"> 370</w:t>
       </w:r>
       <w:r>
         <w:rPr>
@@ -12690,7 +13411,7 @@
         <w:t>,</w:t>
       </w:r>
       <w:r>
-        <w:t xml:space="preserve"> 741-66.</w:t>
+        <w:t xml:space="preserve"> 1460.</w:t>
       </w:r>
     </w:p>
     <w:p>
@@ -12699,16 +13420,16 @@
         <w:ind w:left="720" w:hanging="720"/>
       </w:pPr>
       <w:r>
-        <w:t xml:space="preserve">SHI, F., LIU, B., ZHOU, Y., YU, C. &amp; JIANG, T. 2009. Hippocampal volume and asymmetry in mild cognitive impairment and Alzheimer's disease: Meta-analyses of MRI studies. </w:t>
+        <w:t xml:space="preserve">SELKOE, D. J. 2001. Alzheimer's disease: genes, proteins, and therapy. </w:t>
       </w:r>
       <w:r>
         <w:rPr>
           <w:i/>
         </w:rPr>
-        <w:t>Hippocampus,</w:t>
-      </w:r>
-      <w:r>
-        <w:t xml:space="preserve"> 19</w:t>
+        <w:t>Physiol Rev,</w:t>
+      </w:r>
+      <w:r>
+        <w:t xml:space="preserve"> 81</w:t>
       </w:r>
       <w:r>
         <w:rPr>
@@ -12717,7 +13438,7 @@
         <w:t>,</w:t>
       </w:r>
       <w:r>
-        <w:t xml:space="preserve"> 1055-64.</w:t>
+        <w:t xml:space="preserve"> 741-66.</w:t>
       </w:r>
     </w:p>
     <w:p>
@@ -12726,16 +13447,16 @@
         <w:ind w:left="720" w:hanging="720"/>
       </w:pPr>
       <w:r>
-        <w:t xml:space="preserve">SLUIMER, J. D., VAN DER FLIER, W. M., KARAS, G. B., FOX, N. C., SCHELTENS, P., BARKHOF, F. &amp; VRENKEN, H. 2008. Whole-brain atrophy rate and cognitive decline: longitudinal MR study of memory clinic patients. </w:t>
+        <w:t xml:space="preserve">SHI, F., LIU, B., ZHOU, Y., YU, C. &amp; JIANG, T. 2009. Hippocampal volume and asymmetry in mild cognitive impairment and Alzheimer's disease: Meta-analyses of MRI studies. </w:t>
       </w:r>
       <w:r>
         <w:rPr>
           <w:i/>
         </w:rPr>
-        <w:t>Radiology,</w:t>
-      </w:r>
-      <w:r>
-        <w:t xml:space="preserve"> 248</w:t>
+        <w:t>Hippocampus,</w:t>
+      </w:r>
+      <w:r>
+        <w:t xml:space="preserve"> 19</w:t>
       </w:r>
       <w:r>
         <w:rPr>
@@ -12744,7 +13465,7 @@
         <w:t>,</w:t>
       </w:r>
       <w:r>
-        <w:t xml:space="preserve"> 590-8.</w:t>
+        <w:t xml:space="preserve"> 1055-64.</w:t>
       </w:r>
     </w:p>
     <w:p>
@@ -12753,20 +13474,17 @@
         <w:ind w:left="720" w:hanging="720"/>
       </w:pPr>
       <w:r>
-        <w:t xml:space="preserve">VILLEMAGNE, V. L., BURNHAM, S., BOURGEAT, P., BROWN, B., ELLIS, K. A., SALVADO, O., SZOEKE, C., MACAULAY, S. L., MARTINS, R., MARUFF, P., AMES, D., ROWE, C. C., MASTERS, C. L., AUSTRALIAN IMAGING, B. &amp; </w:t>
-      </w:r>
-      <w:r>
         <w:lastRenderedPageBreak/>
-        <w:t xml:space="preserve">LIFESTYLE RESEARCH, G. 2013. Amyloid beta deposition, neurodegeneration, and cognitive decline in sporadic Alzheimer's disease: a prospective cohort study. </w:t>
+        <w:t xml:space="preserve">SLUIMER, J. D., VAN DER FLIER, W. M., KARAS, G. B., FOX, N. C., SCHELTENS, P., BARKHOF, F. &amp; VRENKEN, H. 2008. Whole-brain atrophy rate and cognitive decline: longitudinal MR study of memory clinic patients. </w:t>
       </w:r>
       <w:r>
         <w:rPr>
           <w:i/>
         </w:rPr>
-        <w:t>Lancet Neurol,</w:t>
-      </w:r>
-      <w:r>
-        <w:t xml:space="preserve"> 12</w:t>
+        <w:t>Radiology,</w:t>
+      </w:r>
+      <w:r>
+        <w:t xml:space="preserve"> 248</w:t>
       </w:r>
       <w:r>
         <w:rPr>
@@ -12775,7 +13493,7 @@
         <w:t>,</w:t>
       </w:r>
       <w:r>
-        <w:t xml:space="preserve"> 357-67.</w:t>
+        <w:t xml:space="preserve"> 590-8.</w:t>
       </w:r>
     </w:p>
     <w:p>
@@ -12784,16 +13502,16 @@
         <w:ind w:left="720" w:hanging="720"/>
       </w:pPr>
       <w:r>
-        <w:t xml:space="preserve">WEINER, M. W., VEITCH, D. P., AISEN, P. S., BECKETT, L. A., CAIRNS, N. J., CEDARBAUM, J., DONOHUE, M. C., GREEN, R. C., HARVEY, D., JACK, C. R., JR., JAGUST, W., MORRIS, J. C., PETERSEN, R. C., SAYKIN, A. J., SHAW, L., THOMPSON, P. M., TOGA, A. W., TROJANOWSKI, J. Q. &amp; ALZHEIMER'S DISEASE NEUROIMAGING, I. 2015. Impact of the Alzheimer's Disease Neuroimaging Initiative, 2004 to 2014. </w:t>
+        <w:t xml:space="preserve">VILLEMAGNE, V. L., BURNHAM, S., BOURGEAT, P., BROWN, B., ELLIS, K. A., SALVADO, O., SZOEKE, C., MACAULAY, S. L., MARTINS, R., MARUFF, P., AMES, D., ROWE, C. C., MASTERS, C. L., AUSTRALIAN IMAGING, B. &amp; LIFESTYLE RESEARCH, G. 2013. Amyloid beta deposition, neurodegeneration, and cognitive decline in sporadic Alzheimer's disease: a prospective cohort study. </w:t>
       </w:r>
       <w:r>
         <w:rPr>
           <w:i/>
         </w:rPr>
-        <w:t>Alzheimers Dement,</w:t>
-      </w:r>
-      <w:r>
-        <w:t xml:space="preserve"> 11</w:t>
+        <w:t>Lancet Neurol,</w:t>
+      </w:r>
+      <w:r>
+        <w:t xml:space="preserve"> 12</w:t>
       </w:r>
       <w:r>
         <w:rPr>
@@ -12802,7 +13520,7 @@
         <w:t>,</w:t>
       </w:r>
       <w:r>
-        <w:t xml:space="preserve"> 865-84.</w:t>
+        <w:t xml:space="preserve"> 357-67.</w:t>
       </w:r>
     </w:p>
     <w:p>
@@ -12846,8 +13564,10 @@
       </w:r>
     </w:p>
     <w:sectPr>
+      <w:footerReference w:type="default" r:id="rId15"/>
       <w:pgSz w:w="12240" w:h="15840"/>
       <w:pgMar w:top="1440" w:right="1440" w:bottom="1440" w:left="1440" w:header="720" w:footer="720" w:gutter="0"/>
+      <w:pgNumType w:start="0"/>
       <w:cols w:space="720"/>
       <w:docGrid w:linePitch="360"/>
     </w:sectPr>
@@ -12855,31 +13575,95 @@
 </w:document>
 </file>
 
-<file path=word/comments.xml><?xml version="1.0" encoding="utf-8"?>
-<w:comments xmlns:wpc="http://schemas.microsoft.com/office/word/2010/wordprocessingCanvas" xmlns:mc="http://schemas.openxmlformats.org/markup-compatibility/2006" xmlns:o="urn:schemas-microsoft-com:office:office" xmlns:r="http://schemas.openxmlformats.org/officeDocument/2006/relationships" xmlns:m="http://schemas.openxmlformats.org/officeDocument/2006/math" xmlns:v="urn:schemas-microsoft-com:vml" xmlns:wp14="http://schemas.microsoft.com/office/word/2010/wordprocessingDrawing" xmlns:wp="http://schemas.openxmlformats.org/drawingml/2006/wordprocessingDrawing" xmlns:w10="urn:schemas-microsoft-com:office:word" xmlns:w="http://schemas.openxmlformats.org/wordprocessingml/2006/main" xmlns:w14="http://schemas.microsoft.com/office/word/2010/wordml" xmlns:w15="http://schemas.microsoft.com/office/word/2012/wordml" xmlns:wpg="http://schemas.microsoft.com/office/word/2010/wordprocessingGroup" xmlns:wpi="http://schemas.microsoft.com/office/word/2010/wordprocessingInk" xmlns:wne="http://schemas.microsoft.com/office/word/2006/wordml" xmlns:wps="http://schemas.microsoft.com/office/word/2010/wordprocessingShape" mc:Ignorable="w14 w15 wp14">
-  <w:comment w:id="12" w:author="Mert Pinar" w:date="2018-08-05T15:07:00Z" w:initials="MP">
-    <w:p>
-      <w:pPr>
-        <w:pStyle w:val="CommentText"/>
-      </w:pPr>
-      <w:r>
-        <w:rPr>
-          <w:rStyle w:val="CommentReference"/>
-        </w:rPr>
-        <w:annotationRef/>
-      </w:r>
-      <w:r>
-        <w:t>Dataset tree in appendix?</w:t>
-      </w:r>
-    </w:p>
-  </w:comment>
-</w:comments>
+<file path=word/endnotes.xml><?xml version="1.0" encoding="utf-8"?>
+<w:endnotes xmlns:wpc="http://schemas.microsoft.com/office/word/2010/wordprocessingCanvas" xmlns:mc="http://schemas.openxmlformats.org/markup-compatibility/2006" xmlns:o="urn:schemas-microsoft-com:office:office" xmlns:r="http://schemas.openxmlformats.org/officeDocument/2006/relationships" xmlns:m="http://schemas.openxmlformats.org/officeDocument/2006/math" xmlns:v="urn:schemas-microsoft-com:vml" xmlns:wp14="http://schemas.microsoft.com/office/word/2010/wordprocessingDrawing" xmlns:wp="http://schemas.openxmlformats.org/drawingml/2006/wordprocessingDrawing" xmlns:w10="urn:schemas-microsoft-com:office:word" xmlns:w="http://schemas.openxmlformats.org/wordprocessingml/2006/main" xmlns:w14="http://schemas.microsoft.com/office/word/2010/wordml" xmlns:w15="http://schemas.microsoft.com/office/word/2012/wordml" xmlns:wpg="http://schemas.microsoft.com/office/word/2010/wordprocessingGroup" xmlns:wpi="http://schemas.microsoft.com/office/word/2010/wordprocessingInk" xmlns:wne="http://schemas.microsoft.com/office/word/2006/wordml" xmlns:wps="http://schemas.microsoft.com/office/word/2010/wordprocessingShape" mc:Ignorable="w14 w15 wp14">
+  <w:endnote w:type="separator" w:id="-1">
+    <w:p>
+      <w:r>
+        <w:separator/>
+      </w:r>
+    </w:p>
+  </w:endnote>
+  <w:endnote w:type="continuationSeparator" w:id="0">
+    <w:p>
+      <w:r>
+        <w:continuationSeparator/>
+      </w:r>
+    </w:p>
+  </w:endnote>
+</w:endnotes>
 </file>
 
-<file path=word/commentsExtended.xml><?xml version="1.0" encoding="utf-8"?>
-<w15:commentsEx xmlns:wpc="http://schemas.microsoft.com/office/word/2010/wordprocessingCanvas" xmlns:mc="http://schemas.openxmlformats.org/markup-compatibility/2006" xmlns:o="urn:schemas-microsoft-com:office:office" xmlns:r="http://schemas.openxmlformats.org/officeDocument/2006/relationships" xmlns:m="http://schemas.openxmlformats.org/officeDocument/2006/math" xmlns:v="urn:schemas-microsoft-com:vml" xmlns:wp14="http://schemas.microsoft.com/office/word/2010/wordprocessingDrawing" xmlns:wp="http://schemas.openxmlformats.org/drawingml/2006/wordprocessingDrawing" xmlns:w10="urn:schemas-microsoft-com:office:word" xmlns:w="http://schemas.openxmlformats.org/wordprocessingml/2006/main" xmlns:w14="http://schemas.microsoft.com/office/word/2010/wordml" xmlns:w15="http://schemas.microsoft.com/office/word/2012/wordml" xmlns:wpg="http://schemas.microsoft.com/office/word/2010/wordprocessingGroup" xmlns:wpi="http://schemas.microsoft.com/office/word/2010/wordprocessingInk" xmlns:wne="http://schemas.microsoft.com/office/word/2006/wordml" xmlns:wps="http://schemas.microsoft.com/office/word/2010/wordprocessingShape" mc:Ignorable="w14 w15 wp14">
-  <w15:commentEx w15:paraId="581E31AE" w15:done="0"/>
-</w15:commentsEx>
+<file path=word/footer1.xml><?xml version="1.0" encoding="utf-8"?>
+<w:ftr xmlns:wpc="http://schemas.microsoft.com/office/word/2010/wordprocessingCanvas" xmlns:mc="http://schemas.openxmlformats.org/markup-compatibility/2006" xmlns:o="urn:schemas-microsoft-com:office:office" xmlns:r="http://schemas.openxmlformats.org/officeDocument/2006/relationships" xmlns:m="http://schemas.openxmlformats.org/officeDocument/2006/math" xmlns:v="urn:schemas-microsoft-com:vml" xmlns:wp14="http://schemas.microsoft.com/office/word/2010/wordprocessingDrawing" xmlns:wp="http://schemas.openxmlformats.org/drawingml/2006/wordprocessingDrawing" xmlns:w10="urn:schemas-microsoft-com:office:word" xmlns:w="http://schemas.openxmlformats.org/wordprocessingml/2006/main" xmlns:w14="http://schemas.microsoft.com/office/word/2010/wordml" xmlns:w15="http://schemas.microsoft.com/office/word/2012/wordml" xmlns:wpg="http://schemas.microsoft.com/office/word/2010/wordprocessingGroup" xmlns:wpi="http://schemas.microsoft.com/office/word/2010/wordprocessingInk" xmlns:wne="http://schemas.microsoft.com/office/word/2006/wordml" xmlns:wps="http://schemas.microsoft.com/office/word/2010/wordprocessingShape" mc:Ignorable="w14 w15 wp14">
+  <w:sdt>
+    <w:sdtPr>
+      <w:id w:val="14823969"/>
+      <w:docPartObj>
+        <w:docPartGallery w:val="Page Numbers (Bottom of Page)"/>
+        <w:docPartUnique/>
+      </w:docPartObj>
+    </w:sdtPr>
+    <w:sdtEndPr>
+      <w:rPr>
+        <w:noProof/>
+      </w:rPr>
+    </w:sdtEndPr>
+    <w:sdtContent>
+      <w:p>
+        <w:pPr>
+          <w:pStyle w:val="Footer"/>
+          <w:jc w:val="right"/>
+        </w:pPr>
+        <w:r>
+          <w:fldChar w:fldCharType="begin"/>
+        </w:r>
+        <w:r>
+          <w:instrText xml:space="preserve"> PAGE   \* MERGEFORMAT </w:instrText>
+        </w:r>
+        <w:r>
+          <w:fldChar w:fldCharType="separate"/>
+        </w:r>
+        <w:r>
+          <w:rPr>
+            <w:noProof/>
+          </w:rPr>
+          <w:t>11</w:t>
+        </w:r>
+        <w:r>
+          <w:rPr>
+            <w:noProof/>
+          </w:rPr>
+          <w:fldChar w:fldCharType="end"/>
+        </w:r>
+      </w:p>
+    </w:sdtContent>
+  </w:sdt>
+  <w:p>
+    <w:pPr>
+      <w:pStyle w:val="Footer"/>
+    </w:pPr>
+  </w:p>
+</w:ftr>
+</file>
+
+<file path=word/footnotes.xml><?xml version="1.0" encoding="utf-8"?>
+<w:footnotes xmlns:wpc="http://schemas.microsoft.com/office/word/2010/wordprocessingCanvas" xmlns:mc="http://schemas.openxmlformats.org/markup-compatibility/2006" xmlns:o="urn:schemas-microsoft-com:office:office" xmlns:r="http://schemas.openxmlformats.org/officeDocument/2006/relationships" xmlns:m="http://schemas.openxmlformats.org/officeDocument/2006/math" xmlns:v="urn:schemas-microsoft-com:vml" xmlns:wp14="http://schemas.microsoft.com/office/word/2010/wordprocessingDrawing" xmlns:wp="http://schemas.openxmlformats.org/drawingml/2006/wordprocessingDrawing" xmlns:w10="urn:schemas-microsoft-com:office:word" xmlns:w="http://schemas.openxmlformats.org/wordprocessingml/2006/main" xmlns:w14="http://schemas.microsoft.com/office/word/2010/wordml" xmlns:w15="http://schemas.microsoft.com/office/word/2012/wordml" xmlns:wpg="http://schemas.microsoft.com/office/word/2010/wordprocessingGroup" xmlns:wpi="http://schemas.microsoft.com/office/word/2010/wordprocessingInk" xmlns:wne="http://schemas.microsoft.com/office/word/2006/wordml" xmlns:wps="http://schemas.microsoft.com/office/word/2010/wordprocessingShape" mc:Ignorable="w14 w15 wp14">
+  <w:footnote w:type="separator" w:id="-1">
+    <w:p>
+      <w:r>
+        <w:separator/>
+      </w:r>
+    </w:p>
+  </w:footnote>
+  <w:footnote w:type="continuationSeparator" w:id="0">
+    <w:p>
+      <w:r>
+        <w:continuationSeparator/>
+      </w:r>
+    </w:p>
+  </w:footnote>
+</w:footnotes>
 </file>
 
 <file path=word/numbering.xml><?xml version="1.0" encoding="utf-8"?>
@@ -13713,14 +14497,6 @@
     <w:abstractNumId w:val="8"/>
   </w:num>
 </w:numbering>
-</file>
-
-<file path=word/people.xml><?xml version="1.0" encoding="utf-8"?>
-<w15:people xmlns:wpc="http://schemas.microsoft.com/office/word/2010/wordprocessingCanvas" xmlns:mc="http://schemas.openxmlformats.org/markup-compatibility/2006" xmlns:o="urn:schemas-microsoft-com:office:office" xmlns:r="http://schemas.openxmlformats.org/officeDocument/2006/relationships" xmlns:m="http://schemas.openxmlformats.org/officeDocument/2006/math" xmlns:v="urn:schemas-microsoft-com:vml" xmlns:wp14="http://schemas.microsoft.com/office/word/2010/wordprocessingDrawing" xmlns:wp="http://schemas.openxmlformats.org/drawingml/2006/wordprocessingDrawing" xmlns:w10="urn:schemas-microsoft-com:office:word" xmlns:w="http://schemas.openxmlformats.org/wordprocessingml/2006/main" xmlns:w14="http://schemas.microsoft.com/office/word/2010/wordml" xmlns:w15="http://schemas.microsoft.com/office/word/2012/wordml" xmlns:wpg="http://schemas.microsoft.com/office/word/2010/wordprocessingGroup" xmlns:wpi="http://schemas.microsoft.com/office/word/2010/wordprocessingInk" xmlns:wne="http://schemas.microsoft.com/office/word/2006/wordml" xmlns:wps="http://schemas.microsoft.com/office/word/2010/wordprocessingShape" mc:Ignorable="w14 w15 wp14">
-  <w15:person w15:author="Mert Pinar">
-    <w15:presenceInfo w15:providerId="Windows Live" w15:userId="fab1019654468386"/>
-  </w15:person>
-</w15:people>
 </file>
 
 <file path=word/styles.xml><?xml version="1.0" encoding="utf-8"?>
@@ -14590,6 +15366,72 @@
       <w:color w:val="808080"/>
     </w:rPr>
   </w:style>
+  <w:style w:type="paragraph" w:styleId="NormalWeb">
+    <w:name w:val="Normal (Web)"/>
+    <w:basedOn w:val="Normal"/>
+    <w:uiPriority w:val="99"/>
+    <w:semiHidden/>
+    <w:unhideWhenUsed/>
+    <w:rsid w:val="00CB05DB"/>
+    <w:pPr>
+      <w:spacing w:before="100" w:beforeAutospacing="1" w:after="100" w:afterAutospacing="1"/>
+    </w:pPr>
+    <w:rPr>
+      <w:rFonts w:eastAsia="Times New Roman"/>
+    </w:rPr>
+  </w:style>
+  <w:style w:type="paragraph" w:styleId="Header">
+    <w:name w:val="header"/>
+    <w:basedOn w:val="Normal"/>
+    <w:link w:val="HeaderChar"/>
+    <w:uiPriority w:val="99"/>
+    <w:unhideWhenUsed/>
+    <w:rsid w:val="00DF7B22"/>
+    <w:pPr>
+      <w:tabs>
+        <w:tab w:val="center" w:pos="4680"/>
+        <w:tab w:val="right" w:pos="9360"/>
+      </w:tabs>
+    </w:pPr>
+  </w:style>
+  <w:style w:type="character" w:customStyle="1" w:styleId="HeaderChar">
+    <w:name w:val="Header Char"/>
+    <w:basedOn w:val="DefaultParagraphFont"/>
+    <w:link w:val="Header"/>
+    <w:uiPriority w:val="99"/>
+    <w:rsid w:val="00DF7B22"/>
+    <w:rPr>
+      <w:rFonts w:ascii="Times New Roman" w:hAnsi="Times New Roman" w:cs="Times New Roman"/>
+      <w:sz w:val="24"/>
+      <w:szCs w:val="24"/>
+    </w:rPr>
+  </w:style>
+  <w:style w:type="paragraph" w:styleId="Footer">
+    <w:name w:val="footer"/>
+    <w:basedOn w:val="Normal"/>
+    <w:link w:val="FooterChar"/>
+    <w:uiPriority w:val="99"/>
+    <w:unhideWhenUsed/>
+    <w:rsid w:val="00DF7B22"/>
+    <w:pPr>
+      <w:tabs>
+        <w:tab w:val="center" w:pos="4680"/>
+        <w:tab w:val="right" w:pos="9360"/>
+      </w:tabs>
+    </w:pPr>
+  </w:style>
+  <w:style w:type="character" w:customStyle="1" w:styleId="FooterChar">
+    <w:name w:val="Footer Char"/>
+    <w:basedOn w:val="DefaultParagraphFont"/>
+    <w:link w:val="Footer"/>
+    <w:uiPriority w:val="99"/>
+    <w:rsid w:val="00DF7B22"/>
+    <w:rPr>
+      <w:rFonts w:ascii="Times New Roman" w:hAnsi="Times New Roman" w:cs="Times New Roman"/>
+      <w:sz w:val="24"/>
+      <w:szCs w:val="24"/>
+    </w:rPr>
+  </w:style>
 </w:styles>
 </file>
 
@@ -14673,7 +15515,8 @@
   </w:compat>
   <w:rsids>
     <w:rsidRoot w:val="00DE68A9"/>
-    <w:rsid w:val="009E3770"/>
+    <w:rsid w:val="001828CF"/>
+    <w:rsid w:val="00C11E0A"/>
     <w:rsid w:val="00DE68A9"/>
   </w:rsids>
   <m:mathPr>
@@ -15123,7 +15966,7 @@
     <w:basedOn w:val="DefaultParagraphFont"/>
     <w:uiPriority w:val="99"/>
     <w:semiHidden/>
-    <w:rsid w:val="00DE68A9"/>
+    <w:rsid w:val="00C11E0A"/>
     <w:rPr>
       <w:color w:val="808080"/>
     </w:rPr>
@@ -15134,6 +15977,14 @@
   </w:style>
   <w:style w:type="paragraph" w:customStyle="1" w:styleId="CEDC4B0E71094661A6EDCA1064E9CAA0">
     <w:name w:val="CEDC4B0E71094661A6EDCA1064E9CAA0"/>
+    <w:rsid w:val="00DE68A9"/>
+  </w:style>
+  <w:style w:type="paragraph" w:customStyle="1" w:styleId="D7605F3FFFFA446D9674C7F71E1C6184">
+    <w:name w:val="D7605F3FFFFA446D9674C7F71E1C6184"/>
+    <w:rsid w:val="00DE68A9"/>
+  </w:style>
+  <w:style w:type="paragraph" w:customStyle="1" w:styleId="9BAAD0F66633499EBDFBA453C9F2BD04">
+    <w:name w:val="9BAAD0F66633499EBDFBA453C9F2BD04"/>
     <w:rsid w:val="00DE68A9"/>
   </w:style>
 </w:styles>
@@ -15431,7 +16282,7 @@
 </file>
 
 <file path=customXml/itemProps2.xml><?xml version="1.0" encoding="utf-8"?>
-<ds:datastoreItem xmlns:ds="http://schemas.openxmlformats.org/officeDocument/2006/customXml" ds:itemID="{D8461262-A2E3-4A46-9B76-707D90C435AE}">
+<ds:datastoreItem xmlns:ds="http://schemas.openxmlformats.org/officeDocument/2006/customXml" ds:itemID="{5827E55C-DFDF-497F-A8C6-8E3DE0DF7AD0}">
   <ds:schemaRefs>
     <ds:schemaRef ds:uri="http://schemas.openxmlformats.org/officeDocument/2006/bibliography"/>
   </ds:schemaRefs>

</xml_diff>